<commit_message>
Added NE555 module image and simplified max duty-cycle formula
git-svn-id: file:///D/data/svnrepos/Arduino/trunk@532 8294280c-25f7-9146-af84-bcdaab6def61
</commit_message>
<xml_diff>
--- a/CodeAndDoc/Energy/PWM/NE555 astable multivibrator/NE555 astable multivibrator.docx
+++ b/CodeAndDoc/Energy/PWM/NE555 astable multivibrator/NE555 astable multivibrator.docx
@@ -1,6 +1,6 @@
 
 <file path=word/document.xml><?xml version="1.0" encoding="utf-8"?>
-<w:document xmlns:wpc="http://schemas.microsoft.com/office/word/2010/wordprocessingCanvas" xmlns:cx="http://schemas.microsoft.com/office/drawing/2014/chartex" xmlns:cx1="http://schemas.microsoft.com/office/drawing/2015/9/8/chartex" xmlns:cx2="http://schemas.microsoft.com/office/drawing/2015/10/21/chartex" xmlns:cx3="http://schemas.microsoft.com/office/drawing/2016/5/9/chartex" xmlns:cx4="http://schemas.microsoft.com/office/drawing/2016/5/10/chartex" xmlns:cx5="http://schemas.microsoft.com/office/drawing/2016/5/11/chartex" xmlns:cx6="http://schemas.microsoft.com/office/drawing/2016/5/12/chartex" xmlns:cx7="http://schemas.microsoft.com/office/drawing/2016/5/13/chartex" xmlns:cx8="http://schemas.microsoft.com/office/drawing/2016/5/14/chartex" xmlns:mc="http://schemas.openxmlformats.org/markup-compatibility/2006" xmlns:aink="http://schemas.microsoft.com/office/drawing/2016/ink" xmlns:am3d="http://schemas.microsoft.com/office/drawing/2017/model3d" xmlns:o="urn:schemas-microsoft-com:office:office" xmlns:oel="http://schemas.microsoft.com/office/2019/extlst" xmlns:r="http://schemas.openxmlformats.org/officeDocument/2006/relationships" xmlns:m="http://schemas.openxmlformats.org/officeDocument/2006/math" xmlns:v="urn:schemas-microsoft-com:vml" xmlns:wp14="http://schemas.microsoft.com/office/word/2010/wordprocessingDrawing" xmlns:wp="http://schemas.openxmlformats.org/drawingml/2006/wordprocessingDrawing" xmlns:w10="urn:schemas-microsoft-com:office:word" xmlns:w="http://schemas.openxmlformats.org/wordprocessingml/2006/main" xmlns:w14="http://schemas.microsoft.com/office/word/2010/wordml" xmlns:w15="http://schemas.microsoft.com/office/word/2012/wordml" xmlns:w16cex="http://schemas.microsoft.com/office/word/2018/wordml/cex" xmlns:w16cid="http://schemas.microsoft.com/office/word/2016/wordml/cid" xmlns:w16="http://schemas.microsoft.com/office/word/2018/wordml" xmlns:w16du="http://schemas.microsoft.com/office/word/2023/wordml/word16du" xmlns:w16sdtdh="http://schemas.microsoft.com/office/word/2020/wordml/sdtdatahash" xmlns:w16se="http://schemas.microsoft.com/office/word/2015/wordml/symex" xmlns:wpg="http://schemas.microsoft.com/office/word/2010/wordprocessingGroup" xmlns:wpi="http://schemas.microsoft.com/office/word/2010/wordprocessingInk" xmlns:wne="http://schemas.microsoft.com/office/word/2006/wordml" xmlns:wps="http://schemas.microsoft.com/office/word/2010/wordprocessingShape" mc:Ignorable="w14 w15 w16se w16cid w16 w16cex w16sdtdh wp14">
+<w:document xmlns:ve="http://schemas.openxmlformats.org/markup-compatibility/2006" xmlns:o="urn:schemas-microsoft-com:office:office" xmlns:r="http://schemas.openxmlformats.org/officeDocument/2006/relationships" xmlns:m="http://schemas.openxmlformats.org/officeDocument/2006/math" xmlns:v="urn:schemas-microsoft-com:vml" xmlns:wp="http://schemas.openxmlformats.org/drawingml/2006/wordprocessingDrawing" xmlns:w10="urn:schemas-microsoft-com:office:word" xmlns:w="http://schemas.openxmlformats.org/wordprocessingml/2006/main" xmlns:wne="http://schemas.microsoft.com/office/word/2006/wordml">
   <w:body>
     <w:p>
       <w:pPr>
@@ -27,8 +27,9 @@
           <w:sz w:val="72"/>
           <w:szCs w:val="72"/>
         </w:rPr>
-        <w:t xml:space="preserve"> a</w:t>
-      </w:r>
+        <w:t xml:space="preserve"> </w:t>
+      </w:r>
+      <w:proofErr w:type="spellStart"/>
       <w:r>
         <w:rPr>
           <w:b/>
@@ -36,7 +37,7 @@
           <w:sz w:val="72"/>
           <w:szCs w:val="72"/>
         </w:rPr>
-        <w:t xml:space="preserve">stable </w:t>
+        <w:t>a</w:t>
       </w:r>
       <w:r>
         <w:rPr>
@@ -45,8 +46,9 @@
           <w:sz w:val="72"/>
           <w:szCs w:val="72"/>
         </w:rPr>
-        <w:t>m</w:t>
-      </w:r>
+        <w:t>stable</w:t>
+      </w:r>
+      <w:proofErr w:type="spellEnd"/>
       <w:r>
         <w:rPr>
           <w:b/>
@@ -54,8 +56,28 @@
           <w:sz w:val="72"/>
           <w:szCs w:val="72"/>
         </w:rPr>
+        <w:t xml:space="preserve"> </w:t>
+      </w:r>
+      <w:proofErr w:type="spellStart"/>
+      <w:r>
+        <w:rPr>
+          <w:b/>
+          <w:bCs/>
+          <w:sz w:val="72"/>
+          <w:szCs w:val="72"/>
+        </w:rPr>
+        <w:t>m</w:t>
+      </w:r>
+      <w:r>
+        <w:rPr>
+          <w:b/>
+          <w:bCs/>
+          <w:sz w:val="72"/>
+          <w:szCs w:val="72"/>
+        </w:rPr>
         <w:t>ultivibrator</w:t>
       </w:r>
+      <w:proofErr w:type="spellEnd"/>
     </w:p>
     <w:p>
       <w:pPr>
@@ -67,7 +89,7 @@
           <w:lang w:val="it-CH" w:eastAsia="it-CH"/>
         </w:rPr>
         <w:drawing>
-          <wp:inline distT="0" distB="0" distL="0" distR="0" wp14:anchorId="7E06AF40" wp14:editId="617E140C">
+          <wp:inline distT="0" distB="0" distL="0" distR="0">
             <wp:extent cx="3565903" cy="3140766"/>
             <wp:effectExtent l="19050" t="0" r="0" b="0"/>
             <wp:docPr id="1222043591" name="Picture 1"/>
@@ -85,7 +107,7 @@
                     <a:blip r:embed="rId8" cstate="print">
                       <a:extLst>
                         <a:ext uri="{28A0092B-C50C-407E-A947-70E740481C1C}">
-                          <a14:useLocalDpi xmlns:a14="http://schemas.microsoft.com/office/drawing/2010/main" val="0"/>
+                          <a14:useLocalDpi xmlns:a14="http://schemas.microsoft.com/office/drawing/2010/main" xmlns:wps="http://schemas.microsoft.com/office/word/2010/wordprocessingShape" xmlns:wpi="http://schemas.microsoft.com/office/word/2010/wordprocessingInk" xmlns:wpg="http://schemas.microsoft.com/office/word/2010/wordprocessingGroup" xmlns:w16se="http://schemas.microsoft.com/office/word/2015/wordml/symex" xmlns:w16sdtdh="http://schemas.microsoft.com/office/word/2020/wordml/sdtdatahash" xmlns:w16du="http://schemas.microsoft.com/office/word/2023/wordml/word16du" xmlns:w16="http://schemas.microsoft.com/office/word/2018/wordml" xmlns:w16cid="http://schemas.microsoft.com/office/word/2016/wordml/cid" xmlns:w16cex="http://schemas.microsoft.com/office/word/2018/wordml/cex" xmlns:w15="http://schemas.microsoft.com/office/word/2012/wordml" xmlns:w14="http://schemas.microsoft.com/office/word/2010/wordml" xmlns:w="http://schemas.openxmlformats.org/wordprocessingml/2006/main" xmlns:w10="urn:schemas-microsoft-com:office:word" xmlns:wp14="http://schemas.microsoft.com/office/word/2010/wordprocessingDrawing" xmlns:v="urn:schemas-microsoft-com:vml" xmlns:oel="http://schemas.microsoft.com/office/2019/extlst" xmlns:o="urn:schemas-microsoft-com:office:office" xmlns:am3d="http://schemas.microsoft.com/office/drawing/2017/model3d" xmlns:aink="http://schemas.microsoft.com/office/drawing/2016/ink" xmlns:mc="http://schemas.openxmlformats.org/markup-compatibility/2006" xmlns:cx8="http://schemas.microsoft.com/office/drawing/2016/5/14/chartex" xmlns:cx7="http://schemas.microsoft.com/office/drawing/2016/5/13/chartex" xmlns:cx6="http://schemas.microsoft.com/office/drawing/2016/5/12/chartex" xmlns:cx5="http://schemas.microsoft.com/office/drawing/2016/5/11/chartex" xmlns:cx4="http://schemas.microsoft.com/office/drawing/2016/5/10/chartex" xmlns:cx3="http://schemas.microsoft.com/office/drawing/2016/5/9/chartex" xmlns:cx2="http://schemas.microsoft.com/office/drawing/2015/10/21/chartex" xmlns:cx1="http://schemas.microsoft.com/office/drawing/2015/9/8/chartex" xmlns:cx="http://schemas.microsoft.com/office/drawing/2014/chartex" xmlns:wpc="http://schemas.microsoft.com/office/word/2010/wordprocessingCanvas" xmlns="" val="0"/>
                         </a:ext>
                       </a:extLst>
                     </a:blip>
@@ -3349,7 +3371,7 @@
           <w:lang w:val="it-CH" w:eastAsia="it-CH"/>
         </w:rPr>
         <w:drawing>
-          <wp:inline distT="0" distB="0" distL="0" distR="0" wp14:anchorId="3CD3FC7B" wp14:editId="0B968B00">
+          <wp:inline distT="0" distB="0" distL="0" distR="0">
             <wp:extent cx="3890761" cy="3215640"/>
             <wp:effectExtent l="0" t="0" r="0" b="0"/>
             <wp:docPr id="1341791455" name="Picture 2"/>
@@ -3367,7 +3389,7 @@
                     <a:blip r:embed="rId9" cstate="print">
                       <a:extLst>
                         <a:ext uri="{28A0092B-C50C-407E-A947-70E740481C1C}">
-                          <a14:useLocalDpi xmlns:a14="http://schemas.microsoft.com/office/drawing/2010/main" val="0"/>
+                          <a14:useLocalDpi xmlns:a14="http://schemas.microsoft.com/office/drawing/2010/main" xmlns:wps="http://schemas.microsoft.com/office/word/2010/wordprocessingShape" xmlns:wpi="http://schemas.microsoft.com/office/word/2010/wordprocessingInk" xmlns:wpg="http://schemas.microsoft.com/office/word/2010/wordprocessingGroup" xmlns:w16se="http://schemas.microsoft.com/office/word/2015/wordml/symex" xmlns:w16sdtdh="http://schemas.microsoft.com/office/word/2020/wordml/sdtdatahash" xmlns:w16du="http://schemas.microsoft.com/office/word/2023/wordml/word16du" xmlns:w16="http://schemas.microsoft.com/office/word/2018/wordml" xmlns:w16cid="http://schemas.microsoft.com/office/word/2016/wordml/cid" xmlns:w16cex="http://schemas.microsoft.com/office/word/2018/wordml/cex" xmlns:w15="http://schemas.microsoft.com/office/word/2012/wordml" xmlns:w14="http://schemas.microsoft.com/office/word/2010/wordml" xmlns:w="http://schemas.openxmlformats.org/wordprocessingml/2006/main" xmlns:w10="urn:schemas-microsoft-com:office:word" xmlns:wp14="http://schemas.microsoft.com/office/word/2010/wordprocessingDrawing" xmlns:v="urn:schemas-microsoft-com:vml" xmlns:oel="http://schemas.microsoft.com/office/2019/extlst" xmlns:o="urn:schemas-microsoft-com:office:office" xmlns:am3d="http://schemas.microsoft.com/office/drawing/2017/model3d" xmlns:aink="http://schemas.microsoft.com/office/drawing/2016/ink" xmlns:mc="http://schemas.openxmlformats.org/markup-compatibility/2006" xmlns:cx8="http://schemas.microsoft.com/office/drawing/2016/5/14/chartex" xmlns:cx7="http://schemas.microsoft.com/office/drawing/2016/5/13/chartex" xmlns:cx6="http://schemas.microsoft.com/office/drawing/2016/5/12/chartex" xmlns:cx5="http://schemas.microsoft.com/office/drawing/2016/5/11/chartex" xmlns:cx4="http://schemas.microsoft.com/office/drawing/2016/5/10/chartex" xmlns:cx3="http://schemas.microsoft.com/office/drawing/2016/5/9/chartex" xmlns:cx2="http://schemas.microsoft.com/office/drawing/2015/10/21/chartex" xmlns:cx1="http://schemas.microsoft.com/office/drawing/2015/9/8/chartex" xmlns:cx="http://schemas.microsoft.com/office/drawing/2014/chartex" xmlns:wpc="http://schemas.microsoft.com/office/word/2010/wordprocessingCanvas" xmlns="" val="0"/>
                         </a:ext>
                       </a:extLst>
                     </a:blip>
@@ -3396,10 +3418,18 @@
         <w:t>By employing</w:t>
       </w:r>
       <w:r>
-        <w:t xml:space="preserve"> a trim</w:t>
-      </w:r>
-      <w:r>
-        <w:t xml:space="preserve">pot </w:t>
+        <w:t xml:space="preserve"> a </w:t>
+      </w:r>
+      <w:proofErr w:type="spellStart"/>
+      <w:r>
+        <w:t>trim</w:t>
+      </w:r>
+      <w:r>
+        <w:t>pot</w:t>
+      </w:r>
+      <w:proofErr w:type="spellEnd"/>
+      <w:r>
+        <w:t xml:space="preserve"> </w:t>
       </w:r>
       <w:r>
         <w:t xml:space="preserve">instead of </w:t>
@@ -3431,6 +3461,7 @@
       <w:r>
         <w:t xml:space="preserve">. </w:t>
       </w:r>
+      <w:proofErr w:type="spellStart"/>
       <w:r>
         <w:rPr>
           <w:rFonts w:eastAsiaTheme="minorEastAsia"/>
@@ -3444,6 +3475,7 @@
         </w:rPr>
         <w:t>limit,duty</w:t>
       </w:r>
+      <w:proofErr w:type="spellEnd"/>
       <w:r>
         <w:rPr>
           <w:rFonts w:eastAsiaTheme="minorEastAsia"/>
@@ -4575,7 +4607,6 @@
           <m:r>
             <w:rPr>
               <w:rFonts w:ascii="Cambria Math" w:eastAsiaTheme="minorEastAsia" w:hAnsi="Cambria Math"/>
-              <w:highlight w:val="yellow"/>
             </w:rPr>
             <m:t>=</m:t>
           </m:r>
@@ -4596,7 +4627,6 @@
                     <w:rPr>
                       <w:rFonts w:ascii="Cambria Math" w:eastAsiaTheme="minorEastAsia" w:hAnsi="Cambria Math"/>
                       <w:i/>
-                      <w:highlight w:val="yellow"/>
                     </w:rPr>
                   </m:ctrlPr>
                 </m:sSubPr>
@@ -4604,7 +4634,6 @@
                   <m:r>
                     <w:rPr>
                       <w:rFonts w:ascii="Cambria Math" w:eastAsiaTheme="minorEastAsia" w:hAnsi="Cambria Math"/>
-                      <w:highlight w:val="yellow"/>
                     </w:rPr>
                     <m:t>R</m:t>
                   </m:r>
@@ -4613,45 +4642,8 @@
                   <m:r>
                     <w:rPr>
                       <w:rFonts w:ascii="Cambria Math" w:eastAsiaTheme="minorEastAsia" w:hAnsi="Cambria Math"/>
-                      <w:highlight w:val="yellow"/>
-                    </w:rPr>
-                    <m:t>trim</m:t>
-                  </m:r>
-                </m:sub>
-              </m:sSub>
-              <m:r>
-                <w:rPr>
-                  <w:rFonts w:ascii="Cambria Math" w:eastAsiaTheme="minorEastAsia" w:hAnsi="Cambria Math"/>
-                  <w:highlight w:val="yellow"/>
-                </w:rPr>
-                <m:t>+</m:t>
-              </m:r>
-              <m:sSub>
-                <m:sSubPr>
-                  <m:ctrlPr>
-                    <w:rPr>
-                      <w:rFonts w:ascii="Cambria Math" w:eastAsiaTheme="minorEastAsia" w:hAnsi="Cambria Math"/>
-                      <w:i/>
-                      <w:highlight w:val="yellow"/>
-                    </w:rPr>
-                  </m:ctrlPr>
-                </m:sSubPr>
-                <m:e>
-                  <m:r>
-                    <w:rPr>
-                      <w:rFonts w:ascii="Cambria Math" w:eastAsiaTheme="minorEastAsia" w:hAnsi="Cambria Math"/>
-                      <w:highlight w:val="yellow"/>
-                    </w:rPr>
-                    <m:t>R</m:t>
-                  </m:r>
-                </m:e>
-                <m:sub>
-                  <m:r>
-                    <w:rPr>
-                      <w:rFonts w:ascii="Cambria Math" w:eastAsiaTheme="minorEastAsia" w:hAnsi="Cambria Math"/>
-                      <w:highlight w:val="yellow"/>
-                    </w:rPr>
-                    <m:t>limit,duty</m:t>
+                    </w:rPr>
+                    <m:t>tot</m:t>
                   </m:r>
                 </m:sub>
               </m:sSub>
@@ -4809,6 +4801,7 @@
       <w:r>
         <w:t xml:space="preserve">, </w:t>
       </w:r>
+      <w:proofErr w:type="spellStart"/>
       <w:r>
         <w:t>R</w:t>
       </w:r>
@@ -4818,6 +4811,7 @@
         </w:rPr>
         <w:t>trim</w:t>
       </w:r>
+      <w:proofErr w:type="spellEnd"/>
       <w:r>
         <w:t>=</w:t>
       </w:r>
@@ -4827,6 +4821,7 @@
       <w:r>
         <w:t xml:space="preserve"> and </w:t>
       </w:r>
+      <w:proofErr w:type="spellStart"/>
       <w:r>
         <w:t>R</w:t>
       </w:r>
@@ -4836,6 +4831,7 @@
         </w:rPr>
         <w:t>limit,duty</w:t>
       </w:r>
+      <w:proofErr w:type="spellEnd"/>
       <w:r>
         <w:t>=</w:t>
       </w:r>
@@ -5420,7 +5416,7 @@
 </file>
 
 <file path=word/endnotes.xml><?xml version="1.0" encoding="utf-8"?>
-<w:endnotes xmlns:wpc="http://schemas.microsoft.com/office/word/2010/wordprocessingCanvas" xmlns:cx="http://schemas.microsoft.com/office/drawing/2014/chartex" xmlns:cx1="http://schemas.microsoft.com/office/drawing/2015/9/8/chartex" xmlns:cx2="http://schemas.microsoft.com/office/drawing/2015/10/21/chartex" xmlns:cx3="http://schemas.microsoft.com/office/drawing/2016/5/9/chartex" xmlns:cx4="http://schemas.microsoft.com/office/drawing/2016/5/10/chartex" xmlns:cx5="http://schemas.microsoft.com/office/drawing/2016/5/11/chartex" xmlns:cx6="http://schemas.microsoft.com/office/drawing/2016/5/12/chartex" xmlns:cx7="http://schemas.microsoft.com/office/drawing/2016/5/13/chartex" xmlns:cx8="http://schemas.microsoft.com/office/drawing/2016/5/14/chartex" xmlns:mc="http://schemas.openxmlformats.org/markup-compatibility/2006" xmlns:aink="http://schemas.microsoft.com/office/drawing/2016/ink" xmlns:am3d="http://schemas.microsoft.com/office/drawing/2017/model3d" xmlns:o="urn:schemas-microsoft-com:office:office" xmlns:oel="http://schemas.microsoft.com/office/2019/extlst" xmlns:r="http://schemas.openxmlformats.org/officeDocument/2006/relationships" xmlns:m="http://schemas.openxmlformats.org/officeDocument/2006/math" xmlns:v="urn:schemas-microsoft-com:vml" xmlns:wp14="http://schemas.microsoft.com/office/word/2010/wordprocessingDrawing" xmlns:wp="http://schemas.openxmlformats.org/drawingml/2006/wordprocessingDrawing" xmlns:w10="urn:schemas-microsoft-com:office:word" xmlns:w="http://schemas.openxmlformats.org/wordprocessingml/2006/main" xmlns:w14="http://schemas.microsoft.com/office/word/2010/wordml" xmlns:w15="http://schemas.microsoft.com/office/word/2012/wordml" xmlns:w16cex="http://schemas.microsoft.com/office/word/2018/wordml/cex" xmlns:w16cid="http://schemas.microsoft.com/office/word/2016/wordml/cid" xmlns:w16="http://schemas.microsoft.com/office/word/2018/wordml" xmlns:w16du="http://schemas.microsoft.com/office/word/2023/wordml/word16du" xmlns:w16sdtdh="http://schemas.microsoft.com/office/word/2020/wordml/sdtdatahash" xmlns:w16se="http://schemas.microsoft.com/office/word/2015/wordml/symex" xmlns:wpg="http://schemas.microsoft.com/office/word/2010/wordprocessingGroup" xmlns:wpi="http://schemas.microsoft.com/office/word/2010/wordprocessingInk" xmlns:wne="http://schemas.microsoft.com/office/word/2006/wordml" xmlns:wps="http://schemas.microsoft.com/office/word/2010/wordprocessingShape" mc:Ignorable="w14 w15 w16se w16cid w16 w16cex w16sdtdh wp14">
+<w:endnotes xmlns:ve="http://schemas.openxmlformats.org/markup-compatibility/2006" xmlns:o="urn:schemas-microsoft-com:office:office" xmlns:r="http://schemas.openxmlformats.org/officeDocument/2006/relationships" xmlns:m="http://schemas.openxmlformats.org/officeDocument/2006/math" xmlns:v="urn:schemas-microsoft-com:vml" xmlns:wp="http://schemas.openxmlformats.org/drawingml/2006/wordprocessingDrawing" xmlns:w10="urn:schemas-microsoft-com:office:word" xmlns:w="http://schemas.openxmlformats.org/wordprocessingml/2006/main" xmlns:wne="http://schemas.microsoft.com/office/word/2006/wordml">
   <w:endnote w:type="separator" w:id="-1">
     <w:p>
       <w:pPr>
@@ -5445,7 +5441,7 @@
 </file>
 
 <file path=word/footer1.xml><?xml version="1.0" encoding="utf-8"?>
-<w:ftr xmlns:wpc="http://schemas.microsoft.com/office/word/2010/wordprocessingCanvas" xmlns:cx="http://schemas.microsoft.com/office/drawing/2014/chartex" xmlns:cx1="http://schemas.microsoft.com/office/drawing/2015/9/8/chartex" xmlns:cx2="http://schemas.microsoft.com/office/drawing/2015/10/21/chartex" xmlns:cx3="http://schemas.microsoft.com/office/drawing/2016/5/9/chartex" xmlns:cx4="http://schemas.microsoft.com/office/drawing/2016/5/10/chartex" xmlns:cx5="http://schemas.microsoft.com/office/drawing/2016/5/11/chartex" xmlns:cx6="http://schemas.microsoft.com/office/drawing/2016/5/12/chartex" xmlns:cx7="http://schemas.microsoft.com/office/drawing/2016/5/13/chartex" xmlns:cx8="http://schemas.microsoft.com/office/drawing/2016/5/14/chartex" xmlns:mc="http://schemas.openxmlformats.org/markup-compatibility/2006" xmlns:aink="http://schemas.microsoft.com/office/drawing/2016/ink" xmlns:am3d="http://schemas.microsoft.com/office/drawing/2017/model3d" xmlns:o="urn:schemas-microsoft-com:office:office" xmlns:oel="http://schemas.microsoft.com/office/2019/extlst" xmlns:r="http://schemas.openxmlformats.org/officeDocument/2006/relationships" xmlns:m="http://schemas.openxmlformats.org/officeDocument/2006/math" xmlns:v="urn:schemas-microsoft-com:vml" xmlns:wp14="http://schemas.microsoft.com/office/word/2010/wordprocessingDrawing" xmlns:wp="http://schemas.openxmlformats.org/drawingml/2006/wordprocessingDrawing" xmlns:w10="urn:schemas-microsoft-com:office:word" xmlns:w="http://schemas.openxmlformats.org/wordprocessingml/2006/main" xmlns:w14="http://schemas.microsoft.com/office/word/2010/wordml" xmlns:w15="http://schemas.microsoft.com/office/word/2012/wordml" xmlns:w16cex="http://schemas.microsoft.com/office/word/2018/wordml/cex" xmlns:w16cid="http://schemas.microsoft.com/office/word/2016/wordml/cid" xmlns:w16="http://schemas.microsoft.com/office/word/2018/wordml" xmlns:w16du="http://schemas.microsoft.com/office/word/2023/wordml/word16du" xmlns:w16sdtdh="http://schemas.microsoft.com/office/word/2020/wordml/sdtdatahash" xmlns:w16se="http://schemas.microsoft.com/office/word/2015/wordml/symex" xmlns:wpg="http://schemas.microsoft.com/office/word/2010/wordprocessingGroup" xmlns:wpi="http://schemas.microsoft.com/office/word/2010/wordprocessingInk" xmlns:wne="http://schemas.microsoft.com/office/word/2006/wordml" xmlns:wps="http://schemas.microsoft.com/office/word/2010/wordprocessingShape" mc:Ignorable="w14 w15 w16se w16cid w16 w16cex w16sdtdh wp14">
+<w:ftr xmlns:ve="http://schemas.openxmlformats.org/markup-compatibility/2006" xmlns:o="urn:schemas-microsoft-com:office:office" xmlns:r="http://schemas.openxmlformats.org/officeDocument/2006/relationships" xmlns:m="http://schemas.openxmlformats.org/officeDocument/2006/math" xmlns:v="urn:schemas-microsoft-com:vml" xmlns:wp="http://schemas.openxmlformats.org/drawingml/2006/wordprocessingDrawing" xmlns:w10="urn:schemas-microsoft-com:office:word" xmlns:w="http://schemas.openxmlformats.org/wordprocessingml/2006/main" xmlns:wne="http://schemas.microsoft.com/office/word/2006/wordml">
   <w:sdt>
     <w:sdtPr>
       <w:id w:val="-1461950941"/>
@@ -5498,7 +5494,7 @@
 </file>
 
 <file path=word/footnotes.xml><?xml version="1.0" encoding="utf-8"?>
-<w:footnotes xmlns:wpc="http://schemas.microsoft.com/office/word/2010/wordprocessingCanvas" xmlns:cx="http://schemas.microsoft.com/office/drawing/2014/chartex" xmlns:cx1="http://schemas.microsoft.com/office/drawing/2015/9/8/chartex" xmlns:cx2="http://schemas.microsoft.com/office/drawing/2015/10/21/chartex" xmlns:cx3="http://schemas.microsoft.com/office/drawing/2016/5/9/chartex" xmlns:cx4="http://schemas.microsoft.com/office/drawing/2016/5/10/chartex" xmlns:cx5="http://schemas.microsoft.com/office/drawing/2016/5/11/chartex" xmlns:cx6="http://schemas.microsoft.com/office/drawing/2016/5/12/chartex" xmlns:cx7="http://schemas.microsoft.com/office/drawing/2016/5/13/chartex" xmlns:cx8="http://schemas.microsoft.com/office/drawing/2016/5/14/chartex" xmlns:mc="http://schemas.openxmlformats.org/markup-compatibility/2006" xmlns:aink="http://schemas.microsoft.com/office/drawing/2016/ink" xmlns:am3d="http://schemas.microsoft.com/office/drawing/2017/model3d" xmlns:o="urn:schemas-microsoft-com:office:office" xmlns:oel="http://schemas.microsoft.com/office/2019/extlst" xmlns:r="http://schemas.openxmlformats.org/officeDocument/2006/relationships" xmlns:m="http://schemas.openxmlformats.org/officeDocument/2006/math" xmlns:v="urn:schemas-microsoft-com:vml" xmlns:wp14="http://schemas.microsoft.com/office/word/2010/wordprocessingDrawing" xmlns:wp="http://schemas.openxmlformats.org/drawingml/2006/wordprocessingDrawing" xmlns:w10="urn:schemas-microsoft-com:office:word" xmlns:w="http://schemas.openxmlformats.org/wordprocessingml/2006/main" xmlns:w14="http://schemas.microsoft.com/office/word/2010/wordml" xmlns:w15="http://schemas.microsoft.com/office/word/2012/wordml" xmlns:w16cex="http://schemas.microsoft.com/office/word/2018/wordml/cex" xmlns:w16cid="http://schemas.microsoft.com/office/word/2016/wordml/cid" xmlns:w16="http://schemas.microsoft.com/office/word/2018/wordml" xmlns:w16du="http://schemas.microsoft.com/office/word/2023/wordml/word16du" xmlns:w16sdtdh="http://schemas.microsoft.com/office/word/2020/wordml/sdtdatahash" xmlns:w16se="http://schemas.microsoft.com/office/word/2015/wordml/symex" xmlns:wpg="http://schemas.microsoft.com/office/word/2010/wordprocessingGroup" xmlns:wpi="http://schemas.microsoft.com/office/word/2010/wordprocessingInk" xmlns:wne="http://schemas.microsoft.com/office/word/2006/wordml" xmlns:wps="http://schemas.microsoft.com/office/word/2010/wordprocessingShape" mc:Ignorable="w14 w15 w16se w16cid w16 w16cex w16sdtdh wp14">
+<w:footnotes xmlns:ve="http://schemas.openxmlformats.org/markup-compatibility/2006" xmlns:o="urn:schemas-microsoft-com:office:office" xmlns:r="http://schemas.openxmlformats.org/officeDocument/2006/relationships" xmlns:m="http://schemas.openxmlformats.org/officeDocument/2006/math" xmlns:v="urn:schemas-microsoft-com:vml" xmlns:wp="http://schemas.openxmlformats.org/drawingml/2006/wordprocessingDrawing" xmlns:w10="urn:schemas-microsoft-com:office:word" xmlns:w="http://schemas.openxmlformats.org/wordprocessingml/2006/main" xmlns:wne="http://schemas.microsoft.com/office/word/2006/wordml">
   <w:footnote w:type="separator" w:id="-1">
     <w:p>
       <w:pPr>
@@ -5523,8 +5519,8 @@
 </file>
 
 <file path=word/numbering.xml><?xml version="1.0" encoding="utf-8"?>
-<w:numbering xmlns:wpc="http://schemas.microsoft.com/office/word/2010/wordprocessingCanvas" xmlns:cx="http://schemas.microsoft.com/office/drawing/2014/chartex" xmlns:cx1="http://schemas.microsoft.com/office/drawing/2015/9/8/chartex" xmlns:cx2="http://schemas.microsoft.com/office/drawing/2015/10/21/chartex" xmlns:cx3="http://schemas.microsoft.com/office/drawing/2016/5/9/chartex" xmlns:cx4="http://schemas.microsoft.com/office/drawing/2016/5/10/chartex" xmlns:cx5="http://schemas.microsoft.com/office/drawing/2016/5/11/chartex" xmlns:cx6="http://schemas.microsoft.com/office/drawing/2016/5/12/chartex" xmlns:cx7="http://schemas.microsoft.com/office/drawing/2016/5/13/chartex" xmlns:cx8="http://schemas.microsoft.com/office/drawing/2016/5/14/chartex" xmlns:mc="http://schemas.openxmlformats.org/markup-compatibility/2006" xmlns:aink="http://schemas.microsoft.com/office/drawing/2016/ink" xmlns:am3d="http://schemas.microsoft.com/office/drawing/2017/model3d" xmlns:o="urn:schemas-microsoft-com:office:office" xmlns:oel="http://schemas.microsoft.com/office/2019/extlst" xmlns:r="http://schemas.openxmlformats.org/officeDocument/2006/relationships" xmlns:m="http://schemas.openxmlformats.org/officeDocument/2006/math" xmlns:v="urn:schemas-microsoft-com:vml" xmlns:wp14="http://schemas.microsoft.com/office/word/2010/wordprocessingDrawing" xmlns:wp="http://schemas.openxmlformats.org/drawingml/2006/wordprocessingDrawing" xmlns:w10="urn:schemas-microsoft-com:office:word" xmlns:w="http://schemas.openxmlformats.org/wordprocessingml/2006/main" xmlns:w14="http://schemas.microsoft.com/office/word/2010/wordml" xmlns:w15="http://schemas.microsoft.com/office/word/2012/wordml" xmlns:w16cex="http://schemas.microsoft.com/office/word/2018/wordml/cex" xmlns:w16cid="http://schemas.microsoft.com/office/word/2016/wordml/cid" xmlns:w16="http://schemas.microsoft.com/office/word/2018/wordml" xmlns:w16du="http://schemas.microsoft.com/office/word/2023/wordml/word16du" xmlns:w16sdtdh="http://schemas.microsoft.com/office/word/2020/wordml/sdtdatahash" xmlns:w16se="http://schemas.microsoft.com/office/word/2015/wordml/symex" xmlns:wpg="http://schemas.microsoft.com/office/word/2010/wordprocessingGroup" xmlns:wpi="http://schemas.microsoft.com/office/word/2010/wordprocessingInk" xmlns:wne="http://schemas.microsoft.com/office/word/2006/wordml" xmlns:wps="http://schemas.microsoft.com/office/word/2010/wordprocessingShape" mc:Ignorable="w14 w15 w16se w16cid w16 w16cex w16sdtdh wp14">
-  <w:abstractNum w:abstractNumId="0" w15:restartNumberingAfterBreak="0">
+<w:numbering xmlns:ve="http://schemas.openxmlformats.org/markup-compatibility/2006" xmlns:o="urn:schemas-microsoft-com:office:office" xmlns:r="http://schemas.openxmlformats.org/officeDocument/2006/relationships" xmlns:m="http://schemas.openxmlformats.org/officeDocument/2006/math" xmlns:v="urn:schemas-microsoft-com:vml" xmlns:wp="http://schemas.openxmlformats.org/drawingml/2006/wordprocessingDrawing" xmlns:w10="urn:schemas-microsoft-com:office:word" xmlns:w="http://schemas.openxmlformats.org/wordprocessingml/2006/main" xmlns:wne="http://schemas.microsoft.com/office/word/2006/wordml">
+  <w:abstractNum w:abstractNumId="0">
     <w:nsid w:val="0820532B"/>
     <w:multiLevelType w:val="hybridMultilevel"/>
     <w:tmpl w:val="C1FA2BEA"/>
@@ -5613,7 +5609,7 @@
       </w:pPr>
     </w:lvl>
   </w:abstractNum>
-  <w:abstractNum w:abstractNumId="1" w15:restartNumberingAfterBreak="0">
+  <w:abstractNum w:abstractNumId="1">
     <w:nsid w:val="0AA03CA8"/>
     <w:multiLevelType w:val="hybridMultilevel"/>
     <w:tmpl w:val="67906E32"/>
@@ -5726,7 +5722,7 @@
       </w:rPr>
     </w:lvl>
   </w:abstractNum>
-  <w:abstractNum w:abstractNumId="2" w15:restartNumberingAfterBreak="0">
+  <w:abstractNum w:abstractNumId="2">
     <w:nsid w:val="0ADC53F5"/>
     <w:multiLevelType w:val="hybridMultilevel"/>
     <w:tmpl w:val="350467D8"/>
@@ -5812,7 +5808,7 @@
       </w:pPr>
     </w:lvl>
   </w:abstractNum>
-  <w:abstractNum w:abstractNumId="3" w15:restartNumberingAfterBreak="0">
+  <w:abstractNum w:abstractNumId="3">
     <w:nsid w:val="4EFB430E"/>
     <w:multiLevelType w:val="hybridMultilevel"/>
     <w:tmpl w:val="82C6602E"/>
@@ -5901,7 +5897,7 @@
       </w:pPr>
     </w:lvl>
   </w:abstractNum>
-  <w:abstractNum w:abstractNumId="4" w15:restartNumberingAfterBreak="0">
+  <w:abstractNum w:abstractNumId="4">
     <w:nsid w:val="57D41607"/>
     <w:multiLevelType w:val="hybridMultilevel"/>
     <w:tmpl w:val="94E238E4"/>
@@ -5987,7 +5983,7 @@
       </w:pPr>
     </w:lvl>
   </w:abstractNum>
-  <w:abstractNum w:abstractNumId="5" w15:restartNumberingAfterBreak="0">
+  <w:abstractNum w:abstractNumId="5">
     <w:nsid w:val="65E72A24"/>
     <w:multiLevelType w:val="hybridMultilevel"/>
     <w:tmpl w:val="6D049EF0"/>
@@ -6100,7 +6096,7 @@
       </w:rPr>
     </w:lvl>
   </w:abstractNum>
-  <w:abstractNum w:abstractNumId="6" w15:restartNumberingAfterBreak="0">
+  <w:abstractNum w:abstractNumId="6">
     <w:nsid w:val="69117D19"/>
     <w:multiLevelType w:val="hybridMultilevel"/>
     <w:tmpl w:val="060EC4F8"/>
@@ -6213,7 +6209,7 @@
       </w:rPr>
     </w:lvl>
   </w:abstractNum>
-  <w:abstractNum w:abstractNumId="7" w15:restartNumberingAfterBreak="0">
+  <w:abstractNum w:abstractNumId="7">
     <w:nsid w:val="72601B90"/>
     <w:multiLevelType w:val="hybridMultilevel"/>
     <w:tmpl w:val="32B473B0"/>
@@ -6326,35 +6322,35 @@
       </w:rPr>
     </w:lvl>
   </w:abstractNum>
-  <w:num w:numId="1" w16cid:durableId="972752985">
+  <w:num w:numId="1">
     <w:abstractNumId w:val="2"/>
   </w:num>
-  <w:num w:numId="2" w16cid:durableId="5178909">
+  <w:num w:numId="2">
     <w:abstractNumId w:val="0"/>
   </w:num>
-  <w:num w:numId="3" w16cid:durableId="1529684832">
+  <w:num w:numId="3">
     <w:abstractNumId w:val="1"/>
   </w:num>
-  <w:num w:numId="4" w16cid:durableId="566383769">
+  <w:num w:numId="4">
     <w:abstractNumId w:val="3"/>
   </w:num>
-  <w:num w:numId="5" w16cid:durableId="182287102">
+  <w:num w:numId="5">
     <w:abstractNumId w:val="7"/>
   </w:num>
-  <w:num w:numId="6" w16cid:durableId="743335118">
+  <w:num w:numId="6">
     <w:abstractNumId w:val="5"/>
   </w:num>
-  <w:num w:numId="7" w16cid:durableId="1333877454">
+  <w:num w:numId="7">
     <w:abstractNumId w:val="4"/>
   </w:num>
-  <w:num w:numId="8" w16cid:durableId="1536041713">
+  <w:num w:numId="8">
     <w:abstractNumId w:val="6"/>
   </w:num>
 </w:numbering>
 </file>
 
 <file path=word/styles.xml><?xml version="1.0" encoding="utf-8"?>
-<w:styles xmlns:mc="http://schemas.openxmlformats.org/markup-compatibility/2006" xmlns:r="http://schemas.openxmlformats.org/officeDocument/2006/relationships" xmlns:w="http://schemas.openxmlformats.org/wordprocessingml/2006/main" xmlns:w14="http://schemas.microsoft.com/office/word/2010/wordml" xmlns:w15="http://schemas.microsoft.com/office/word/2012/wordml" xmlns:w16cex="http://schemas.microsoft.com/office/word/2018/wordml/cex" xmlns:w16cid="http://schemas.microsoft.com/office/word/2016/wordml/cid" xmlns:w16="http://schemas.microsoft.com/office/word/2018/wordml" xmlns:w16sdtdh="http://schemas.microsoft.com/office/word/2020/wordml/sdtdatahash" xmlns:w16se="http://schemas.microsoft.com/office/word/2015/wordml/symex" mc:Ignorable="w14 w15 w16se w16cid w16 w16cex w16sdtdh">
+<w:styles xmlns:r="http://schemas.openxmlformats.org/officeDocument/2006/relationships" xmlns:w="http://schemas.openxmlformats.org/wordprocessingml/2006/main">
   <w:docDefaults>
     <w:rPrDefault>
       <w:rPr>
@@ -6371,383 +6367,144 @@
       </w:pPr>
     </w:pPrDefault>
   </w:docDefaults>
-  <w:latentStyles w:defLockedState="0" w:defUIPriority="99" w:defSemiHidden="0" w:defUnhideWhenUsed="0" w:defQFormat="0" w:count="376">
-    <w:lsdException w:name="Normal" w:uiPriority="0" w:qFormat="1"/>
-    <w:lsdException w:name="heading 1" w:uiPriority="9" w:qFormat="1"/>
-    <w:lsdException w:name="heading 2" w:semiHidden="1" w:uiPriority="9" w:unhideWhenUsed="1" w:qFormat="1"/>
-    <w:lsdException w:name="heading 3" w:semiHidden="1" w:uiPriority="9" w:unhideWhenUsed="1" w:qFormat="1"/>
-    <w:lsdException w:name="heading 4" w:semiHidden="1" w:uiPriority="9" w:unhideWhenUsed="1" w:qFormat="1"/>
-    <w:lsdException w:name="heading 5" w:semiHidden="1" w:uiPriority="9" w:unhideWhenUsed="1" w:qFormat="1"/>
-    <w:lsdException w:name="heading 6" w:semiHidden="1" w:uiPriority="9" w:unhideWhenUsed="1" w:qFormat="1"/>
-    <w:lsdException w:name="heading 7" w:semiHidden="1" w:uiPriority="9" w:unhideWhenUsed="1" w:qFormat="1"/>
-    <w:lsdException w:name="heading 8" w:semiHidden="1" w:uiPriority="9" w:unhideWhenUsed="1" w:qFormat="1"/>
-    <w:lsdException w:name="heading 9" w:semiHidden="1" w:uiPriority="9" w:unhideWhenUsed="1" w:qFormat="1"/>
-    <w:lsdException w:name="index 1" w:semiHidden="1" w:unhideWhenUsed="1"/>
-    <w:lsdException w:name="index 2" w:semiHidden="1" w:unhideWhenUsed="1"/>
-    <w:lsdException w:name="index 3" w:semiHidden="1" w:unhideWhenUsed="1"/>
-    <w:lsdException w:name="index 4" w:semiHidden="1" w:unhideWhenUsed="1"/>
-    <w:lsdException w:name="index 5" w:semiHidden="1" w:unhideWhenUsed="1"/>
-    <w:lsdException w:name="index 6" w:semiHidden="1" w:unhideWhenUsed="1"/>
-    <w:lsdException w:name="index 7" w:semiHidden="1" w:unhideWhenUsed="1"/>
-    <w:lsdException w:name="index 8" w:semiHidden="1" w:unhideWhenUsed="1"/>
-    <w:lsdException w:name="index 9" w:semiHidden="1" w:unhideWhenUsed="1"/>
-    <w:lsdException w:name="toc 1" w:semiHidden="1" w:uiPriority="39" w:unhideWhenUsed="1"/>
-    <w:lsdException w:name="toc 2" w:semiHidden="1" w:uiPriority="39" w:unhideWhenUsed="1"/>
-    <w:lsdException w:name="toc 3" w:semiHidden="1" w:uiPriority="39" w:unhideWhenUsed="1"/>
-    <w:lsdException w:name="toc 4" w:semiHidden="1" w:uiPriority="39" w:unhideWhenUsed="1"/>
-    <w:lsdException w:name="toc 5" w:semiHidden="1" w:uiPriority="39" w:unhideWhenUsed="1"/>
-    <w:lsdException w:name="toc 6" w:semiHidden="1" w:uiPriority="39" w:unhideWhenUsed="1"/>
-    <w:lsdException w:name="toc 7" w:semiHidden="1" w:uiPriority="39" w:unhideWhenUsed="1"/>
-    <w:lsdException w:name="toc 8" w:semiHidden="1" w:uiPriority="39" w:unhideWhenUsed="1"/>
-    <w:lsdException w:name="toc 9" w:semiHidden="1" w:uiPriority="39" w:unhideWhenUsed="1"/>
-    <w:lsdException w:name="Normal Indent" w:semiHidden="1" w:unhideWhenUsed="1"/>
-    <w:lsdException w:name="footnote text" w:semiHidden="1" w:unhideWhenUsed="1"/>
-    <w:lsdException w:name="annotation text" w:semiHidden="1" w:unhideWhenUsed="1"/>
-    <w:lsdException w:name="header" w:semiHidden="1" w:unhideWhenUsed="1"/>
-    <w:lsdException w:name="footer" w:semiHidden="1" w:unhideWhenUsed="1"/>
-    <w:lsdException w:name="index heading" w:semiHidden="1" w:unhideWhenUsed="1"/>
-    <w:lsdException w:name="caption" w:semiHidden="1" w:uiPriority="35" w:unhideWhenUsed="1" w:qFormat="1"/>
-    <w:lsdException w:name="table of figures" w:semiHidden="1" w:unhideWhenUsed="1"/>
-    <w:lsdException w:name="envelope address" w:semiHidden="1" w:unhideWhenUsed="1"/>
-    <w:lsdException w:name="envelope return" w:semiHidden="1" w:unhideWhenUsed="1"/>
-    <w:lsdException w:name="footnote reference" w:semiHidden="1" w:unhideWhenUsed="1"/>
-    <w:lsdException w:name="annotation reference" w:semiHidden="1" w:unhideWhenUsed="1"/>
-    <w:lsdException w:name="line number" w:semiHidden="1" w:unhideWhenUsed="1"/>
-    <w:lsdException w:name="page number" w:semiHidden="1" w:unhideWhenUsed="1"/>
-    <w:lsdException w:name="endnote reference" w:semiHidden="1" w:unhideWhenUsed="1"/>
-    <w:lsdException w:name="endnote text" w:semiHidden="1" w:unhideWhenUsed="1"/>
-    <w:lsdException w:name="table of authorities" w:semiHidden="1" w:unhideWhenUsed="1"/>
-    <w:lsdException w:name="macro" w:semiHidden="1" w:unhideWhenUsed="1"/>
-    <w:lsdException w:name="toa heading" w:semiHidden="1" w:unhideWhenUsed="1"/>
-    <w:lsdException w:name="List" w:semiHidden="1" w:unhideWhenUsed="1"/>
-    <w:lsdException w:name="List Bullet" w:semiHidden="1" w:unhideWhenUsed="1"/>
-    <w:lsdException w:name="List Number" w:semiHidden="1" w:unhideWhenUsed="1"/>
-    <w:lsdException w:name="List 2" w:semiHidden="1" w:unhideWhenUsed="1"/>
-    <w:lsdException w:name="List 3" w:semiHidden="1" w:unhideWhenUsed="1"/>
-    <w:lsdException w:name="List 4" w:semiHidden="1" w:unhideWhenUsed="1"/>
-    <w:lsdException w:name="List 5" w:semiHidden="1" w:unhideWhenUsed="1"/>
-    <w:lsdException w:name="List Bullet 2" w:semiHidden="1" w:unhideWhenUsed="1"/>
-    <w:lsdException w:name="List Bullet 3" w:semiHidden="1" w:unhideWhenUsed="1"/>
-    <w:lsdException w:name="List Bullet 4" w:semiHidden="1" w:unhideWhenUsed="1"/>
-    <w:lsdException w:name="List Bullet 5" w:semiHidden="1" w:unhideWhenUsed="1"/>
-    <w:lsdException w:name="List Number 2" w:semiHidden="1" w:unhideWhenUsed="1"/>
-    <w:lsdException w:name="List Number 3" w:semiHidden="1" w:unhideWhenUsed="1"/>
-    <w:lsdException w:name="List Number 4" w:semiHidden="1" w:unhideWhenUsed="1"/>
-    <w:lsdException w:name="List Number 5" w:semiHidden="1" w:unhideWhenUsed="1"/>
-    <w:lsdException w:name="Title" w:uiPriority="10" w:qFormat="1"/>
-    <w:lsdException w:name="Closing" w:semiHidden="1" w:unhideWhenUsed="1"/>
-    <w:lsdException w:name="Signature" w:semiHidden="1" w:unhideWhenUsed="1"/>
-    <w:lsdException w:name="Default Paragraph Font" w:semiHidden="1" w:uiPriority="1" w:unhideWhenUsed="1"/>
-    <w:lsdException w:name="Body Text" w:semiHidden="1" w:unhideWhenUsed="1"/>
-    <w:lsdException w:name="Body Text Indent" w:semiHidden="1" w:unhideWhenUsed="1"/>
-    <w:lsdException w:name="List Continue" w:semiHidden="1" w:unhideWhenUsed="1"/>
-    <w:lsdException w:name="List Continue 2" w:semiHidden="1" w:unhideWhenUsed="1"/>
-    <w:lsdException w:name="List Continue 3" w:semiHidden="1" w:unhideWhenUsed="1"/>
-    <w:lsdException w:name="List Continue 4" w:semiHidden="1" w:unhideWhenUsed="1"/>
-    <w:lsdException w:name="List Continue 5" w:semiHidden="1" w:unhideWhenUsed="1"/>
-    <w:lsdException w:name="Message Header" w:semiHidden="1" w:unhideWhenUsed="1"/>
-    <w:lsdException w:name="Subtitle" w:uiPriority="11" w:qFormat="1"/>
-    <w:lsdException w:name="Salutation" w:semiHidden="1" w:unhideWhenUsed="1"/>
-    <w:lsdException w:name="Date" w:semiHidden="1" w:unhideWhenUsed="1"/>
-    <w:lsdException w:name="Body Text First Indent" w:semiHidden="1" w:unhideWhenUsed="1"/>
-    <w:lsdException w:name="Body Text First Indent 2" w:semiHidden="1" w:unhideWhenUsed="1"/>
-    <w:lsdException w:name="Note Heading" w:semiHidden="1" w:unhideWhenUsed="1"/>
-    <w:lsdException w:name="Body Text 2" w:semiHidden="1" w:unhideWhenUsed="1"/>
-    <w:lsdException w:name="Body Text 3" w:semiHidden="1" w:unhideWhenUsed="1"/>
-    <w:lsdException w:name="Body Text Indent 2" w:semiHidden="1" w:unhideWhenUsed="1"/>
-    <w:lsdException w:name="Body Text Indent 3" w:semiHidden="1" w:unhideWhenUsed="1"/>
-    <w:lsdException w:name="Block Text" w:semiHidden="1" w:unhideWhenUsed="1"/>
-    <w:lsdException w:name="Hyperlink" w:semiHidden="1" w:unhideWhenUsed="1"/>
-    <w:lsdException w:name="FollowedHyperlink" w:semiHidden="1" w:unhideWhenUsed="1"/>
-    <w:lsdException w:name="Strong" w:uiPriority="22" w:qFormat="1"/>
-    <w:lsdException w:name="Emphasis" w:uiPriority="20" w:qFormat="1"/>
-    <w:lsdException w:name="Document Map" w:semiHidden="1" w:unhideWhenUsed="1"/>
-    <w:lsdException w:name="Plain Text" w:semiHidden="1" w:unhideWhenUsed="1"/>
-    <w:lsdException w:name="E-mail Signature" w:semiHidden="1" w:unhideWhenUsed="1"/>
-    <w:lsdException w:name="HTML Top of Form" w:semiHidden="1" w:unhideWhenUsed="1"/>
-    <w:lsdException w:name="HTML Bottom of Form" w:semiHidden="1" w:unhideWhenUsed="1"/>
-    <w:lsdException w:name="Normal (Web)" w:semiHidden="1" w:unhideWhenUsed="1"/>
-    <w:lsdException w:name="HTML Acronym" w:semiHidden="1" w:unhideWhenUsed="1"/>
-    <w:lsdException w:name="HTML Address" w:semiHidden="1" w:unhideWhenUsed="1"/>
-    <w:lsdException w:name="HTML Cite" w:semiHidden="1" w:unhideWhenUsed="1"/>
-    <w:lsdException w:name="HTML Code" w:semiHidden="1" w:unhideWhenUsed="1"/>
-    <w:lsdException w:name="HTML Definition" w:semiHidden="1" w:unhideWhenUsed="1"/>
-    <w:lsdException w:name="HTML Keyboard" w:semiHidden="1" w:unhideWhenUsed="1"/>
-    <w:lsdException w:name="HTML Preformatted" w:semiHidden="1" w:unhideWhenUsed="1"/>
-    <w:lsdException w:name="HTML Sample" w:semiHidden="1" w:unhideWhenUsed="1"/>
-    <w:lsdException w:name="HTML Typewriter" w:semiHidden="1" w:unhideWhenUsed="1"/>
-    <w:lsdException w:name="HTML Variable" w:semiHidden="1" w:unhideWhenUsed="1"/>
-    <w:lsdException w:name="Normal Table" w:semiHidden="1" w:unhideWhenUsed="1"/>
-    <w:lsdException w:name="annotation subject" w:semiHidden="1" w:unhideWhenUsed="1"/>
-    <w:lsdException w:name="No List" w:semiHidden="1" w:unhideWhenUsed="1"/>
-    <w:lsdException w:name="Outline List 1" w:semiHidden="1" w:unhideWhenUsed="1"/>
-    <w:lsdException w:name="Outline List 2" w:semiHidden="1" w:unhideWhenUsed="1"/>
-    <w:lsdException w:name="Outline List 3" w:semiHidden="1" w:unhideWhenUsed="1"/>
-    <w:lsdException w:name="Table Simple 1" w:semiHidden="1" w:unhideWhenUsed="1"/>
-    <w:lsdException w:name="Table Simple 2" w:semiHidden="1" w:unhideWhenUsed="1"/>
-    <w:lsdException w:name="Table Simple 3" w:semiHidden="1" w:unhideWhenUsed="1"/>
-    <w:lsdException w:name="Table Classic 1" w:semiHidden="1" w:unhideWhenUsed="1"/>
-    <w:lsdException w:name="Table Classic 2" w:semiHidden="1" w:unhideWhenUsed="1"/>
-    <w:lsdException w:name="Table Classic 3" w:semiHidden="1" w:unhideWhenUsed="1"/>
-    <w:lsdException w:name="Table Classic 4" w:semiHidden="1" w:unhideWhenUsed="1"/>
-    <w:lsdException w:name="Table Colorful 1" w:semiHidden="1" w:unhideWhenUsed="1"/>
-    <w:lsdException w:name="Table Colorful 2" w:semiHidden="1" w:unhideWhenUsed="1"/>
-    <w:lsdException w:name="Table Colorful 3" w:semiHidden="1" w:unhideWhenUsed="1"/>
-    <w:lsdException w:name="Table Columns 1" w:semiHidden="1" w:unhideWhenUsed="1"/>
-    <w:lsdException w:name="Table Columns 2" w:semiHidden="1" w:unhideWhenUsed="1"/>
-    <w:lsdException w:name="Table Columns 3" w:semiHidden="1" w:unhideWhenUsed="1"/>
-    <w:lsdException w:name="Table Columns 4" w:semiHidden="1" w:unhideWhenUsed="1"/>
-    <w:lsdException w:name="Table Columns 5" w:semiHidden="1" w:unhideWhenUsed="1"/>
-    <w:lsdException w:name="Table Grid 1" w:semiHidden="1" w:unhideWhenUsed="1"/>
-    <w:lsdException w:name="Table Grid 2" w:semiHidden="1" w:unhideWhenUsed="1"/>
-    <w:lsdException w:name="Table Grid 3" w:semiHidden="1" w:unhideWhenUsed="1"/>
-    <w:lsdException w:name="Table Grid 4" w:semiHidden="1" w:unhideWhenUsed="1"/>
-    <w:lsdException w:name="Table Grid 5" w:semiHidden="1" w:unhideWhenUsed="1"/>
-    <w:lsdException w:name="Table Grid 6" w:semiHidden="1" w:unhideWhenUsed="1"/>
-    <w:lsdException w:name="Table Grid 7" w:semiHidden="1" w:unhideWhenUsed="1"/>
-    <w:lsdException w:name="Table Grid 8" w:semiHidden="1" w:unhideWhenUsed="1"/>
-    <w:lsdException w:name="Table List 1" w:semiHidden="1" w:unhideWhenUsed="1"/>
-    <w:lsdException w:name="Table List 2" w:semiHidden="1" w:unhideWhenUsed="1"/>
-    <w:lsdException w:name="Table List 3" w:semiHidden="1" w:unhideWhenUsed="1"/>
-    <w:lsdException w:name="Table List 4" w:semiHidden="1" w:unhideWhenUsed="1"/>
-    <w:lsdException w:name="Table List 5" w:semiHidden="1" w:unhideWhenUsed="1"/>
-    <w:lsdException w:name="Table List 6" w:semiHidden="1" w:unhideWhenUsed="1"/>
-    <w:lsdException w:name="Table List 7" w:semiHidden="1" w:unhideWhenUsed="1"/>
-    <w:lsdException w:name="Table List 8" w:semiHidden="1" w:unhideWhenUsed="1"/>
-    <w:lsdException w:name="Table 3D effects 1" w:semiHidden="1" w:unhideWhenUsed="1"/>
-    <w:lsdException w:name="Table 3D effects 2" w:semiHidden="1" w:unhideWhenUsed="1"/>
-    <w:lsdException w:name="Table 3D effects 3" w:semiHidden="1" w:unhideWhenUsed="1"/>
-    <w:lsdException w:name="Table Contemporary" w:semiHidden="1" w:unhideWhenUsed="1"/>
-    <w:lsdException w:name="Table Elegant" w:semiHidden="1" w:unhideWhenUsed="1"/>
-    <w:lsdException w:name="Table Professional" w:semiHidden="1" w:unhideWhenUsed="1"/>
-    <w:lsdException w:name="Table Subtle 1" w:semiHidden="1" w:unhideWhenUsed="1"/>
-    <w:lsdException w:name="Table Subtle 2" w:semiHidden="1" w:unhideWhenUsed="1"/>
-    <w:lsdException w:name="Table Web 1" w:semiHidden="1" w:unhideWhenUsed="1"/>
-    <w:lsdException w:name="Table Web 2" w:semiHidden="1" w:unhideWhenUsed="1"/>
-    <w:lsdException w:name="Table Web 3" w:semiHidden="1" w:unhideWhenUsed="1"/>
-    <w:lsdException w:name="Balloon Text" w:semiHidden="1" w:unhideWhenUsed="1"/>
-    <w:lsdException w:name="Table Grid" w:uiPriority="59"/>
-    <w:lsdException w:name="Table Theme" w:semiHidden="1" w:unhideWhenUsed="1"/>
-    <w:lsdException w:name="Placeholder Text" w:semiHidden="1"/>
-    <w:lsdException w:name="No Spacing" w:uiPriority="1" w:qFormat="1"/>
-    <w:lsdException w:name="Light Shading" w:uiPriority="60"/>
-    <w:lsdException w:name="Light List" w:uiPriority="61"/>
-    <w:lsdException w:name="Light Grid" w:uiPriority="62"/>
-    <w:lsdException w:name="Medium Shading 1" w:uiPriority="63"/>
-    <w:lsdException w:name="Medium Shading 2" w:uiPriority="64"/>
-    <w:lsdException w:name="Medium List 1" w:uiPriority="65"/>
-    <w:lsdException w:name="Medium List 2" w:uiPriority="66"/>
-    <w:lsdException w:name="Medium Grid 1" w:uiPriority="67"/>
-    <w:lsdException w:name="Medium Grid 2" w:uiPriority="68"/>
-    <w:lsdException w:name="Medium Grid 3" w:uiPriority="69"/>
-    <w:lsdException w:name="Dark List" w:uiPriority="70"/>
-    <w:lsdException w:name="Colorful Shading" w:uiPriority="71"/>
-    <w:lsdException w:name="Colorful List" w:uiPriority="72"/>
-    <w:lsdException w:name="Colorful Grid" w:uiPriority="73"/>
-    <w:lsdException w:name="Light Shading Accent 1" w:uiPriority="60"/>
-    <w:lsdException w:name="Light List Accent 1" w:uiPriority="61"/>
-    <w:lsdException w:name="Light Grid Accent 1" w:uiPriority="62"/>
-    <w:lsdException w:name="Medium Shading 1 Accent 1" w:uiPriority="63"/>
-    <w:lsdException w:name="Medium Shading 2 Accent 1" w:uiPriority="64"/>
-    <w:lsdException w:name="Medium List 1 Accent 1" w:uiPriority="65"/>
-    <w:lsdException w:name="Revision" w:semiHidden="1"/>
-    <w:lsdException w:name="List Paragraph" w:uiPriority="34" w:qFormat="1"/>
-    <w:lsdException w:name="Quote" w:uiPriority="29" w:qFormat="1"/>
-    <w:lsdException w:name="Intense Quote" w:uiPriority="30" w:qFormat="1"/>
-    <w:lsdException w:name="Medium List 2 Accent 1" w:uiPriority="66"/>
-    <w:lsdException w:name="Medium Grid 1 Accent 1" w:uiPriority="67"/>
-    <w:lsdException w:name="Medium Grid 2 Accent 1" w:uiPriority="68"/>
-    <w:lsdException w:name="Medium Grid 3 Accent 1" w:uiPriority="69"/>
-    <w:lsdException w:name="Dark List Accent 1" w:uiPriority="70"/>
-    <w:lsdException w:name="Colorful Shading Accent 1" w:uiPriority="71"/>
-    <w:lsdException w:name="Colorful List Accent 1" w:uiPriority="72"/>
-    <w:lsdException w:name="Colorful Grid Accent 1" w:uiPriority="73"/>
-    <w:lsdException w:name="Light Shading Accent 2" w:uiPriority="60"/>
-    <w:lsdException w:name="Light List Accent 2" w:uiPriority="61"/>
-    <w:lsdException w:name="Light Grid Accent 2" w:uiPriority="62"/>
-    <w:lsdException w:name="Medium Shading 1 Accent 2" w:uiPriority="63"/>
-    <w:lsdException w:name="Medium Shading 2 Accent 2" w:uiPriority="64"/>
-    <w:lsdException w:name="Medium List 1 Accent 2" w:uiPriority="65"/>
-    <w:lsdException w:name="Medium List 2 Accent 2" w:uiPriority="66"/>
-    <w:lsdException w:name="Medium Grid 1 Accent 2" w:uiPriority="67"/>
-    <w:lsdException w:name="Medium Grid 2 Accent 2" w:uiPriority="68"/>
-    <w:lsdException w:name="Medium Grid 3 Accent 2" w:uiPriority="69"/>
-    <w:lsdException w:name="Dark List Accent 2" w:uiPriority="70"/>
-    <w:lsdException w:name="Colorful Shading Accent 2" w:uiPriority="71"/>
-    <w:lsdException w:name="Colorful List Accent 2" w:uiPriority="72"/>
-    <w:lsdException w:name="Colorful Grid Accent 2" w:uiPriority="73"/>
-    <w:lsdException w:name="Light Shading Accent 3" w:uiPriority="60"/>
-    <w:lsdException w:name="Light List Accent 3" w:uiPriority="61"/>
-    <w:lsdException w:name="Light Grid Accent 3" w:uiPriority="62"/>
-    <w:lsdException w:name="Medium Shading 1 Accent 3" w:uiPriority="63"/>
-    <w:lsdException w:name="Medium Shading 2 Accent 3" w:uiPriority="64"/>
-    <w:lsdException w:name="Medium List 1 Accent 3" w:uiPriority="65"/>
-    <w:lsdException w:name="Medium List 2 Accent 3" w:uiPriority="66"/>
-    <w:lsdException w:name="Medium Grid 1 Accent 3" w:uiPriority="67"/>
-    <w:lsdException w:name="Medium Grid 2 Accent 3" w:uiPriority="68"/>
-    <w:lsdException w:name="Medium Grid 3 Accent 3" w:uiPriority="69"/>
-    <w:lsdException w:name="Dark List Accent 3" w:uiPriority="70"/>
-    <w:lsdException w:name="Colorful Shading Accent 3" w:uiPriority="71"/>
-    <w:lsdException w:name="Colorful List Accent 3" w:uiPriority="72"/>
-    <w:lsdException w:name="Colorful Grid Accent 3" w:uiPriority="73"/>
-    <w:lsdException w:name="Light Shading Accent 4" w:uiPriority="60"/>
-    <w:lsdException w:name="Light List Accent 4" w:uiPriority="61"/>
-    <w:lsdException w:name="Light Grid Accent 4" w:uiPriority="62"/>
-    <w:lsdException w:name="Medium Shading 1 Accent 4" w:uiPriority="63"/>
-    <w:lsdException w:name="Medium Shading 2 Accent 4" w:uiPriority="64"/>
-    <w:lsdException w:name="Medium List 1 Accent 4" w:uiPriority="65"/>
-    <w:lsdException w:name="Medium List 2 Accent 4" w:uiPriority="66"/>
-    <w:lsdException w:name="Medium Grid 1 Accent 4" w:uiPriority="67"/>
-    <w:lsdException w:name="Medium Grid 2 Accent 4" w:uiPriority="68"/>
-    <w:lsdException w:name="Medium Grid 3 Accent 4" w:uiPriority="69"/>
-    <w:lsdException w:name="Dark List Accent 4" w:uiPriority="70"/>
-    <w:lsdException w:name="Colorful Shading Accent 4" w:uiPriority="71"/>
-    <w:lsdException w:name="Colorful List Accent 4" w:uiPriority="72"/>
-    <w:lsdException w:name="Colorful Grid Accent 4" w:uiPriority="73"/>
-    <w:lsdException w:name="Light Shading Accent 5" w:uiPriority="60"/>
-    <w:lsdException w:name="Light List Accent 5" w:uiPriority="61"/>
-    <w:lsdException w:name="Light Grid Accent 5" w:uiPriority="62"/>
-    <w:lsdException w:name="Medium Shading 1 Accent 5" w:uiPriority="63"/>
-    <w:lsdException w:name="Medium Shading 2 Accent 5" w:uiPriority="64"/>
-    <w:lsdException w:name="Medium List 1 Accent 5" w:uiPriority="65"/>
-    <w:lsdException w:name="Medium List 2 Accent 5" w:uiPriority="66"/>
-    <w:lsdException w:name="Medium Grid 1 Accent 5" w:uiPriority="67"/>
-    <w:lsdException w:name="Medium Grid 2 Accent 5" w:uiPriority="68"/>
-    <w:lsdException w:name="Medium Grid 3 Accent 5" w:uiPriority="69"/>
-    <w:lsdException w:name="Dark List Accent 5" w:uiPriority="70"/>
-    <w:lsdException w:name="Colorful Shading Accent 5" w:uiPriority="71"/>
-    <w:lsdException w:name="Colorful List Accent 5" w:uiPriority="72"/>
-    <w:lsdException w:name="Colorful Grid Accent 5" w:uiPriority="73"/>
-    <w:lsdException w:name="Light Shading Accent 6" w:uiPriority="60"/>
-    <w:lsdException w:name="Light List Accent 6" w:uiPriority="61"/>
-    <w:lsdException w:name="Light Grid Accent 6" w:uiPriority="62"/>
-    <w:lsdException w:name="Medium Shading 1 Accent 6" w:uiPriority="63"/>
-    <w:lsdException w:name="Medium Shading 2 Accent 6" w:uiPriority="64"/>
-    <w:lsdException w:name="Medium List 1 Accent 6" w:uiPriority="65"/>
-    <w:lsdException w:name="Medium List 2 Accent 6" w:uiPriority="66"/>
-    <w:lsdException w:name="Medium Grid 1 Accent 6" w:uiPriority="67"/>
-    <w:lsdException w:name="Medium Grid 2 Accent 6" w:uiPriority="68"/>
-    <w:lsdException w:name="Medium Grid 3 Accent 6" w:uiPriority="69"/>
-    <w:lsdException w:name="Dark List Accent 6" w:uiPriority="70"/>
-    <w:lsdException w:name="Colorful Shading Accent 6" w:uiPriority="71"/>
-    <w:lsdException w:name="Colorful List Accent 6" w:uiPriority="72"/>
-    <w:lsdException w:name="Colorful Grid Accent 6" w:uiPriority="73"/>
-    <w:lsdException w:name="Subtle Emphasis" w:uiPriority="19" w:qFormat="1"/>
-    <w:lsdException w:name="Intense Emphasis" w:uiPriority="21" w:qFormat="1"/>
-    <w:lsdException w:name="Subtle Reference" w:uiPriority="31" w:qFormat="1"/>
-    <w:lsdException w:name="Intense Reference" w:uiPriority="32" w:qFormat="1"/>
-    <w:lsdException w:name="Book Title" w:uiPriority="33" w:qFormat="1"/>
-    <w:lsdException w:name="Bibliography" w:semiHidden="1" w:uiPriority="37" w:unhideWhenUsed="1"/>
-    <w:lsdException w:name="TOC Heading" w:semiHidden="1" w:uiPriority="39" w:unhideWhenUsed="1" w:qFormat="1"/>
-    <w:lsdException w:name="Plain Table 1" w:uiPriority="41"/>
-    <w:lsdException w:name="Plain Table 2" w:uiPriority="42"/>
-    <w:lsdException w:name="Plain Table 3" w:uiPriority="43"/>
-    <w:lsdException w:name="Plain Table 4" w:uiPriority="44"/>
-    <w:lsdException w:name="Plain Table 5" w:uiPriority="45"/>
-    <w:lsdException w:name="Grid Table Light" w:uiPriority="40"/>
-    <w:lsdException w:name="Grid Table 1 Light" w:uiPriority="46"/>
-    <w:lsdException w:name="Grid Table 2" w:uiPriority="47"/>
-    <w:lsdException w:name="Grid Table 3" w:uiPriority="48"/>
-    <w:lsdException w:name="Grid Table 4" w:uiPriority="49"/>
-    <w:lsdException w:name="Grid Table 5 Dark" w:uiPriority="50"/>
-    <w:lsdException w:name="Grid Table 6 Colorful" w:uiPriority="51"/>
-    <w:lsdException w:name="Grid Table 7 Colorful" w:uiPriority="52"/>
-    <w:lsdException w:name="Grid Table 1 Light Accent 1" w:uiPriority="46"/>
-    <w:lsdException w:name="Grid Table 2 Accent 1" w:uiPriority="47"/>
-    <w:lsdException w:name="Grid Table 3 Accent 1" w:uiPriority="48"/>
-    <w:lsdException w:name="Grid Table 4 Accent 1" w:uiPriority="49"/>
-    <w:lsdException w:name="Grid Table 5 Dark Accent 1" w:uiPriority="50"/>
-    <w:lsdException w:name="Grid Table 6 Colorful Accent 1" w:uiPriority="51"/>
-    <w:lsdException w:name="Grid Table 7 Colorful Accent 1" w:uiPriority="52"/>
-    <w:lsdException w:name="Grid Table 1 Light Accent 2" w:uiPriority="46"/>
-    <w:lsdException w:name="Grid Table 2 Accent 2" w:uiPriority="47"/>
-    <w:lsdException w:name="Grid Table 3 Accent 2" w:uiPriority="48"/>
-    <w:lsdException w:name="Grid Table 4 Accent 2" w:uiPriority="49"/>
-    <w:lsdException w:name="Grid Table 5 Dark Accent 2" w:uiPriority="50"/>
-    <w:lsdException w:name="Grid Table 6 Colorful Accent 2" w:uiPriority="51"/>
-    <w:lsdException w:name="Grid Table 7 Colorful Accent 2" w:uiPriority="52"/>
-    <w:lsdException w:name="Grid Table 1 Light Accent 3" w:uiPriority="46"/>
-    <w:lsdException w:name="Grid Table 2 Accent 3" w:uiPriority="47"/>
-    <w:lsdException w:name="Grid Table 3 Accent 3" w:uiPriority="48"/>
-    <w:lsdException w:name="Grid Table 4 Accent 3" w:uiPriority="49"/>
-    <w:lsdException w:name="Grid Table 5 Dark Accent 3" w:uiPriority="50"/>
-    <w:lsdException w:name="Grid Table 6 Colorful Accent 3" w:uiPriority="51"/>
-    <w:lsdException w:name="Grid Table 7 Colorful Accent 3" w:uiPriority="52"/>
-    <w:lsdException w:name="Grid Table 1 Light Accent 4" w:uiPriority="46"/>
-    <w:lsdException w:name="Grid Table 2 Accent 4" w:uiPriority="47"/>
-    <w:lsdException w:name="Grid Table 3 Accent 4" w:uiPriority="48"/>
-    <w:lsdException w:name="Grid Table 4 Accent 4" w:uiPriority="49"/>
-    <w:lsdException w:name="Grid Table 5 Dark Accent 4" w:uiPriority="50"/>
-    <w:lsdException w:name="Grid Table 6 Colorful Accent 4" w:uiPriority="51"/>
-    <w:lsdException w:name="Grid Table 7 Colorful Accent 4" w:uiPriority="52"/>
-    <w:lsdException w:name="Grid Table 1 Light Accent 5" w:uiPriority="46"/>
-    <w:lsdException w:name="Grid Table 2 Accent 5" w:uiPriority="47"/>
-    <w:lsdException w:name="Grid Table 3 Accent 5" w:uiPriority="48"/>
-    <w:lsdException w:name="Grid Table 4 Accent 5" w:uiPriority="49"/>
-    <w:lsdException w:name="Grid Table 5 Dark Accent 5" w:uiPriority="50"/>
-    <w:lsdException w:name="Grid Table 6 Colorful Accent 5" w:uiPriority="51"/>
-    <w:lsdException w:name="Grid Table 7 Colorful Accent 5" w:uiPriority="52"/>
-    <w:lsdException w:name="Grid Table 1 Light Accent 6" w:uiPriority="46"/>
-    <w:lsdException w:name="Grid Table 2 Accent 6" w:uiPriority="47"/>
-    <w:lsdException w:name="Grid Table 3 Accent 6" w:uiPriority="48"/>
-    <w:lsdException w:name="Grid Table 4 Accent 6" w:uiPriority="49"/>
-    <w:lsdException w:name="Grid Table 5 Dark Accent 6" w:uiPriority="50"/>
-    <w:lsdException w:name="Grid Table 6 Colorful Accent 6" w:uiPriority="51"/>
-    <w:lsdException w:name="Grid Table 7 Colorful Accent 6" w:uiPriority="52"/>
-    <w:lsdException w:name="List Table 1 Light" w:uiPriority="46"/>
-    <w:lsdException w:name="List Table 2" w:uiPriority="47"/>
-    <w:lsdException w:name="List Table 3" w:uiPriority="48"/>
-    <w:lsdException w:name="List Table 4" w:uiPriority="49"/>
-    <w:lsdException w:name="List Table 5 Dark" w:uiPriority="50"/>
-    <w:lsdException w:name="List Table 6 Colorful" w:uiPriority="51"/>
-    <w:lsdException w:name="List Table 7 Colorful" w:uiPriority="52"/>
-    <w:lsdException w:name="List Table 1 Light Accent 1" w:uiPriority="46"/>
-    <w:lsdException w:name="List Table 2 Accent 1" w:uiPriority="47"/>
-    <w:lsdException w:name="List Table 3 Accent 1" w:uiPriority="48"/>
-    <w:lsdException w:name="List Table 4 Accent 1" w:uiPriority="49"/>
-    <w:lsdException w:name="List Table 5 Dark Accent 1" w:uiPriority="50"/>
-    <w:lsdException w:name="List Table 6 Colorful Accent 1" w:uiPriority="51"/>
-    <w:lsdException w:name="List Table 7 Colorful Accent 1" w:uiPriority="52"/>
-    <w:lsdException w:name="List Table 1 Light Accent 2" w:uiPriority="46"/>
-    <w:lsdException w:name="List Table 2 Accent 2" w:uiPriority="47"/>
-    <w:lsdException w:name="List Table 3 Accent 2" w:uiPriority="48"/>
-    <w:lsdException w:name="List Table 4 Accent 2" w:uiPriority="49"/>
-    <w:lsdException w:name="List Table 5 Dark Accent 2" w:uiPriority="50"/>
-    <w:lsdException w:name="List Table 6 Colorful Accent 2" w:uiPriority="51"/>
-    <w:lsdException w:name="List Table 7 Colorful Accent 2" w:uiPriority="52"/>
-    <w:lsdException w:name="List Table 1 Light Accent 3" w:uiPriority="46"/>
-    <w:lsdException w:name="List Table 2 Accent 3" w:uiPriority="47"/>
-    <w:lsdException w:name="List Table 3 Accent 3" w:uiPriority="48"/>
-    <w:lsdException w:name="List Table 4 Accent 3" w:uiPriority="49"/>
-    <w:lsdException w:name="List Table 5 Dark Accent 3" w:uiPriority="50"/>
-    <w:lsdException w:name="List Table 6 Colorful Accent 3" w:uiPriority="51"/>
-    <w:lsdException w:name="List Table 7 Colorful Accent 3" w:uiPriority="52"/>
-    <w:lsdException w:name="List Table 1 Light Accent 4" w:uiPriority="46"/>
-    <w:lsdException w:name="List Table 2 Accent 4" w:uiPriority="47"/>
-    <w:lsdException w:name="List Table 3 Accent 4" w:uiPriority="48"/>
-    <w:lsdException w:name="List Table 4 Accent 4" w:uiPriority="49"/>
-    <w:lsdException w:name="List Table 5 Dark Accent 4" w:uiPriority="50"/>
-    <w:lsdException w:name="List Table 6 Colorful Accent 4" w:uiPriority="51"/>
-    <w:lsdException w:name="List Table 7 Colorful Accent 4" w:uiPriority="52"/>
-    <w:lsdException w:name="List Table 1 Light Accent 5" w:uiPriority="46"/>
-    <w:lsdException w:name="List Table 2 Accent 5" w:uiPriority="47"/>
-    <w:lsdException w:name="List Table 3 Accent 5" w:uiPriority="48"/>
-    <w:lsdException w:name="List Table 4 Accent 5" w:uiPriority="49"/>
-    <w:lsdException w:name="List Table 5 Dark Accent 5" w:uiPriority="50"/>
-    <w:lsdException w:name="List Table 6 Colorful Accent 5" w:uiPriority="51"/>
-    <w:lsdException w:name="List Table 7 Colorful Accent 5" w:uiPriority="52"/>
-    <w:lsdException w:name="List Table 1 Light Accent 6" w:uiPriority="46"/>
-    <w:lsdException w:name="List Table 2 Accent 6" w:uiPriority="47"/>
-    <w:lsdException w:name="List Table 3 Accent 6" w:uiPriority="48"/>
-    <w:lsdException w:name="List Table 4 Accent 6" w:uiPriority="49"/>
-    <w:lsdException w:name="List Table 5 Dark Accent 6" w:uiPriority="50"/>
-    <w:lsdException w:name="List Table 6 Colorful Accent 6" w:uiPriority="51"/>
-    <w:lsdException w:name="List Table 7 Colorful Accent 6" w:uiPriority="52"/>
-    <w:lsdException w:name="Mention" w:semiHidden="1" w:unhideWhenUsed="1"/>
-    <w:lsdException w:name="Smart Hyperlink" w:semiHidden="1" w:unhideWhenUsed="1"/>
-    <w:lsdException w:name="Hashtag" w:semiHidden="1" w:unhideWhenUsed="1"/>
-    <w:lsdException w:name="Unresolved Mention" w:semiHidden="1" w:unhideWhenUsed="1"/>
-    <w:lsdException w:name="Smart Link" w:semiHidden="1" w:unhideWhenUsed="1"/>
+  <w:latentStyles w:defLockedState="0" w:defUIPriority="99" w:defSemiHidden="1" w:defUnhideWhenUsed="1" w:defQFormat="0" w:count="267">
+    <w:lsdException w:name="Normal" w:semiHidden="0" w:uiPriority="0" w:unhideWhenUsed="0" w:qFormat="1"/>
+    <w:lsdException w:name="heading 1" w:semiHidden="0" w:uiPriority="9" w:unhideWhenUsed="0" w:qFormat="1"/>
+    <w:lsdException w:name="heading 2" w:uiPriority="9" w:qFormat="1"/>
+    <w:lsdException w:name="heading 3" w:uiPriority="9" w:qFormat="1"/>
+    <w:lsdException w:name="heading 4" w:uiPriority="9" w:qFormat="1"/>
+    <w:lsdException w:name="heading 5" w:uiPriority="9" w:qFormat="1"/>
+    <w:lsdException w:name="heading 6" w:uiPriority="9" w:qFormat="1"/>
+    <w:lsdException w:name="heading 7" w:uiPriority="9" w:qFormat="1"/>
+    <w:lsdException w:name="heading 8" w:uiPriority="9" w:qFormat="1"/>
+    <w:lsdException w:name="heading 9" w:uiPriority="9" w:qFormat="1"/>
+    <w:lsdException w:name="toc 1" w:uiPriority="39"/>
+    <w:lsdException w:name="toc 2" w:uiPriority="39"/>
+    <w:lsdException w:name="toc 3" w:uiPriority="39"/>
+    <w:lsdException w:name="toc 4" w:uiPriority="39"/>
+    <w:lsdException w:name="toc 5" w:uiPriority="39"/>
+    <w:lsdException w:name="toc 6" w:uiPriority="39"/>
+    <w:lsdException w:name="toc 7" w:uiPriority="39"/>
+    <w:lsdException w:name="toc 8" w:uiPriority="39"/>
+    <w:lsdException w:name="toc 9" w:uiPriority="39"/>
+    <w:lsdException w:name="caption" w:uiPriority="35" w:qFormat="1"/>
+    <w:lsdException w:name="Title" w:semiHidden="0" w:uiPriority="10" w:unhideWhenUsed="0" w:qFormat="1"/>
+    <w:lsdException w:name="Default Paragraph Font" w:uiPriority="1"/>
+    <w:lsdException w:name="Subtitle" w:semiHidden="0" w:uiPriority="11" w:unhideWhenUsed="0" w:qFormat="1"/>
+    <w:lsdException w:name="Strong" w:semiHidden="0" w:uiPriority="22" w:unhideWhenUsed="0" w:qFormat="1"/>
+    <w:lsdException w:name="Emphasis" w:semiHidden="0" w:uiPriority="20" w:unhideWhenUsed="0" w:qFormat="1"/>
+    <w:lsdException w:name="Table Grid" w:semiHidden="0" w:uiPriority="59" w:unhideWhenUsed="0"/>
+    <w:lsdException w:name="Placeholder Text" w:unhideWhenUsed="0"/>
+    <w:lsdException w:name="No Spacing" w:semiHidden="0" w:uiPriority="1" w:unhideWhenUsed="0" w:qFormat="1"/>
+    <w:lsdException w:name="Light Shading" w:semiHidden="0" w:uiPriority="60" w:unhideWhenUsed="0"/>
+    <w:lsdException w:name="Light List" w:semiHidden="0" w:uiPriority="61" w:unhideWhenUsed="0"/>
+    <w:lsdException w:name="Light Grid" w:semiHidden="0" w:uiPriority="62" w:unhideWhenUsed="0"/>
+    <w:lsdException w:name="Medium Shading 1" w:semiHidden="0" w:uiPriority="63" w:unhideWhenUsed="0"/>
+    <w:lsdException w:name="Medium Shading 2" w:semiHidden="0" w:uiPriority="64" w:unhideWhenUsed="0"/>
+    <w:lsdException w:name="Medium List 1" w:semiHidden="0" w:uiPriority="65" w:unhideWhenUsed="0"/>
+    <w:lsdException w:name="Medium List 2" w:semiHidden="0" w:uiPriority="66" w:unhideWhenUsed="0"/>
+    <w:lsdException w:name="Medium Grid 1" w:semiHidden="0" w:uiPriority="67" w:unhideWhenUsed="0"/>
+    <w:lsdException w:name="Medium Grid 2" w:semiHidden="0" w:uiPriority="68" w:unhideWhenUsed="0"/>
+    <w:lsdException w:name="Medium Grid 3" w:semiHidden="0" w:uiPriority="69" w:unhideWhenUsed="0"/>
+    <w:lsdException w:name="Dark List" w:semiHidden="0" w:uiPriority="70" w:unhideWhenUsed="0"/>
+    <w:lsdException w:name="Colorful Shading" w:semiHidden="0" w:uiPriority="71" w:unhideWhenUsed="0"/>
+    <w:lsdException w:name="Colorful List" w:semiHidden="0" w:uiPriority="72" w:unhideWhenUsed="0"/>
+    <w:lsdException w:name="Colorful Grid" w:semiHidden="0" w:uiPriority="73" w:unhideWhenUsed="0"/>
+    <w:lsdException w:name="Light Shading Accent 1" w:semiHidden="0" w:uiPriority="60" w:unhideWhenUsed="0"/>
+    <w:lsdException w:name="Light List Accent 1" w:semiHidden="0" w:uiPriority="61" w:unhideWhenUsed="0"/>
+    <w:lsdException w:name="Light Grid Accent 1" w:semiHidden="0" w:uiPriority="62" w:unhideWhenUsed="0"/>
+    <w:lsdException w:name="Medium Shading 1 Accent 1" w:semiHidden="0" w:uiPriority="63" w:unhideWhenUsed="0"/>
+    <w:lsdException w:name="Medium Shading 2 Accent 1" w:semiHidden="0" w:uiPriority="64" w:unhideWhenUsed="0"/>
+    <w:lsdException w:name="Medium List 1 Accent 1" w:semiHidden="0" w:uiPriority="65" w:unhideWhenUsed="0"/>
+    <w:lsdException w:name="Revision" w:unhideWhenUsed="0"/>
+    <w:lsdException w:name="List Paragraph" w:semiHidden="0" w:uiPriority="34" w:unhideWhenUsed="0" w:qFormat="1"/>
+    <w:lsdException w:name="Quote" w:semiHidden="0" w:uiPriority="29" w:unhideWhenUsed="0" w:qFormat="1"/>
+    <w:lsdException w:name="Intense Quote" w:semiHidden="0" w:uiPriority="30" w:unhideWhenUsed="0" w:qFormat="1"/>
+    <w:lsdException w:name="Medium List 2 Accent 1" w:semiHidden="0" w:uiPriority="66" w:unhideWhenUsed="0"/>
+    <w:lsdException w:name="Medium Grid 1 Accent 1" w:semiHidden="0" w:uiPriority="67" w:unhideWhenUsed="0"/>
+    <w:lsdException w:name="Medium Grid 2 Accent 1" w:semiHidden="0" w:uiPriority="68" w:unhideWhenUsed="0"/>
+    <w:lsdException w:name="Medium Grid 3 Accent 1" w:semiHidden="0" w:uiPriority="69" w:unhideWhenUsed="0"/>
+    <w:lsdException w:name="Dark List Accent 1" w:semiHidden="0" w:uiPriority="70" w:unhideWhenUsed="0"/>
+    <w:lsdException w:name="Colorful Shading Accent 1" w:semiHidden="0" w:uiPriority="71" w:unhideWhenUsed="0"/>
+    <w:lsdException w:name="Colorful List Accent 1" w:semiHidden="0" w:uiPriority="72" w:unhideWhenUsed="0"/>
+    <w:lsdException w:name="Colorful Grid Accent 1" w:semiHidden="0" w:uiPriority="73" w:unhideWhenUsed="0"/>
+    <w:lsdException w:name="Light Shading Accent 2" w:semiHidden="0" w:uiPriority="60" w:unhideWhenUsed="0"/>
+    <w:lsdException w:name="Light List Accent 2" w:semiHidden="0" w:uiPriority="61" w:unhideWhenUsed="0"/>
+    <w:lsdException w:name="Light Grid Accent 2" w:semiHidden="0" w:uiPriority="62" w:unhideWhenUsed="0"/>
+    <w:lsdException w:name="Medium Shading 1 Accent 2" w:semiHidden="0" w:uiPriority="63" w:unhideWhenUsed="0"/>
+    <w:lsdException w:name="Medium Shading 2 Accent 2" w:semiHidden="0" w:uiPriority="64" w:unhideWhenUsed="0"/>
+    <w:lsdException w:name="Medium List 1 Accent 2" w:semiHidden="0" w:uiPriority="65" w:unhideWhenUsed="0"/>
+    <w:lsdException w:name="Medium List 2 Accent 2" w:semiHidden="0" w:uiPriority="66" w:unhideWhenUsed="0"/>
+    <w:lsdException w:name="Medium Grid 1 Accent 2" w:semiHidden="0" w:uiPriority="67" w:unhideWhenUsed="0"/>
+    <w:lsdException w:name="Medium Grid 2 Accent 2" w:semiHidden="0" w:uiPriority="68" w:unhideWhenUsed="0"/>
+    <w:lsdException w:name="Medium Grid 3 Accent 2" w:semiHidden="0" w:uiPriority="69" w:unhideWhenUsed="0"/>
+    <w:lsdException w:name="Dark List Accent 2" w:semiHidden="0" w:uiPriority="70" w:unhideWhenUsed="0"/>
+    <w:lsdException w:name="Colorful Shading Accent 2" w:semiHidden="0" w:uiPriority="71" w:unhideWhenUsed="0"/>
+    <w:lsdException w:name="Colorful List Accent 2" w:semiHidden="0" w:uiPriority="72" w:unhideWhenUsed="0"/>
+    <w:lsdException w:name="Colorful Grid Accent 2" w:semiHidden="0" w:uiPriority="73" w:unhideWhenUsed="0"/>
+    <w:lsdException w:name="Light Shading Accent 3" w:semiHidden="0" w:uiPriority="60" w:unhideWhenUsed="0"/>
+    <w:lsdException w:name="Light List Accent 3" w:semiHidden="0" w:uiPriority="61" w:unhideWhenUsed="0"/>
+    <w:lsdException w:name="Light Grid Accent 3" w:semiHidden="0" w:uiPriority="62" w:unhideWhenUsed="0"/>
+    <w:lsdException w:name="Medium Shading 1 Accent 3" w:semiHidden="0" w:uiPriority="63" w:unhideWhenUsed="0"/>
+    <w:lsdException w:name="Medium Shading 2 Accent 3" w:semiHidden="0" w:uiPriority="64" w:unhideWhenUsed="0"/>
+    <w:lsdException w:name="Medium List 1 Accent 3" w:semiHidden="0" w:uiPriority="65" w:unhideWhenUsed="0"/>
+    <w:lsdException w:name="Medium List 2 Accent 3" w:semiHidden="0" w:uiPriority="66" w:unhideWhenUsed="0"/>
+    <w:lsdException w:name="Medium Grid 1 Accent 3" w:semiHidden="0" w:uiPriority="67" w:unhideWhenUsed="0"/>
+    <w:lsdException w:name="Medium Grid 2 Accent 3" w:semiHidden="0" w:uiPriority="68" w:unhideWhenUsed="0"/>
+    <w:lsdException w:name="Medium Grid 3 Accent 3" w:semiHidden="0" w:uiPriority="69" w:unhideWhenUsed="0"/>
+    <w:lsdException w:name="Dark List Accent 3" w:semiHidden="0" w:uiPriority="70" w:unhideWhenUsed="0"/>
+    <w:lsdException w:name="Colorful Shading Accent 3" w:semiHidden="0" w:uiPriority="71" w:unhideWhenUsed="0"/>
+    <w:lsdException w:name="Colorful List Accent 3" w:semiHidden="0" w:uiPriority="72" w:unhideWhenUsed="0"/>
+    <w:lsdException w:name="Colorful Grid Accent 3" w:semiHidden="0" w:uiPriority="73" w:unhideWhenUsed="0"/>
+    <w:lsdException w:name="Light Shading Accent 4" w:semiHidden="0" w:uiPriority="60" w:unhideWhenUsed="0"/>
+    <w:lsdException w:name="Light List Accent 4" w:semiHidden="0" w:uiPriority="61" w:unhideWhenUsed="0"/>
+    <w:lsdException w:name="Light Grid Accent 4" w:semiHidden="0" w:uiPriority="62" w:unhideWhenUsed="0"/>
+    <w:lsdException w:name="Medium Shading 1 Accent 4" w:semiHidden="0" w:uiPriority="63" w:unhideWhenUsed="0"/>
+    <w:lsdException w:name="Medium Shading 2 Accent 4" w:semiHidden="0" w:uiPriority="64" w:unhideWhenUsed="0"/>
+    <w:lsdException w:name="Medium List 1 Accent 4" w:semiHidden="0" w:uiPriority="65" w:unhideWhenUsed="0"/>
+    <w:lsdException w:name="Medium List 2 Accent 4" w:semiHidden="0" w:uiPriority="66" w:unhideWhenUsed="0"/>
+    <w:lsdException w:name="Medium Grid 1 Accent 4" w:semiHidden="0" w:uiPriority="67" w:unhideWhenUsed="0"/>
+    <w:lsdException w:name="Medium Grid 2 Accent 4" w:semiHidden="0" w:uiPriority="68" w:unhideWhenUsed="0"/>
+    <w:lsdException w:name="Medium Grid 3 Accent 4" w:semiHidden="0" w:uiPriority="69" w:unhideWhenUsed="0"/>
+    <w:lsdException w:name="Dark List Accent 4" w:semiHidden="0" w:uiPriority="70" w:unhideWhenUsed="0"/>
+    <w:lsdException w:name="Colorful Shading Accent 4" w:semiHidden="0" w:uiPriority="71" w:unhideWhenUsed="0"/>
+    <w:lsdException w:name="Colorful List Accent 4" w:semiHidden="0" w:uiPriority="72" w:unhideWhenUsed="0"/>
+    <w:lsdException w:name="Colorful Grid Accent 4" w:semiHidden="0" w:uiPriority="73" w:unhideWhenUsed="0"/>
+    <w:lsdException w:name="Light Shading Accent 5" w:semiHidden="0" w:uiPriority="60" w:unhideWhenUsed="0"/>
+    <w:lsdException w:name="Light List Accent 5" w:semiHidden="0" w:uiPriority="61" w:unhideWhenUsed="0"/>
+    <w:lsdException w:name="Light Grid Accent 5" w:semiHidden="0" w:uiPriority="62" w:unhideWhenUsed="0"/>
+    <w:lsdException w:name="Medium Shading 1 Accent 5" w:semiHidden="0" w:uiPriority="63" w:unhideWhenUsed="0"/>
+    <w:lsdException w:name="Medium Shading 2 Accent 5" w:semiHidden="0" w:uiPriority="64" w:unhideWhenUsed="0"/>
+    <w:lsdException w:name="Medium List 1 Accent 5" w:semiHidden="0" w:uiPriority="65" w:unhideWhenUsed="0"/>
+    <w:lsdException w:name="Medium List 2 Accent 5" w:semiHidden="0" w:uiPriority="66" w:unhideWhenUsed="0"/>
+    <w:lsdException w:name="Medium Grid 1 Accent 5" w:semiHidden="0" w:uiPriority="67" w:unhideWhenUsed="0"/>
+    <w:lsdException w:name="Medium Grid 2 Accent 5" w:semiHidden="0" w:uiPriority="68" w:unhideWhenUsed="0"/>
+    <w:lsdException w:name="Medium Grid 3 Accent 5" w:semiHidden="0" w:uiPriority="69" w:unhideWhenUsed="0"/>
+    <w:lsdException w:name="Dark List Accent 5" w:semiHidden="0" w:uiPriority="70" w:unhideWhenUsed="0"/>
+    <w:lsdException w:name="Colorful Shading Accent 5" w:semiHidden="0" w:uiPriority="71" w:unhideWhenUsed="0"/>
+    <w:lsdException w:name="Colorful List Accent 5" w:semiHidden="0" w:uiPriority="72" w:unhideWhenUsed="0"/>
+    <w:lsdException w:name="Colorful Grid Accent 5" w:semiHidden="0" w:uiPriority="73" w:unhideWhenUsed="0"/>
+    <w:lsdException w:name="Light Shading Accent 6" w:semiHidden="0" w:uiPriority="60" w:unhideWhenUsed="0"/>
+    <w:lsdException w:name="Light List Accent 6" w:semiHidden="0" w:uiPriority="61" w:unhideWhenUsed="0"/>
+    <w:lsdException w:name="Light Grid Accent 6" w:semiHidden="0" w:uiPriority="62" w:unhideWhenUsed="0"/>
+    <w:lsdException w:name="Medium Shading 1 Accent 6" w:semiHidden="0" w:uiPriority="63" w:unhideWhenUsed="0"/>
+    <w:lsdException w:name="Medium Shading 2 Accent 6" w:semiHidden="0" w:uiPriority="64" w:unhideWhenUsed="0"/>
+    <w:lsdException w:name="Medium List 1 Accent 6" w:semiHidden="0" w:uiPriority="65" w:unhideWhenUsed="0"/>
+    <w:lsdException w:name="Medium List 2 Accent 6" w:semiHidden="0" w:uiPriority="66" w:unhideWhenUsed="0"/>
+    <w:lsdException w:name="Medium Grid 1 Accent 6" w:semiHidden="0" w:uiPriority="67" w:unhideWhenUsed="0"/>
+    <w:lsdException w:name="Medium Grid 2 Accent 6" w:semiHidden="0" w:uiPriority="68" w:unhideWhenUsed="0"/>
+    <w:lsdException w:name="Medium Grid 3 Accent 6" w:semiHidden="0" w:uiPriority="69" w:unhideWhenUsed="0"/>
+    <w:lsdException w:name="Dark List Accent 6" w:semiHidden="0" w:uiPriority="70" w:unhideWhenUsed="0"/>
+    <w:lsdException w:name="Colorful Shading Accent 6" w:semiHidden="0" w:uiPriority="71" w:unhideWhenUsed="0"/>
+    <w:lsdException w:name="Colorful List Accent 6" w:semiHidden="0" w:uiPriority="72" w:unhideWhenUsed="0"/>
+    <w:lsdException w:name="Colorful Grid Accent 6" w:semiHidden="0" w:uiPriority="73" w:unhideWhenUsed="0"/>
+    <w:lsdException w:name="Subtle Emphasis" w:semiHidden="0" w:uiPriority="19" w:unhideWhenUsed="0" w:qFormat="1"/>
+    <w:lsdException w:name="Intense Emphasis" w:semiHidden="0" w:uiPriority="21" w:unhideWhenUsed="0" w:qFormat="1"/>
+    <w:lsdException w:name="Subtle Reference" w:semiHidden="0" w:uiPriority="31" w:unhideWhenUsed="0" w:qFormat="1"/>
+    <w:lsdException w:name="Intense Reference" w:semiHidden="0" w:uiPriority="32" w:unhideWhenUsed="0" w:qFormat="1"/>
+    <w:lsdException w:name="Book Title" w:semiHidden="0" w:uiPriority="33" w:unhideWhenUsed="0" w:qFormat="1"/>
+    <w:lsdException w:name="Bibliography" w:uiPriority="37"/>
+    <w:lsdException w:name="TOC Heading" w:uiPriority="39" w:qFormat="1"/>
   </w:latentStyles>
   <w:style w:type="paragraph" w:default="1" w:styleId="Normal">
     <w:name w:val="Normal"/>
@@ -6806,6 +6563,7 @@
     <w:uiPriority w:val="99"/>
     <w:semiHidden/>
     <w:unhideWhenUsed/>
+    <w:qFormat/>
     <w:tblPr>
       <w:tblInd w:w="0" w:type="dxa"/>
       <w:tblCellMar>
@@ -7252,7 +7010,7 @@
 </file>
 
 <file path=customXml/itemProps1.xml><?xml version="1.0" encoding="utf-8"?>
-<ds:datastoreItem xmlns:ds="http://schemas.openxmlformats.org/officeDocument/2006/customXml" ds:itemID="{194318A1-9552-404B-BD89-18E9DE6C2BAE}">
+<ds:datastoreItem xmlns:ds="http://schemas.openxmlformats.org/officeDocument/2006/customXml" ds:itemID="{1DCD1D7E-ECE3-4F9B-A6AB-B7B61C04B5C9}">
   <ds:schemaRefs>
     <ds:schemaRef ds:uri="http://schemas.openxmlformats.org/officeDocument/2006/bibliography"/>
   </ds:schemaRefs>

</xml_diff>

<commit_message>
Added the formula for the variant with a diode in parallel to R2
git-svn-id: file:///D/data/svnrepos/Arduino/trunk@700 8294280c-25f7-9146-af84-bcdaab6def61
</commit_message>
<xml_diff>
--- a/CodeAndDoc/Energy/PWM/NE555 astable multivibrator/NE555 astable multivibrator.docx
+++ b/CodeAndDoc/Energy/PWM/NE555 astable multivibrator/NE555 astable multivibrator.docx
@@ -1,6 +1,6 @@
 
 <file path=word/document.xml><?xml version="1.0" encoding="utf-8"?>
-<w:document xmlns:wpc="http://schemas.microsoft.com/office/word/2010/wordprocessingCanvas" xmlns:cx="http://schemas.microsoft.com/office/drawing/2014/chartex" xmlns:cx1="http://schemas.microsoft.com/office/drawing/2015/9/8/chartex" xmlns:cx2="http://schemas.microsoft.com/office/drawing/2015/10/21/chartex" xmlns:cx3="http://schemas.microsoft.com/office/drawing/2016/5/9/chartex" xmlns:cx4="http://schemas.microsoft.com/office/drawing/2016/5/10/chartex" xmlns:cx5="http://schemas.microsoft.com/office/drawing/2016/5/11/chartex" xmlns:cx6="http://schemas.microsoft.com/office/drawing/2016/5/12/chartex" xmlns:cx7="http://schemas.microsoft.com/office/drawing/2016/5/13/chartex" xmlns:cx8="http://schemas.microsoft.com/office/drawing/2016/5/14/chartex" xmlns:mc="http://schemas.openxmlformats.org/markup-compatibility/2006" xmlns:aink="http://schemas.microsoft.com/office/drawing/2016/ink" xmlns:am3d="http://schemas.microsoft.com/office/drawing/2017/model3d" xmlns:o="urn:schemas-microsoft-com:office:office" xmlns:oel="http://schemas.microsoft.com/office/2019/extlst" xmlns:r="http://schemas.openxmlformats.org/officeDocument/2006/relationships" xmlns:m="http://schemas.openxmlformats.org/officeDocument/2006/math" xmlns:v="urn:schemas-microsoft-com:vml" xmlns:wp14="http://schemas.microsoft.com/office/word/2010/wordprocessingDrawing" xmlns:wp="http://schemas.openxmlformats.org/drawingml/2006/wordprocessingDrawing" xmlns:w10="urn:schemas-microsoft-com:office:word" xmlns:w="http://schemas.openxmlformats.org/wordprocessingml/2006/main" xmlns:w14="http://schemas.microsoft.com/office/word/2010/wordml" xmlns:w15="http://schemas.microsoft.com/office/word/2012/wordml" xmlns:w16cex="http://schemas.microsoft.com/office/word/2018/wordml/cex" xmlns:w16cid="http://schemas.microsoft.com/office/word/2016/wordml/cid" xmlns:w16="http://schemas.microsoft.com/office/word/2018/wordml" xmlns:w16du="http://schemas.microsoft.com/office/word/2023/wordml/word16du" xmlns:w16sdtdh="http://schemas.microsoft.com/office/word/2020/wordml/sdtdatahash" xmlns:w16se="http://schemas.microsoft.com/office/word/2015/wordml/symex" xmlns:wpg="http://schemas.microsoft.com/office/word/2010/wordprocessingGroup" xmlns:wpi="http://schemas.microsoft.com/office/word/2010/wordprocessingInk" xmlns:wne="http://schemas.microsoft.com/office/word/2006/wordml" xmlns:wps="http://schemas.microsoft.com/office/word/2010/wordprocessingShape" mc:Ignorable="w14 w15 w16se w16cid w16 w16cex w16sdtdh wp14">
+<w:document xmlns:ve="http://schemas.openxmlformats.org/markup-compatibility/2006" xmlns:o="urn:schemas-microsoft-com:office:office" xmlns:r="http://schemas.openxmlformats.org/officeDocument/2006/relationships" xmlns:m="http://schemas.openxmlformats.org/officeDocument/2006/math" xmlns:v="urn:schemas-microsoft-com:vml" xmlns:wp="http://schemas.openxmlformats.org/drawingml/2006/wordprocessingDrawing" xmlns:w10="urn:schemas-microsoft-com:office:word" xmlns:w="http://schemas.openxmlformats.org/wordprocessingml/2006/main" xmlns:wne="http://schemas.microsoft.com/office/word/2006/wordml">
   <w:body>
     <w:p>
       <w:pPr>
@@ -27,8 +27,9 @@
           <w:sz w:val="72"/>
           <w:szCs w:val="72"/>
         </w:rPr>
-        <w:t xml:space="preserve"> a</w:t>
-      </w:r>
+        <w:t xml:space="preserve"> </w:t>
+      </w:r>
+      <w:proofErr w:type="spellStart"/>
       <w:r>
         <w:rPr>
           <w:b/>
@@ -36,7 +37,7 @@
           <w:sz w:val="72"/>
           <w:szCs w:val="72"/>
         </w:rPr>
-        <w:t xml:space="preserve">stable </w:t>
+        <w:t>a</w:t>
       </w:r>
       <w:r>
         <w:rPr>
@@ -45,8 +46,9 @@
           <w:sz w:val="72"/>
           <w:szCs w:val="72"/>
         </w:rPr>
-        <w:t>m</w:t>
-      </w:r>
+        <w:t>stable</w:t>
+      </w:r>
+      <w:proofErr w:type="spellEnd"/>
       <w:r>
         <w:rPr>
           <w:b/>
@@ -54,8 +56,28 @@
           <w:sz w:val="72"/>
           <w:szCs w:val="72"/>
         </w:rPr>
+        <w:t xml:space="preserve"> </w:t>
+      </w:r>
+      <w:proofErr w:type="spellStart"/>
+      <w:r>
+        <w:rPr>
+          <w:b/>
+          <w:bCs/>
+          <w:sz w:val="72"/>
+          <w:szCs w:val="72"/>
+        </w:rPr>
+        <w:t>m</w:t>
+      </w:r>
+      <w:r>
+        <w:rPr>
+          <w:b/>
+          <w:bCs/>
+          <w:sz w:val="72"/>
+          <w:szCs w:val="72"/>
+        </w:rPr>
         <w:t>ultivibrator</w:t>
       </w:r>
+      <w:proofErr w:type="spellEnd"/>
     </w:p>
     <w:p>
       <w:pPr>
@@ -67,8 +89,8 @@
           <w:lang w:val="it-CH" w:eastAsia="it-CH"/>
         </w:rPr>
         <w:drawing>
-          <wp:inline distT="0" distB="0" distL="0" distR="0" wp14:anchorId="65F2B36D" wp14:editId="2ADA3A56">
-            <wp:extent cx="3565903" cy="3140766"/>
+          <wp:inline distT="0" distB="0" distL="0" distR="0">
+            <wp:extent cx="3341623" cy="2943225"/>
             <wp:effectExtent l="19050" t="0" r="0" b="0"/>
             <wp:docPr id="1222043591" name="Picture 1"/>
             <wp:cNvGraphicFramePr>
@@ -85,7 +107,7 @@
                     <a:blip r:embed="rId8" cstate="print">
                       <a:extLst>
                         <a:ext uri="{28A0092B-C50C-407E-A947-70E740481C1C}">
-                          <a14:useLocalDpi xmlns:a14="http://schemas.microsoft.com/office/drawing/2010/main" val="0"/>
+                          <a14:useLocalDpi xmlns:a14="http://schemas.microsoft.com/office/drawing/2010/main" xmlns:wps="http://schemas.microsoft.com/office/word/2010/wordprocessingShape" xmlns:wpi="http://schemas.microsoft.com/office/word/2010/wordprocessingInk" xmlns:wpg="http://schemas.microsoft.com/office/word/2010/wordprocessingGroup" xmlns:w16se="http://schemas.microsoft.com/office/word/2015/wordml/symex" xmlns:w16sdtdh="http://schemas.microsoft.com/office/word/2020/wordml/sdtdatahash" xmlns:w16du="http://schemas.microsoft.com/office/word/2023/wordml/word16du" xmlns:w16="http://schemas.microsoft.com/office/word/2018/wordml" xmlns:w16cid="http://schemas.microsoft.com/office/word/2016/wordml/cid" xmlns:w16cex="http://schemas.microsoft.com/office/word/2018/wordml/cex" xmlns:w15="http://schemas.microsoft.com/office/word/2012/wordml" xmlns:w14="http://schemas.microsoft.com/office/word/2010/wordml" xmlns:w="http://schemas.openxmlformats.org/wordprocessingml/2006/main" xmlns:w10="urn:schemas-microsoft-com:office:word" xmlns:wp14="http://schemas.microsoft.com/office/word/2010/wordprocessingDrawing" xmlns:v="urn:schemas-microsoft-com:vml" xmlns:oel="http://schemas.microsoft.com/office/2019/extlst" xmlns:o="urn:schemas-microsoft-com:office:office" xmlns:am3d="http://schemas.microsoft.com/office/drawing/2017/model3d" xmlns:aink="http://schemas.microsoft.com/office/drawing/2016/ink" xmlns:mc="http://schemas.openxmlformats.org/markup-compatibility/2006" xmlns:cx8="http://schemas.microsoft.com/office/drawing/2016/5/14/chartex" xmlns:cx7="http://schemas.microsoft.com/office/drawing/2016/5/13/chartex" xmlns:cx6="http://schemas.microsoft.com/office/drawing/2016/5/12/chartex" xmlns:cx5="http://schemas.microsoft.com/office/drawing/2016/5/11/chartex" xmlns:cx4="http://schemas.microsoft.com/office/drawing/2016/5/10/chartex" xmlns:cx3="http://schemas.microsoft.com/office/drawing/2016/5/9/chartex" xmlns:cx2="http://schemas.microsoft.com/office/drawing/2015/10/21/chartex" xmlns:cx1="http://schemas.microsoft.com/office/drawing/2015/9/8/chartex" xmlns:cx="http://schemas.microsoft.com/office/drawing/2014/chartex" xmlns:wpc="http://schemas.microsoft.com/office/word/2010/wordprocessingCanvas" xmlns="" val="0"/>
                         </a:ext>
                       </a:extLst>
                     </a:blip>
@@ -96,7 +118,7 @@
                   <pic:spPr>
                     <a:xfrm>
                       <a:off x="0" y="0"/>
-                      <a:ext cx="3575287" cy="3149031"/>
+                      <a:ext cx="3353758" cy="2953914"/>
                     </a:xfrm>
                     <a:prstGeom prst="rect">
                       <a:avLst/>
@@ -1615,7 +1637,151 @@
         </m:oMath>
       </m:oMathPara>
     </w:p>
-    <w:p/>
+    <w:p>
+      <w:r>
+        <w:t>W</w:t>
+      </w:r>
+      <w:r>
+        <w:t xml:space="preserve">ith a diode (1N4148) in parallel to R2 </w:t>
+      </w:r>
+      <w:r>
+        <w:t xml:space="preserve">and </w:t>
+      </w:r>
+      <w:r>
+        <w:t xml:space="preserve">cathode </w:t>
+      </w:r>
+      <w:r>
+        <w:t xml:space="preserve">connected to </w:t>
+      </w:r>
+      <w:r>
+        <w:t>C</w:t>
+      </w:r>
+      <w:r>
+        <w:rPr>
+          <w:vertAlign w:val="subscript"/>
+        </w:rPr>
+        <w:t>1</w:t>
+      </w:r>
+      <w:r>
+        <w:t>:</w:t>
+      </w:r>
+    </w:p>
+    <w:p>
+      <w:pPr>
+        <w:rPr>
+          <w:rFonts w:eastAsiaTheme="minorEastAsia"/>
+          <w:highlight w:val="yellow"/>
+        </w:rPr>
+      </w:pPr>
+      <m:oMathPara>
+        <m:oMath>
+          <m:sSub>
+            <m:sSubPr>
+              <m:ctrlPr>
+                <w:rPr>
+                  <w:rFonts w:ascii="Cambria Math" w:hAnsi="Cambria Math"/>
+                  <w:i/>
+                  <w:highlight w:val="yellow"/>
+                </w:rPr>
+              </m:ctrlPr>
+            </m:sSubPr>
+            <m:e>
+              <m:r>
+                <w:rPr>
+                  <w:rFonts w:ascii="Cambria Math" w:hAnsi="Cambria Math"/>
+                  <w:highlight w:val="yellow"/>
+                </w:rPr>
+                <m:t>T</m:t>
+              </m:r>
+            </m:e>
+            <m:sub>
+              <m:r>
+                <w:rPr>
+                  <w:rFonts w:ascii="Cambria Math" w:hAnsi="Cambria Math"/>
+                  <w:highlight w:val="yellow"/>
+                </w:rPr>
+                <m:t>H(with diode)</m:t>
+              </m:r>
+            </m:sub>
+          </m:sSub>
+          <m:r>
+            <m:rPr>
+              <m:sty m:val="p"/>
+            </m:rPr>
+            <w:rPr>
+              <w:rFonts w:ascii="Cambria Math" w:eastAsiaTheme="minorEastAsia" w:hAnsi="Cambria Math"/>
+              <w:highlight w:val="yellow"/>
+            </w:rPr>
+            <m:t>=</m:t>
+          </m:r>
+          <m:r>
+            <w:rPr>
+              <w:rFonts w:ascii="Cambria Math" w:eastAsiaTheme="minorEastAsia" w:hAnsi="Cambria Math"/>
+              <w:highlight w:val="yellow"/>
+            </w:rPr>
+            <m:t>0.693</m:t>
+          </m:r>
+          <m:sSub>
+            <m:sSubPr>
+              <m:ctrlPr>
+                <w:rPr>
+                  <w:rFonts w:ascii="Cambria Math" w:hAnsi="Cambria Math"/>
+                  <w:i/>
+                  <w:highlight w:val="yellow"/>
+                </w:rPr>
+              </m:ctrlPr>
+            </m:sSubPr>
+            <m:e>
+              <m:r>
+                <w:rPr>
+                  <w:rFonts w:ascii="Cambria Math" w:hAnsi="Cambria Math"/>
+                  <w:highlight w:val="yellow"/>
+                </w:rPr>
+                <m:t>R</m:t>
+              </m:r>
+            </m:e>
+            <m:sub>
+              <m:r>
+                <w:rPr>
+                  <w:rFonts w:ascii="Cambria Math" w:hAnsi="Cambria Math"/>
+                  <w:highlight w:val="yellow"/>
+                </w:rPr>
+                <m:t>1</m:t>
+              </m:r>
+            </m:sub>
+          </m:sSub>
+          <m:sSub>
+            <m:sSubPr>
+              <m:ctrlPr>
+                <w:rPr>
+                  <w:rFonts w:ascii="Cambria Math" w:hAnsi="Cambria Math"/>
+                  <w:i/>
+                  <w:highlight w:val="yellow"/>
+                </w:rPr>
+              </m:ctrlPr>
+            </m:sSubPr>
+            <m:e>
+              <m:r>
+                <w:rPr>
+                  <w:rFonts w:ascii="Cambria Math" w:hAnsi="Cambria Math"/>
+                  <w:highlight w:val="yellow"/>
+                </w:rPr>
+                <m:t>C</m:t>
+              </m:r>
+            </m:e>
+            <m:sub>
+              <m:r>
+                <w:rPr>
+                  <w:rFonts w:ascii="Cambria Math" w:hAnsi="Cambria Math"/>
+                  <w:highlight w:val="yellow"/>
+                </w:rPr>
+                <m:t>1</m:t>
+              </m:r>
+            </m:sub>
+          </m:sSub>
+        </m:oMath>
+      </m:oMathPara>
+    </w:p>
     <w:p>
       <w:pPr>
         <w:rPr>
@@ -3240,14 +3406,7 @@
                       <w:rFonts w:ascii="Cambria Math" w:eastAsiaTheme="minorEastAsia" w:hAnsi="Cambria Math"/>
                       <w:highlight w:val="yellow"/>
                     </w:rPr>
-                    <m:t>+</m:t>
-                  </m:r>
-                  <m:r>
-                    <w:rPr>
-                      <w:rFonts w:ascii="Cambria Math" w:eastAsiaTheme="minorEastAsia" w:hAnsi="Cambria Math"/>
-                      <w:highlight w:val="yellow"/>
-                    </w:rPr>
-                    <m:t>R</m:t>
+                    <m:t>+R</m:t>
                   </m:r>
                 </m:e>
                 <m:sub>
@@ -3368,7 +3527,7 @@
           <w:lang w:val="it-CH" w:eastAsia="it-CH"/>
         </w:rPr>
         <w:drawing>
-          <wp:inline distT="0" distB="0" distL="0" distR="0" wp14:anchorId="10FCB1A3" wp14:editId="49377D20">
+          <wp:inline distT="0" distB="0" distL="0" distR="0">
             <wp:extent cx="3890761" cy="3215640"/>
             <wp:effectExtent l="0" t="0" r="0" b="0"/>
             <wp:docPr id="1341791455" name="Picture 2"/>
@@ -3386,7 +3545,7 @@
                     <a:blip r:embed="rId9" cstate="print">
                       <a:extLst>
                         <a:ext uri="{28A0092B-C50C-407E-A947-70E740481C1C}">
-                          <a14:useLocalDpi xmlns:a14="http://schemas.microsoft.com/office/drawing/2010/main" val="0"/>
+                          <a14:useLocalDpi xmlns:a14="http://schemas.microsoft.com/office/drawing/2010/main" xmlns:wps="http://schemas.microsoft.com/office/word/2010/wordprocessingShape" xmlns:wpi="http://schemas.microsoft.com/office/word/2010/wordprocessingInk" xmlns:wpg="http://schemas.microsoft.com/office/word/2010/wordprocessingGroup" xmlns:w16se="http://schemas.microsoft.com/office/word/2015/wordml/symex" xmlns:w16sdtdh="http://schemas.microsoft.com/office/word/2020/wordml/sdtdatahash" xmlns:w16du="http://schemas.microsoft.com/office/word/2023/wordml/word16du" xmlns:w16="http://schemas.microsoft.com/office/word/2018/wordml" xmlns:w16cid="http://schemas.microsoft.com/office/word/2016/wordml/cid" xmlns:w16cex="http://schemas.microsoft.com/office/word/2018/wordml/cex" xmlns:w15="http://schemas.microsoft.com/office/word/2012/wordml" xmlns:w14="http://schemas.microsoft.com/office/word/2010/wordml" xmlns:w="http://schemas.openxmlformats.org/wordprocessingml/2006/main" xmlns:w10="urn:schemas-microsoft-com:office:word" xmlns:wp14="http://schemas.microsoft.com/office/word/2010/wordprocessingDrawing" xmlns:v="urn:schemas-microsoft-com:vml" xmlns:oel="http://schemas.microsoft.com/office/2019/extlst" xmlns:o="urn:schemas-microsoft-com:office:office" xmlns:am3d="http://schemas.microsoft.com/office/drawing/2017/model3d" xmlns:aink="http://schemas.microsoft.com/office/drawing/2016/ink" xmlns:mc="http://schemas.openxmlformats.org/markup-compatibility/2006" xmlns:cx8="http://schemas.microsoft.com/office/drawing/2016/5/14/chartex" xmlns:cx7="http://schemas.microsoft.com/office/drawing/2016/5/13/chartex" xmlns:cx6="http://schemas.microsoft.com/office/drawing/2016/5/12/chartex" xmlns:cx5="http://schemas.microsoft.com/office/drawing/2016/5/11/chartex" xmlns:cx4="http://schemas.microsoft.com/office/drawing/2016/5/10/chartex" xmlns:cx3="http://schemas.microsoft.com/office/drawing/2016/5/9/chartex" xmlns:cx2="http://schemas.microsoft.com/office/drawing/2015/10/21/chartex" xmlns:cx1="http://schemas.microsoft.com/office/drawing/2015/9/8/chartex" xmlns:cx="http://schemas.microsoft.com/office/drawing/2014/chartex" xmlns:wpc="http://schemas.microsoft.com/office/word/2010/wordprocessingCanvas" xmlns="" val="0"/>
                         </a:ext>
                       </a:extLst>
                     </a:blip>
@@ -3415,10 +3574,18 @@
         <w:t>By employing</w:t>
       </w:r>
       <w:r>
-        <w:t xml:space="preserve"> a trim</w:t>
-      </w:r>
-      <w:r>
-        <w:t xml:space="preserve">pot </w:t>
+        <w:t xml:space="preserve"> a </w:t>
+      </w:r>
+      <w:proofErr w:type="spellStart"/>
+      <w:r>
+        <w:t>trim</w:t>
+      </w:r>
+      <w:r>
+        <w:t>pot</w:t>
+      </w:r>
+      <w:proofErr w:type="spellEnd"/>
+      <w:r>
+        <w:t xml:space="preserve"> </w:t>
       </w:r>
       <w:r>
         <w:t xml:space="preserve">instead of </w:t>
@@ -3450,6 +3617,7 @@
       <w:r>
         <w:t xml:space="preserve">. </w:t>
       </w:r>
+      <w:proofErr w:type="spellStart"/>
       <w:r>
         <w:rPr>
           <w:rFonts w:eastAsiaTheme="minorEastAsia"/>
@@ -3463,6 +3631,7 @@
         </w:rPr>
         <w:t>limit,duty</w:t>
       </w:r>
+      <w:proofErr w:type="spellEnd"/>
       <w:r>
         <w:rPr>
           <w:rFonts w:eastAsiaTheme="minorEastAsia"/>
@@ -4347,14 +4516,7 @@
                       <w:rFonts w:ascii="Cambria Math" w:eastAsiaTheme="minorEastAsia" w:hAnsi="Cambria Math"/>
                       <w:highlight w:val="yellow"/>
                     </w:rPr>
-                    <m:t>+</m:t>
-                  </m:r>
-                  <m:r>
-                    <w:rPr>
-                      <w:rFonts w:ascii="Cambria Math" w:eastAsiaTheme="minorEastAsia" w:hAnsi="Cambria Math"/>
-                      <w:highlight w:val="yellow"/>
-                    </w:rPr>
-                    <m:t>R</m:t>
+                    <m:t>+R</m:t>
                   </m:r>
                 </m:e>
                 <m:sub>
@@ -4681,13 +4843,7 @@
                     <w:rPr>
                       <w:rFonts w:ascii="Cambria Math" w:eastAsiaTheme="minorEastAsia" w:hAnsi="Cambria Math"/>
                     </w:rPr>
-                    <m:t>+</m:t>
-                  </m:r>
-                  <m:r>
-                    <w:rPr>
-                      <w:rFonts w:ascii="Cambria Math" w:eastAsiaTheme="minorEastAsia" w:hAnsi="Cambria Math"/>
-                    </w:rPr>
-                    <m:t>R</m:t>
+                    <m:t>+R</m:t>
                   </m:r>
                 </m:e>
                 <m:sub>
@@ -4853,6 +5009,7 @@
       <w:r>
         <w:t xml:space="preserve">, </w:t>
       </w:r>
+      <w:proofErr w:type="spellStart"/>
       <w:r>
         <w:t>R</w:t>
       </w:r>
@@ -4862,6 +5019,7 @@
         </w:rPr>
         <w:t>trim</w:t>
       </w:r>
+      <w:proofErr w:type="spellEnd"/>
       <w:r>
         <w:t>=</w:t>
       </w:r>
@@ -4871,6 +5029,7 @@
       <w:r>
         <w:t xml:space="preserve"> and </w:t>
       </w:r>
+      <w:proofErr w:type="spellStart"/>
       <w:r>
         <w:t>R</w:t>
       </w:r>
@@ -4880,6 +5039,7 @@
         </w:rPr>
         <w:t>limit,duty</w:t>
       </w:r>
+      <w:proofErr w:type="spellEnd"/>
       <w:r>
         <w:t>=</w:t>
       </w:r>
@@ -5064,25 +5224,7 @@
                 <w:rPr>
                   <w:rFonts w:ascii="Cambria Math" w:hAnsi="Cambria Math"/>
                 </w:rPr>
-                <m:t>1k+</m:t>
-              </m:r>
-              <m:r>
-                <w:rPr>
-                  <w:rFonts w:ascii="Cambria Math" w:hAnsi="Cambria Math"/>
-                </w:rPr>
-                <m:t>10</m:t>
-              </m:r>
-              <m:r>
-                <w:rPr>
-                  <w:rFonts w:ascii="Cambria Math" w:hAnsi="Cambria Math"/>
-                </w:rPr>
-                <m:t>0</m:t>
-              </m:r>
-              <m:r>
-                <w:rPr>
-                  <w:rFonts w:ascii="Cambria Math" w:hAnsi="Cambria Math"/>
-                </w:rPr>
-                <m:t>k</m:t>
+                <m:t>1k+100k</m:t>
               </m:r>
             </m:num>
             <m:den>
@@ -5482,7 +5624,7 @@
 </file>
 
 <file path=word/endnotes.xml><?xml version="1.0" encoding="utf-8"?>
-<w:endnotes xmlns:wpc="http://schemas.microsoft.com/office/word/2010/wordprocessingCanvas" xmlns:cx="http://schemas.microsoft.com/office/drawing/2014/chartex" xmlns:cx1="http://schemas.microsoft.com/office/drawing/2015/9/8/chartex" xmlns:cx2="http://schemas.microsoft.com/office/drawing/2015/10/21/chartex" xmlns:cx3="http://schemas.microsoft.com/office/drawing/2016/5/9/chartex" xmlns:cx4="http://schemas.microsoft.com/office/drawing/2016/5/10/chartex" xmlns:cx5="http://schemas.microsoft.com/office/drawing/2016/5/11/chartex" xmlns:cx6="http://schemas.microsoft.com/office/drawing/2016/5/12/chartex" xmlns:cx7="http://schemas.microsoft.com/office/drawing/2016/5/13/chartex" xmlns:cx8="http://schemas.microsoft.com/office/drawing/2016/5/14/chartex" xmlns:mc="http://schemas.openxmlformats.org/markup-compatibility/2006" xmlns:aink="http://schemas.microsoft.com/office/drawing/2016/ink" xmlns:am3d="http://schemas.microsoft.com/office/drawing/2017/model3d" xmlns:o="urn:schemas-microsoft-com:office:office" xmlns:oel="http://schemas.microsoft.com/office/2019/extlst" xmlns:r="http://schemas.openxmlformats.org/officeDocument/2006/relationships" xmlns:m="http://schemas.openxmlformats.org/officeDocument/2006/math" xmlns:v="urn:schemas-microsoft-com:vml" xmlns:wp14="http://schemas.microsoft.com/office/word/2010/wordprocessingDrawing" xmlns:wp="http://schemas.openxmlformats.org/drawingml/2006/wordprocessingDrawing" xmlns:w10="urn:schemas-microsoft-com:office:word" xmlns:w="http://schemas.openxmlformats.org/wordprocessingml/2006/main" xmlns:w14="http://schemas.microsoft.com/office/word/2010/wordml" xmlns:w15="http://schemas.microsoft.com/office/word/2012/wordml" xmlns:w16cex="http://schemas.microsoft.com/office/word/2018/wordml/cex" xmlns:w16cid="http://schemas.microsoft.com/office/word/2016/wordml/cid" xmlns:w16="http://schemas.microsoft.com/office/word/2018/wordml" xmlns:w16du="http://schemas.microsoft.com/office/word/2023/wordml/word16du" xmlns:w16sdtdh="http://schemas.microsoft.com/office/word/2020/wordml/sdtdatahash" xmlns:w16se="http://schemas.microsoft.com/office/word/2015/wordml/symex" xmlns:wpg="http://schemas.microsoft.com/office/word/2010/wordprocessingGroup" xmlns:wpi="http://schemas.microsoft.com/office/word/2010/wordprocessingInk" xmlns:wne="http://schemas.microsoft.com/office/word/2006/wordml" xmlns:wps="http://schemas.microsoft.com/office/word/2010/wordprocessingShape" mc:Ignorable="w14 w15 w16se w16cid w16 w16cex w16sdtdh wp14">
+<w:endnotes xmlns:ve="http://schemas.openxmlformats.org/markup-compatibility/2006" xmlns:o="urn:schemas-microsoft-com:office:office" xmlns:r="http://schemas.openxmlformats.org/officeDocument/2006/relationships" xmlns:m="http://schemas.openxmlformats.org/officeDocument/2006/math" xmlns:v="urn:schemas-microsoft-com:vml" xmlns:wp="http://schemas.openxmlformats.org/drawingml/2006/wordprocessingDrawing" xmlns:w10="urn:schemas-microsoft-com:office:word" xmlns:w="http://schemas.openxmlformats.org/wordprocessingml/2006/main" xmlns:wne="http://schemas.microsoft.com/office/word/2006/wordml">
   <w:endnote w:type="separator" w:id="-1">
     <w:p>
       <w:pPr>
@@ -5507,7 +5649,7 @@
 </file>
 
 <file path=word/footer1.xml><?xml version="1.0" encoding="utf-8"?>
-<w:ftr xmlns:wpc="http://schemas.microsoft.com/office/word/2010/wordprocessingCanvas" xmlns:cx="http://schemas.microsoft.com/office/drawing/2014/chartex" xmlns:cx1="http://schemas.microsoft.com/office/drawing/2015/9/8/chartex" xmlns:cx2="http://schemas.microsoft.com/office/drawing/2015/10/21/chartex" xmlns:cx3="http://schemas.microsoft.com/office/drawing/2016/5/9/chartex" xmlns:cx4="http://schemas.microsoft.com/office/drawing/2016/5/10/chartex" xmlns:cx5="http://schemas.microsoft.com/office/drawing/2016/5/11/chartex" xmlns:cx6="http://schemas.microsoft.com/office/drawing/2016/5/12/chartex" xmlns:cx7="http://schemas.microsoft.com/office/drawing/2016/5/13/chartex" xmlns:cx8="http://schemas.microsoft.com/office/drawing/2016/5/14/chartex" xmlns:mc="http://schemas.openxmlformats.org/markup-compatibility/2006" xmlns:aink="http://schemas.microsoft.com/office/drawing/2016/ink" xmlns:am3d="http://schemas.microsoft.com/office/drawing/2017/model3d" xmlns:o="urn:schemas-microsoft-com:office:office" xmlns:oel="http://schemas.microsoft.com/office/2019/extlst" xmlns:r="http://schemas.openxmlformats.org/officeDocument/2006/relationships" xmlns:m="http://schemas.openxmlformats.org/officeDocument/2006/math" xmlns:v="urn:schemas-microsoft-com:vml" xmlns:wp14="http://schemas.microsoft.com/office/word/2010/wordprocessingDrawing" xmlns:wp="http://schemas.openxmlformats.org/drawingml/2006/wordprocessingDrawing" xmlns:w10="urn:schemas-microsoft-com:office:word" xmlns:w="http://schemas.openxmlformats.org/wordprocessingml/2006/main" xmlns:w14="http://schemas.microsoft.com/office/word/2010/wordml" xmlns:w15="http://schemas.microsoft.com/office/word/2012/wordml" xmlns:w16cex="http://schemas.microsoft.com/office/word/2018/wordml/cex" xmlns:w16cid="http://schemas.microsoft.com/office/word/2016/wordml/cid" xmlns:w16="http://schemas.microsoft.com/office/word/2018/wordml" xmlns:w16du="http://schemas.microsoft.com/office/word/2023/wordml/word16du" xmlns:w16sdtdh="http://schemas.microsoft.com/office/word/2020/wordml/sdtdatahash" xmlns:w16se="http://schemas.microsoft.com/office/word/2015/wordml/symex" xmlns:wpg="http://schemas.microsoft.com/office/word/2010/wordprocessingGroup" xmlns:wpi="http://schemas.microsoft.com/office/word/2010/wordprocessingInk" xmlns:wne="http://schemas.microsoft.com/office/word/2006/wordml" xmlns:wps="http://schemas.microsoft.com/office/word/2010/wordprocessingShape" mc:Ignorable="w14 w15 w16se w16cid w16 w16cex w16sdtdh wp14">
+<w:ftr xmlns:ve="http://schemas.openxmlformats.org/markup-compatibility/2006" xmlns:o="urn:schemas-microsoft-com:office:office" xmlns:r="http://schemas.openxmlformats.org/officeDocument/2006/relationships" xmlns:m="http://schemas.openxmlformats.org/officeDocument/2006/math" xmlns:v="urn:schemas-microsoft-com:vml" xmlns:wp="http://schemas.openxmlformats.org/drawingml/2006/wordprocessingDrawing" xmlns:w10="urn:schemas-microsoft-com:office:word" xmlns:w="http://schemas.openxmlformats.org/wordprocessingml/2006/main" xmlns:wne="http://schemas.microsoft.com/office/word/2006/wordml">
   <w:sdt>
     <w:sdtPr>
       <w:id w:val="-1461950941"/>
@@ -5527,27 +5669,14 @@
           <w:pStyle w:val="Footer"/>
           <w:jc w:val="right"/>
         </w:pPr>
-        <w:r>
-          <w:fldChar w:fldCharType="begin"/>
-        </w:r>
-        <w:r>
-          <w:instrText xml:space="preserve"> PAGE   \* MERGEFORMAT </w:instrText>
-        </w:r>
-        <w:r>
-          <w:fldChar w:fldCharType="separate"/>
-        </w:r>
-        <w:r>
-          <w:rPr>
-            <w:noProof/>
-          </w:rPr>
-          <w:t>2</w:t>
-        </w:r>
-        <w:r>
-          <w:rPr>
-            <w:noProof/>
-          </w:rPr>
-          <w:fldChar w:fldCharType="end"/>
-        </w:r>
+        <w:fldSimple w:instr=" PAGE   \* MERGEFORMAT ">
+          <w:r>
+            <w:rPr>
+              <w:noProof/>
+            </w:rPr>
+            <w:t>1</w:t>
+          </w:r>
+        </w:fldSimple>
       </w:p>
     </w:sdtContent>
   </w:sdt>
@@ -5560,7 +5689,7 @@
 </file>
 
 <file path=word/footnotes.xml><?xml version="1.0" encoding="utf-8"?>
-<w:footnotes xmlns:wpc="http://schemas.microsoft.com/office/word/2010/wordprocessingCanvas" xmlns:cx="http://schemas.microsoft.com/office/drawing/2014/chartex" xmlns:cx1="http://schemas.microsoft.com/office/drawing/2015/9/8/chartex" xmlns:cx2="http://schemas.microsoft.com/office/drawing/2015/10/21/chartex" xmlns:cx3="http://schemas.microsoft.com/office/drawing/2016/5/9/chartex" xmlns:cx4="http://schemas.microsoft.com/office/drawing/2016/5/10/chartex" xmlns:cx5="http://schemas.microsoft.com/office/drawing/2016/5/11/chartex" xmlns:cx6="http://schemas.microsoft.com/office/drawing/2016/5/12/chartex" xmlns:cx7="http://schemas.microsoft.com/office/drawing/2016/5/13/chartex" xmlns:cx8="http://schemas.microsoft.com/office/drawing/2016/5/14/chartex" xmlns:mc="http://schemas.openxmlformats.org/markup-compatibility/2006" xmlns:aink="http://schemas.microsoft.com/office/drawing/2016/ink" xmlns:am3d="http://schemas.microsoft.com/office/drawing/2017/model3d" xmlns:o="urn:schemas-microsoft-com:office:office" xmlns:oel="http://schemas.microsoft.com/office/2019/extlst" xmlns:r="http://schemas.openxmlformats.org/officeDocument/2006/relationships" xmlns:m="http://schemas.openxmlformats.org/officeDocument/2006/math" xmlns:v="urn:schemas-microsoft-com:vml" xmlns:wp14="http://schemas.microsoft.com/office/word/2010/wordprocessingDrawing" xmlns:wp="http://schemas.openxmlformats.org/drawingml/2006/wordprocessingDrawing" xmlns:w10="urn:schemas-microsoft-com:office:word" xmlns:w="http://schemas.openxmlformats.org/wordprocessingml/2006/main" xmlns:w14="http://schemas.microsoft.com/office/word/2010/wordml" xmlns:w15="http://schemas.microsoft.com/office/word/2012/wordml" xmlns:w16cex="http://schemas.microsoft.com/office/word/2018/wordml/cex" xmlns:w16cid="http://schemas.microsoft.com/office/word/2016/wordml/cid" xmlns:w16="http://schemas.microsoft.com/office/word/2018/wordml" xmlns:w16du="http://schemas.microsoft.com/office/word/2023/wordml/word16du" xmlns:w16sdtdh="http://schemas.microsoft.com/office/word/2020/wordml/sdtdatahash" xmlns:w16se="http://schemas.microsoft.com/office/word/2015/wordml/symex" xmlns:wpg="http://schemas.microsoft.com/office/word/2010/wordprocessingGroup" xmlns:wpi="http://schemas.microsoft.com/office/word/2010/wordprocessingInk" xmlns:wne="http://schemas.microsoft.com/office/word/2006/wordml" xmlns:wps="http://schemas.microsoft.com/office/word/2010/wordprocessingShape" mc:Ignorable="w14 w15 w16se w16cid w16 w16cex w16sdtdh wp14">
+<w:footnotes xmlns:ve="http://schemas.openxmlformats.org/markup-compatibility/2006" xmlns:o="urn:schemas-microsoft-com:office:office" xmlns:r="http://schemas.openxmlformats.org/officeDocument/2006/relationships" xmlns:m="http://schemas.openxmlformats.org/officeDocument/2006/math" xmlns:v="urn:schemas-microsoft-com:vml" xmlns:wp="http://schemas.openxmlformats.org/drawingml/2006/wordprocessingDrawing" xmlns:w10="urn:schemas-microsoft-com:office:word" xmlns:w="http://schemas.openxmlformats.org/wordprocessingml/2006/main" xmlns:wne="http://schemas.microsoft.com/office/word/2006/wordml">
   <w:footnote w:type="separator" w:id="-1">
     <w:p>
       <w:pPr>
@@ -5585,8 +5714,8 @@
 </file>
 
 <file path=word/numbering.xml><?xml version="1.0" encoding="utf-8"?>
-<w:numbering xmlns:wpc="http://schemas.microsoft.com/office/word/2010/wordprocessingCanvas" xmlns:cx="http://schemas.microsoft.com/office/drawing/2014/chartex" xmlns:cx1="http://schemas.microsoft.com/office/drawing/2015/9/8/chartex" xmlns:cx2="http://schemas.microsoft.com/office/drawing/2015/10/21/chartex" xmlns:cx3="http://schemas.microsoft.com/office/drawing/2016/5/9/chartex" xmlns:cx4="http://schemas.microsoft.com/office/drawing/2016/5/10/chartex" xmlns:cx5="http://schemas.microsoft.com/office/drawing/2016/5/11/chartex" xmlns:cx6="http://schemas.microsoft.com/office/drawing/2016/5/12/chartex" xmlns:cx7="http://schemas.microsoft.com/office/drawing/2016/5/13/chartex" xmlns:cx8="http://schemas.microsoft.com/office/drawing/2016/5/14/chartex" xmlns:mc="http://schemas.openxmlformats.org/markup-compatibility/2006" xmlns:aink="http://schemas.microsoft.com/office/drawing/2016/ink" xmlns:am3d="http://schemas.microsoft.com/office/drawing/2017/model3d" xmlns:o="urn:schemas-microsoft-com:office:office" xmlns:oel="http://schemas.microsoft.com/office/2019/extlst" xmlns:r="http://schemas.openxmlformats.org/officeDocument/2006/relationships" xmlns:m="http://schemas.openxmlformats.org/officeDocument/2006/math" xmlns:v="urn:schemas-microsoft-com:vml" xmlns:wp14="http://schemas.microsoft.com/office/word/2010/wordprocessingDrawing" xmlns:wp="http://schemas.openxmlformats.org/drawingml/2006/wordprocessingDrawing" xmlns:w10="urn:schemas-microsoft-com:office:word" xmlns:w="http://schemas.openxmlformats.org/wordprocessingml/2006/main" xmlns:w14="http://schemas.microsoft.com/office/word/2010/wordml" xmlns:w15="http://schemas.microsoft.com/office/word/2012/wordml" xmlns:w16cex="http://schemas.microsoft.com/office/word/2018/wordml/cex" xmlns:w16cid="http://schemas.microsoft.com/office/word/2016/wordml/cid" xmlns:w16="http://schemas.microsoft.com/office/word/2018/wordml" xmlns:w16du="http://schemas.microsoft.com/office/word/2023/wordml/word16du" xmlns:w16sdtdh="http://schemas.microsoft.com/office/word/2020/wordml/sdtdatahash" xmlns:w16se="http://schemas.microsoft.com/office/word/2015/wordml/symex" xmlns:wpg="http://schemas.microsoft.com/office/word/2010/wordprocessingGroup" xmlns:wpi="http://schemas.microsoft.com/office/word/2010/wordprocessingInk" xmlns:wne="http://schemas.microsoft.com/office/word/2006/wordml" xmlns:wps="http://schemas.microsoft.com/office/word/2010/wordprocessingShape" mc:Ignorable="w14 w15 w16se w16cid w16 w16cex w16sdtdh wp14">
-  <w:abstractNum w:abstractNumId="0" w15:restartNumberingAfterBreak="0">
+<w:numbering xmlns:ve="http://schemas.openxmlformats.org/markup-compatibility/2006" xmlns:o="urn:schemas-microsoft-com:office:office" xmlns:r="http://schemas.openxmlformats.org/officeDocument/2006/relationships" xmlns:m="http://schemas.openxmlformats.org/officeDocument/2006/math" xmlns:v="urn:schemas-microsoft-com:vml" xmlns:wp="http://schemas.openxmlformats.org/drawingml/2006/wordprocessingDrawing" xmlns:w10="urn:schemas-microsoft-com:office:word" xmlns:w="http://schemas.openxmlformats.org/wordprocessingml/2006/main" xmlns:wne="http://schemas.microsoft.com/office/word/2006/wordml">
+  <w:abstractNum w:abstractNumId="0">
     <w:nsid w:val="0820532B"/>
     <w:multiLevelType w:val="hybridMultilevel"/>
     <w:tmpl w:val="C1FA2BEA"/>
@@ -5675,7 +5804,7 @@
       </w:pPr>
     </w:lvl>
   </w:abstractNum>
-  <w:abstractNum w:abstractNumId="1" w15:restartNumberingAfterBreak="0">
+  <w:abstractNum w:abstractNumId="1">
     <w:nsid w:val="0AA03CA8"/>
     <w:multiLevelType w:val="hybridMultilevel"/>
     <w:tmpl w:val="67906E32"/>
@@ -5788,7 +5917,7 @@
       </w:rPr>
     </w:lvl>
   </w:abstractNum>
-  <w:abstractNum w:abstractNumId="2" w15:restartNumberingAfterBreak="0">
+  <w:abstractNum w:abstractNumId="2">
     <w:nsid w:val="0ADC53F5"/>
     <w:multiLevelType w:val="hybridMultilevel"/>
     <w:tmpl w:val="350467D8"/>
@@ -5874,7 +6003,7 @@
       </w:pPr>
     </w:lvl>
   </w:abstractNum>
-  <w:abstractNum w:abstractNumId="3" w15:restartNumberingAfterBreak="0">
+  <w:abstractNum w:abstractNumId="3">
     <w:nsid w:val="4EFB430E"/>
     <w:multiLevelType w:val="hybridMultilevel"/>
     <w:tmpl w:val="82C6602E"/>
@@ -5963,7 +6092,7 @@
       </w:pPr>
     </w:lvl>
   </w:abstractNum>
-  <w:abstractNum w:abstractNumId="4" w15:restartNumberingAfterBreak="0">
+  <w:abstractNum w:abstractNumId="4">
     <w:nsid w:val="57D41607"/>
     <w:multiLevelType w:val="hybridMultilevel"/>
     <w:tmpl w:val="94E238E4"/>
@@ -6049,7 +6178,7 @@
       </w:pPr>
     </w:lvl>
   </w:abstractNum>
-  <w:abstractNum w:abstractNumId="5" w15:restartNumberingAfterBreak="0">
+  <w:abstractNum w:abstractNumId="5">
     <w:nsid w:val="65E72A24"/>
     <w:multiLevelType w:val="hybridMultilevel"/>
     <w:tmpl w:val="6D049EF0"/>
@@ -6162,7 +6291,7 @@
       </w:rPr>
     </w:lvl>
   </w:abstractNum>
-  <w:abstractNum w:abstractNumId="6" w15:restartNumberingAfterBreak="0">
+  <w:abstractNum w:abstractNumId="6">
     <w:nsid w:val="69117D19"/>
     <w:multiLevelType w:val="hybridMultilevel"/>
     <w:tmpl w:val="060EC4F8"/>
@@ -6275,7 +6404,7 @@
       </w:rPr>
     </w:lvl>
   </w:abstractNum>
-  <w:abstractNum w:abstractNumId="7" w15:restartNumberingAfterBreak="0">
+  <w:abstractNum w:abstractNumId="7">
     <w:nsid w:val="72601B90"/>
     <w:multiLevelType w:val="hybridMultilevel"/>
     <w:tmpl w:val="32B473B0"/>
@@ -6388,35 +6517,35 @@
       </w:rPr>
     </w:lvl>
   </w:abstractNum>
-  <w:num w:numId="1" w16cid:durableId="845094231">
+  <w:num w:numId="1">
     <w:abstractNumId w:val="2"/>
   </w:num>
-  <w:num w:numId="2" w16cid:durableId="1781026935">
+  <w:num w:numId="2">
     <w:abstractNumId w:val="0"/>
   </w:num>
-  <w:num w:numId="3" w16cid:durableId="2018190153">
+  <w:num w:numId="3">
     <w:abstractNumId w:val="1"/>
   </w:num>
-  <w:num w:numId="4" w16cid:durableId="1431773525">
+  <w:num w:numId="4">
     <w:abstractNumId w:val="3"/>
   </w:num>
-  <w:num w:numId="5" w16cid:durableId="583413756">
+  <w:num w:numId="5">
     <w:abstractNumId w:val="7"/>
   </w:num>
-  <w:num w:numId="6" w16cid:durableId="591277857">
+  <w:num w:numId="6">
     <w:abstractNumId w:val="5"/>
   </w:num>
-  <w:num w:numId="7" w16cid:durableId="570390539">
+  <w:num w:numId="7">
     <w:abstractNumId w:val="4"/>
   </w:num>
-  <w:num w:numId="8" w16cid:durableId="2052538771">
+  <w:num w:numId="8">
     <w:abstractNumId w:val="6"/>
   </w:num>
 </w:numbering>
 </file>
 
 <file path=word/styles.xml><?xml version="1.0" encoding="utf-8"?>
-<w:styles xmlns:mc="http://schemas.openxmlformats.org/markup-compatibility/2006" xmlns:r="http://schemas.openxmlformats.org/officeDocument/2006/relationships" xmlns:w="http://schemas.openxmlformats.org/wordprocessingml/2006/main" xmlns:w14="http://schemas.microsoft.com/office/word/2010/wordml" xmlns:w15="http://schemas.microsoft.com/office/word/2012/wordml" xmlns:w16cex="http://schemas.microsoft.com/office/word/2018/wordml/cex" xmlns:w16cid="http://schemas.microsoft.com/office/word/2016/wordml/cid" xmlns:w16="http://schemas.microsoft.com/office/word/2018/wordml" xmlns:w16sdtdh="http://schemas.microsoft.com/office/word/2020/wordml/sdtdatahash" xmlns:w16se="http://schemas.microsoft.com/office/word/2015/wordml/symex" mc:Ignorable="w14 w15 w16se w16cid w16 w16cex w16sdtdh">
+<w:styles xmlns:r="http://schemas.openxmlformats.org/officeDocument/2006/relationships" xmlns:w="http://schemas.openxmlformats.org/wordprocessingml/2006/main">
   <w:docDefaults>
     <w:rPrDefault>
       <w:rPr>
@@ -6433,388 +6562,149 @@
       </w:pPr>
     </w:pPrDefault>
   </w:docDefaults>
-  <w:latentStyles w:defLockedState="0" w:defUIPriority="99" w:defSemiHidden="0" w:defUnhideWhenUsed="0" w:defQFormat="0" w:count="376">
-    <w:lsdException w:name="Normal" w:uiPriority="0" w:qFormat="1"/>
-    <w:lsdException w:name="heading 1" w:uiPriority="9" w:qFormat="1"/>
-    <w:lsdException w:name="heading 2" w:semiHidden="1" w:uiPriority="9" w:unhideWhenUsed="1" w:qFormat="1"/>
-    <w:lsdException w:name="heading 3" w:semiHidden="1" w:uiPriority="9" w:unhideWhenUsed="1" w:qFormat="1"/>
-    <w:lsdException w:name="heading 4" w:semiHidden="1" w:uiPriority="9" w:unhideWhenUsed="1" w:qFormat="1"/>
-    <w:lsdException w:name="heading 5" w:semiHidden="1" w:uiPriority="9" w:unhideWhenUsed="1" w:qFormat="1"/>
-    <w:lsdException w:name="heading 6" w:semiHidden="1" w:uiPriority="9" w:unhideWhenUsed="1" w:qFormat="1"/>
-    <w:lsdException w:name="heading 7" w:semiHidden="1" w:uiPriority="9" w:unhideWhenUsed="1" w:qFormat="1"/>
-    <w:lsdException w:name="heading 8" w:semiHidden="1" w:uiPriority="9" w:unhideWhenUsed="1" w:qFormat="1"/>
-    <w:lsdException w:name="heading 9" w:semiHidden="1" w:uiPriority="9" w:unhideWhenUsed="1" w:qFormat="1"/>
-    <w:lsdException w:name="index 1" w:semiHidden="1" w:unhideWhenUsed="1"/>
-    <w:lsdException w:name="index 2" w:semiHidden="1" w:unhideWhenUsed="1"/>
-    <w:lsdException w:name="index 3" w:semiHidden="1" w:unhideWhenUsed="1"/>
-    <w:lsdException w:name="index 4" w:semiHidden="1" w:unhideWhenUsed="1"/>
-    <w:lsdException w:name="index 5" w:semiHidden="1" w:unhideWhenUsed="1"/>
-    <w:lsdException w:name="index 6" w:semiHidden="1" w:unhideWhenUsed="1"/>
-    <w:lsdException w:name="index 7" w:semiHidden="1" w:unhideWhenUsed="1"/>
-    <w:lsdException w:name="index 8" w:semiHidden="1" w:unhideWhenUsed="1"/>
-    <w:lsdException w:name="index 9" w:semiHidden="1" w:unhideWhenUsed="1"/>
-    <w:lsdException w:name="toc 1" w:semiHidden="1" w:uiPriority="39" w:unhideWhenUsed="1"/>
-    <w:lsdException w:name="toc 2" w:semiHidden="1" w:uiPriority="39" w:unhideWhenUsed="1"/>
-    <w:lsdException w:name="toc 3" w:semiHidden="1" w:uiPriority="39" w:unhideWhenUsed="1"/>
-    <w:lsdException w:name="toc 4" w:semiHidden="1" w:uiPriority="39" w:unhideWhenUsed="1"/>
-    <w:lsdException w:name="toc 5" w:semiHidden="1" w:uiPriority="39" w:unhideWhenUsed="1"/>
-    <w:lsdException w:name="toc 6" w:semiHidden="1" w:uiPriority="39" w:unhideWhenUsed="1"/>
-    <w:lsdException w:name="toc 7" w:semiHidden="1" w:uiPriority="39" w:unhideWhenUsed="1"/>
-    <w:lsdException w:name="toc 8" w:semiHidden="1" w:uiPriority="39" w:unhideWhenUsed="1"/>
-    <w:lsdException w:name="toc 9" w:semiHidden="1" w:uiPriority="39" w:unhideWhenUsed="1"/>
-    <w:lsdException w:name="Normal Indent" w:semiHidden="1" w:unhideWhenUsed="1"/>
-    <w:lsdException w:name="footnote text" w:semiHidden="1" w:unhideWhenUsed="1"/>
-    <w:lsdException w:name="annotation text" w:semiHidden="1" w:unhideWhenUsed="1"/>
-    <w:lsdException w:name="header" w:semiHidden="1" w:unhideWhenUsed="1"/>
-    <w:lsdException w:name="footer" w:semiHidden="1" w:unhideWhenUsed="1"/>
-    <w:lsdException w:name="index heading" w:semiHidden="1" w:unhideWhenUsed="1"/>
-    <w:lsdException w:name="caption" w:semiHidden="1" w:uiPriority="35" w:unhideWhenUsed="1" w:qFormat="1"/>
-    <w:lsdException w:name="table of figures" w:semiHidden="1" w:unhideWhenUsed="1"/>
-    <w:lsdException w:name="envelope address" w:semiHidden="1" w:unhideWhenUsed="1"/>
-    <w:lsdException w:name="envelope return" w:semiHidden="1" w:unhideWhenUsed="1"/>
-    <w:lsdException w:name="footnote reference" w:semiHidden="1" w:unhideWhenUsed="1"/>
-    <w:lsdException w:name="annotation reference" w:semiHidden="1" w:unhideWhenUsed="1"/>
-    <w:lsdException w:name="line number" w:semiHidden="1" w:unhideWhenUsed="1"/>
-    <w:lsdException w:name="page number" w:semiHidden="1" w:unhideWhenUsed="1"/>
-    <w:lsdException w:name="endnote reference" w:semiHidden="1" w:unhideWhenUsed="1"/>
-    <w:lsdException w:name="endnote text" w:semiHidden="1" w:unhideWhenUsed="1"/>
-    <w:lsdException w:name="table of authorities" w:semiHidden="1" w:unhideWhenUsed="1"/>
-    <w:lsdException w:name="macro" w:semiHidden="1" w:unhideWhenUsed="1"/>
-    <w:lsdException w:name="toa heading" w:semiHidden="1" w:unhideWhenUsed="1"/>
-    <w:lsdException w:name="List" w:semiHidden="1" w:unhideWhenUsed="1"/>
-    <w:lsdException w:name="List Bullet" w:semiHidden="1" w:unhideWhenUsed="1"/>
-    <w:lsdException w:name="List Number" w:semiHidden="1" w:unhideWhenUsed="1"/>
-    <w:lsdException w:name="List 2" w:semiHidden="1" w:unhideWhenUsed="1"/>
-    <w:lsdException w:name="List 3" w:semiHidden="1" w:unhideWhenUsed="1"/>
-    <w:lsdException w:name="List 4" w:semiHidden="1" w:unhideWhenUsed="1"/>
-    <w:lsdException w:name="List 5" w:semiHidden="1" w:unhideWhenUsed="1"/>
-    <w:lsdException w:name="List Bullet 2" w:semiHidden="1" w:unhideWhenUsed="1"/>
-    <w:lsdException w:name="List Bullet 3" w:semiHidden="1" w:unhideWhenUsed="1"/>
-    <w:lsdException w:name="List Bullet 4" w:semiHidden="1" w:unhideWhenUsed="1"/>
-    <w:lsdException w:name="List Bullet 5" w:semiHidden="1" w:unhideWhenUsed="1"/>
-    <w:lsdException w:name="List Number 2" w:semiHidden="1" w:unhideWhenUsed="1"/>
-    <w:lsdException w:name="List Number 3" w:semiHidden="1" w:unhideWhenUsed="1"/>
-    <w:lsdException w:name="List Number 4" w:semiHidden="1" w:unhideWhenUsed="1"/>
-    <w:lsdException w:name="List Number 5" w:semiHidden="1" w:unhideWhenUsed="1"/>
-    <w:lsdException w:name="Title" w:uiPriority="10" w:qFormat="1"/>
-    <w:lsdException w:name="Closing" w:semiHidden="1" w:unhideWhenUsed="1"/>
-    <w:lsdException w:name="Signature" w:semiHidden="1" w:unhideWhenUsed="1"/>
-    <w:lsdException w:name="Default Paragraph Font" w:semiHidden="1" w:uiPriority="1" w:unhideWhenUsed="1"/>
-    <w:lsdException w:name="Body Text" w:semiHidden="1" w:unhideWhenUsed="1"/>
-    <w:lsdException w:name="Body Text Indent" w:semiHidden="1" w:unhideWhenUsed="1"/>
-    <w:lsdException w:name="List Continue" w:semiHidden="1" w:unhideWhenUsed="1"/>
-    <w:lsdException w:name="List Continue 2" w:semiHidden="1" w:unhideWhenUsed="1"/>
-    <w:lsdException w:name="List Continue 3" w:semiHidden="1" w:unhideWhenUsed="1"/>
-    <w:lsdException w:name="List Continue 4" w:semiHidden="1" w:unhideWhenUsed="1"/>
-    <w:lsdException w:name="List Continue 5" w:semiHidden="1" w:unhideWhenUsed="1"/>
-    <w:lsdException w:name="Message Header" w:semiHidden="1" w:unhideWhenUsed="1"/>
-    <w:lsdException w:name="Subtitle" w:uiPriority="11" w:qFormat="1"/>
-    <w:lsdException w:name="Salutation" w:semiHidden="1" w:unhideWhenUsed="1"/>
-    <w:lsdException w:name="Date" w:semiHidden="1" w:unhideWhenUsed="1"/>
-    <w:lsdException w:name="Body Text First Indent" w:semiHidden="1" w:unhideWhenUsed="1"/>
-    <w:lsdException w:name="Body Text First Indent 2" w:semiHidden="1" w:unhideWhenUsed="1"/>
-    <w:lsdException w:name="Note Heading" w:semiHidden="1" w:unhideWhenUsed="1"/>
-    <w:lsdException w:name="Body Text 2" w:semiHidden="1" w:unhideWhenUsed="1"/>
-    <w:lsdException w:name="Body Text 3" w:semiHidden="1" w:unhideWhenUsed="1"/>
-    <w:lsdException w:name="Body Text Indent 2" w:semiHidden="1" w:unhideWhenUsed="1"/>
-    <w:lsdException w:name="Body Text Indent 3" w:semiHidden="1" w:unhideWhenUsed="1"/>
-    <w:lsdException w:name="Block Text" w:semiHidden="1" w:unhideWhenUsed="1"/>
-    <w:lsdException w:name="Hyperlink" w:semiHidden="1" w:unhideWhenUsed="1"/>
-    <w:lsdException w:name="FollowedHyperlink" w:semiHidden="1" w:unhideWhenUsed="1"/>
-    <w:lsdException w:name="Strong" w:uiPriority="22" w:qFormat="1"/>
-    <w:lsdException w:name="Emphasis" w:uiPriority="20" w:qFormat="1"/>
-    <w:lsdException w:name="Document Map" w:semiHidden="1" w:unhideWhenUsed="1"/>
-    <w:lsdException w:name="Plain Text" w:semiHidden="1" w:unhideWhenUsed="1"/>
-    <w:lsdException w:name="E-mail Signature" w:semiHidden="1" w:unhideWhenUsed="1"/>
-    <w:lsdException w:name="HTML Top of Form" w:semiHidden="1" w:unhideWhenUsed="1"/>
-    <w:lsdException w:name="HTML Bottom of Form" w:semiHidden="1" w:unhideWhenUsed="1"/>
-    <w:lsdException w:name="Normal (Web)" w:semiHidden="1" w:unhideWhenUsed="1"/>
-    <w:lsdException w:name="HTML Acronym" w:semiHidden="1" w:unhideWhenUsed="1"/>
-    <w:lsdException w:name="HTML Address" w:semiHidden="1" w:unhideWhenUsed="1"/>
-    <w:lsdException w:name="HTML Cite" w:semiHidden="1" w:unhideWhenUsed="1"/>
-    <w:lsdException w:name="HTML Code" w:semiHidden="1" w:unhideWhenUsed="1"/>
-    <w:lsdException w:name="HTML Definition" w:semiHidden="1" w:unhideWhenUsed="1"/>
-    <w:lsdException w:name="HTML Keyboard" w:semiHidden="1" w:unhideWhenUsed="1"/>
-    <w:lsdException w:name="HTML Preformatted" w:semiHidden="1" w:unhideWhenUsed="1"/>
-    <w:lsdException w:name="HTML Sample" w:semiHidden="1" w:unhideWhenUsed="1"/>
-    <w:lsdException w:name="HTML Typewriter" w:semiHidden="1" w:unhideWhenUsed="1"/>
-    <w:lsdException w:name="HTML Variable" w:semiHidden="1" w:unhideWhenUsed="1"/>
-    <w:lsdException w:name="Normal Table" w:semiHidden="1" w:unhideWhenUsed="1"/>
-    <w:lsdException w:name="annotation subject" w:semiHidden="1" w:unhideWhenUsed="1"/>
-    <w:lsdException w:name="No List" w:semiHidden="1" w:unhideWhenUsed="1"/>
-    <w:lsdException w:name="Outline List 1" w:semiHidden="1" w:unhideWhenUsed="1"/>
-    <w:lsdException w:name="Outline List 2" w:semiHidden="1" w:unhideWhenUsed="1"/>
-    <w:lsdException w:name="Outline List 3" w:semiHidden="1" w:unhideWhenUsed="1"/>
-    <w:lsdException w:name="Table Simple 1" w:semiHidden="1" w:unhideWhenUsed="1"/>
-    <w:lsdException w:name="Table Simple 2" w:semiHidden="1" w:unhideWhenUsed="1"/>
-    <w:lsdException w:name="Table Simple 3" w:semiHidden="1" w:unhideWhenUsed="1"/>
-    <w:lsdException w:name="Table Classic 1" w:semiHidden="1" w:unhideWhenUsed="1"/>
-    <w:lsdException w:name="Table Classic 2" w:semiHidden="1" w:unhideWhenUsed="1"/>
-    <w:lsdException w:name="Table Classic 3" w:semiHidden="1" w:unhideWhenUsed="1"/>
-    <w:lsdException w:name="Table Classic 4" w:semiHidden="1" w:unhideWhenUsed="1"/>
-    <w:lsdException w:name="Table Colorful 1" w:semiHidden="1" w:unhideWhenUsed="1"/>
-    <w:lsdException w:name="Table Colorful 2" w:semiHidden="1" w:unhideWhenUsed="1"/>
-    <w:lsdException w:name="Table Colorful 3" w:semiHidden="1" w:unhideWhenUsed="1"/>
-    <w:lsdException w:name="Table Columns 1" w:semiHidden="1" w:unhideWhenUsed="1"/>
-    <w:lsdException w:name="Table Columns 2" w:semiHidden="1" w:unhideWhenUsed="1"/>
-    <w:lsdException w:name="Table Columns 3" w:semiHidden="1" w:unhideWhenUsed="1"/>
-    <w:lsdException w:name="Table Columns 4" w:semiHidden="1" w:unhideWhenUsed="1"/>
-    <w:lsdException w:name="Table Columns 5" w:semiHidden="1" w:unhideWhenUsed="1"/>
-    <w:lsdException w:name="Table Grid 1" w:semiHidden="1" w:unhideWhenUsed="1"/>
-    <w:lsdException w:name="Table Grid 2" w:semiHidden="1" w:unhideWhenUsed="1"/>
-    <w:lsdException w:name="Table Grid 3" w:semiHidden="1" w:unhideWhenUsed="1"/>
-    <w:lsdException w:name="Table Grid 4" w:semiHidden="1" w:unhideWhenUsed="1"/>
-    <w:lsdException w:name="Table Grid 5" w:semiHidden="1" w:unhideWhenUsed="1"/>
-    <w:lsdException w:name="Table Grid 6" w:semiHidden="1" w:unhideWhenUsed="1"/>
-    <w:lsdException w:name="Table Grid 7" w:semiHidden="1" w:unhideWhenUsed="1"/>
-    <w:lsdException w:name="Table Grid 8" w:semiHidden="1" w:unhideWhenUsed="1"/>
-    <w:lsdException w:name="Table List 1" w:semiHidden="1" w:unhideWhenUsed="1"/>
-    <w:lsdException w:name="Table List 2" w:semiHidden="1" w:unhideWhenUsed="1"/>
-    <w:lsdException w:name="Table List 3" w:semiHidden="1" w:unhideWhenUsed="1"/>
-    <w:lsdException w:name="Table List 4" w:semiHidden="1" w:unhideWhenUsed="1"/>
-    <w:lsdException w:name="Table List 5" w:semiHidden="1" w:unhideWhenUsed="1"/>
-    <w:lsdException w:name="Table List 6" w:semiHidden="1" w:unhideWhenUsed="1"/>
-    <w:lsdException w:name="Table List 7" w:semiHidden="1" w:unhideWhenUsed="1"/>
-    <w:lsdException w:name="Table List 8" w:semiHidden="1" w:unhideWhenUsed="1"/>
-    <w:lsdException w:name="Table 3D effects 1" w:semiHidden="1" w:unhideWhenUsed="1"/>
-    <w:lsdException w:name="Table 3D effects 2" w:semiHidden="1" w:unhideWhenUsed="1"/>
-    <w:lsdException w:name="Table 3D effects 3" w:semiHidden="1" w:unhideWhenUsed="1"/>
-    <w:lsdException w:name="Table Contemporary" w:semiHidden="1" w:unhideWhenUsed="1"/>
-    <w:lsdException w:name="Table Elegant" w:semiHidden="1" w:unhideWhenUsed="1"/>
-    <w:lsdException w:name="Table Professional" w:semiHidden="1" w:unhideWhenUsed="1"/>
-    <w:lsdException w:name="Table Subtle 1" w:semiHidden="1" w:unhideWhenUsed="1"/>
-    <w:lsdException w:name="Table Subtle 2" w:semiHidden="1" w:unhideWhenUsed="1"/>
-    <w:lsdException w:name="Table Web 1" w:semiHidden="1" w:unhideWhenUsed="1"/>
-    <w:lsdException w:name="Table Web 2" w:semiHidden="1" w:unhideWhenUsed="1"/>
-    <w:lsdException w:name="Table Web 3" w:semiHidden="1" w:unhideWhenUsed="1"/>
-    <w:lsdException w:name="Balloon Text" w:semiHidden="1" w:unhideWhenUsed="1"/>
-    <w:lsdException w:name="Table Grid" w:semiHidden="1" w:uiPriority="59" w:unhideWhenUsed="1"/>
-    <w:lsdException w:name="Table Theme" w:semiHidden="1" w:unhideWhenUsed="1"/>
-    <w:lsdException w:name="Placeholder Text" w:semiHidden="1"/>
-    <w:lsdException w:name="No Spacing" w:uiPriority="1" w:qFormat="1"/>
-    <w:lsdException w:name="Light Shading" w:uiPriority="60"/>
-    <w:lsdException w:name="Light List" w:uiPriority="61"/>
-    <w:lsdException w:name="Light Grid" w:uiPriority="62"/>
-    <w:lsdException w:name="Medium Shading 1" w:uiPriority="63"/>
-    <w:lsdException w:name="Medium Shading 2" w:uiPriority="64"/>
-    <w:lsdException w:name="Medium List 1" w:uiPriority="65"/>
-    <w:lsdException w:name="Medium List 2" w:uiPriority="66"/>
-    <w:lsdException w:name="Medium Grid 1" w:uiPriority="67"/>
-    <w:lsdException w:name="Medium Grid 2" w:uiPriority="68"/>
-    <w:lsdException w:name="Medium Grid 3" w:uiPriority="69"/>
-    <w:lsdException w:name="Dark List" w:uiPriority="70"/>
-    <w:lsdException w:name="Colorful Shading" w:uiPriority="71"/>
-    <w:lsdException w:name="Colorful List" w:uiPriority="72"/>
-    <w:lsdException w:name="Colorful Grid" w:uiPriority="73"/>
-    <w:lsdException w:name="Light Shading Accent 1" w:uiPriority="60"/>
-    <w:lsdException w:name="Light List Accent 1" w:uiPriority="61"/>
-    <w:lsdException w:name="Light Grid Accent 1" w:uiPriority="62"/>
-    <w:lsdException w:name="Medium Shading 1 Accent 1" w:uiPriority="63"/>
-    <w:lsdException w:name="Medium Shading 2 Accent 1" w:uiPriority="64"/>
-    <w:lsdException w:name="Medium List 1 Accent 1" w:uiPriority="65"/>
-    <w:lsdException w:name="Revision" w:semiHidden="1"/>
-    <w:lsdException w:name="List Paragraph" w:uiPriority="34" w:qFormat="1"/>
-    <w:lsdException w:name="Quote" w:uiPriority="29" w:qFormat="1"/>
-    <w:lsdException w:name="Intense Quote" w:uiPriority="30" w:qFormat="1"/>
-    <w:lsdException w:name="Medium List 2 Accent 1" w:uiPriority="66"/>
-    <w:lsdException w:name="Medium Grid 1 Accent 1" w:uiPriority="67"/>
-    <w:lsdException w:name="Medium Grid 2 Accent 1" w:uiPriority="68"/>
-    <w:lsdException w:name="Medium Grid 3 Accent 1" w:uiPriority="69"/>
-    <w:lsdException w:name="Dark List Accent 1" w:uiPriority="70"/>
-    <w:lsdException w:name="Colorful Shading Accent 1" w:uiPriority="71"/>
-    <w:lsdException w:name="Colorful List Accent 1" w:uiPriority="72"/>
-    <w:lsdException w:name="Colorful Grid Accent 1" w:uiPriority="73"/>
-    <w:lsdException w:name="Light Shading Accent 2" w:uiPriority="60"/>
-    <w:lsdException w:name="Light List Accent 2" w:uiPriority="61"/>
-    <w:lsdException w:name="Light Grid Accent 2" w:uiPriority="62"/>
-    <w:lsdException w:name="Medium Shading 1 Accent 2" w:uiPriority="63"/>
-    <w:lsdException w:name="Medium Shading 2 Accent 2" w:uiPriority="64"/>
-    <w:lsdException w:name="Medium List 1 Accent 2" w:uiPriority="65"/>
-    <w:lsdException w:name="Medium List 2 Accent 2" w:uiPriority="66"/>
-    <w:lsdException w:name="Medium Grid 1 Accent 2" w:uiPriority="67"/>
-    <w:lsdException w:name="Medium Grid 2 Accent 2" w:uiPriority="68"/>
-    <w:lsdException w:name="Medium Grid 3 Accent 2" w:uiPriority="69"/>
-    <w:lsdException w:name="Dark List Accent 2" w:uiPriority="70"/>
-    <w:lsdException w:name="Colorful Shading Accent 2" w:uiPriority="71"/>
-    <w:lsdException w:name="Colorful List Accent 2" w:uiPriority="72"/>
-    <w:lsdException w:name="Colorful Grid Accent 2" w:uiPriority="73"/>
-    <w:lsdException w:name="Light Shading Accent 3" w:uiPriority="60"/>
-    <w:lsdException w:name="Light List Accent 3" w:uiPriority="61"/>
-    <w:lsdException w:name="Light Grid Accent 3" w:uiPriority="62"/>
-    <w:lsdException w:name="Medium Shading 1 Accent 3" w:uiPriority="63"/>
-    <w:lsdException w:name="Medium Shading 2 Accent 3" w:uiPriority="64"/>
-    <w:lsdException w:name="Medium List 1 Accent 3" w:uiPriority="65"/>
-    <w:lsdException w:name="Medium List 2 Accent 3" w:uiPriority="66"/>
-    <w:lsdException w:name="Medium Grid 1 Accent 3" w:uiPriority="67"/>
-    <w:lsdException w:name="Medium Grid 2 Accent 3" w:uiPriority="68"/>
-    <w:lsdException w:name="Medium Grid 3 Accent 3" w:uiPriority="69"/>
-    <w:lsdException w:name="Dark List Accent 3" w:uiPriority="70"/>
-    <w:lsdException w:name="Colorful Shading Accent 3" w:uiPriority="71"/>
-    <w:lsdException w:name="Colorful List Accent 3" w:uiPriority="72"/>
-    <w:lsdException w:name="Colorful Grid Accent 3" w:uiPriority="73"/>
-    <w:lsdException w:name="Light Shading Accent 4" w:uiPriority="60"/>
-    <w:lsdException w:name="Light List Accent 4" w:uiPriority="61"/>
-    <w:lsdException w:name="Light Grid Accent 4" w:uiPriority="62"/>
-    <w:lsdException w:name="Medium Shading 1 Accent 4" w:uiPriority="63"/>
-    <w:lsdException w:name="Medium Shading 2 Accent 4" w:uiPriority="64"/>
-    <w:lsdException w:name="Medium List 1 Accent 4" w:uiPriority="65"/>
-    <w:lsdException w:name="Medium List 2 Accent 4" w:uiPriority="66"/>
-    <w:lsdException w:name="Medium Grid 1 Accent 4" w:uiPriority="67"/>
-    <w:lsdException w:name="Medium Grid 2 Accent 4" w:uiPriority="68"/>
-    <w:lsdException w:name="Medium Grid 3 Accent 4" w:uiPriority="69"/>
-    <w:lsdException w:name="Dark List Accent 4" w:uiPriority="70"/>
-    <w:lsdException w:name="Colorful Shading Accent 4" w:uiPriority="71"/>
-    <w:lsdException w:name="Colorful List Accent 4" w:uiPriority="72"/>
-    <w:lsdException w:name="Colorful Grid Accent 4" w:uiPriority="73"/>
-    <w:lsdException w:name="Light Shading Accent 5" w:uiPriority="60"/>
-    <w:lsdException w:name="Light List Accent 5" w:uiPriority="61"/>
-    <w:lsdException w:name="Light Grid Accent 5" w:uiPriority="62"/>
-    <w:lsdException w:name="Medium Shading 1 Accent 5" w:uiPriority="63"/>
-    <w:lsdException w:name="Medium Shading 2 Accent 5" w:uiPriority="64"/>
-    <w:lsdException w:name="Medium List 1 Accent 5" w:uiPriority="65"/>
-    <w:lsdException w:name="Medium List 2 Accent 5" w:uiPriority="66"/>
-    <w:lsdException w:name="Medium Grid 1 Accent 5" w:uiPriority="67"/>
-    <w:lsdException w:name="Medium Grid 2 Accent 5" w:uiPriority="68"/>
-    <w:lsdException w:name="Medium Grid 3 Accent 5" w:uiPriority="69"/>
-    <w:lsdException w:name="Dark List Accent 5" w:uiPriority="70"/>
-    <w:lsdException w:name="Colorful Shading Accent 5" w:uiPriority="71"/>
-    <w:lsdException w:name="Colorful List Accent 5" w:uiPriority="72"/>
-    <w:lsdException w:name="Colorful Grid Accent 5" w:uiPriority="73"/>
-    <w:lsdException w:name="Light Shading Accent 6" w:uiPriority="60"/>
-    <w:lsdException w:name="Light List Accent 6" w:uiPriority="61"/>
-    <w:lsdException w:name="Light Grid Accent 6" w:uiPriority="62"/>
-    <w:lsdException w:name="Medium Shading 1 Accent 6" w:uiPriority="63"/>
-    <w:lsdException w:name="Medium Shading 2 Accent 6" w:uiPriority="64"/>
-    <w:lsdException w:name="Medium List 1 Accent 6" w:uiPriority="65"/>
-    <w:lsdException w:name="Medium List 2 Accent 6" w:uiPriority="66"/>
-    <w:lsdException w:name="Medium Grid 1 Accent 6" w:uiPriority="67"/>
-    <w:lsdException w:name="Medium Grid 2 Accent 6" w:uiPriority="68"/>
-    <w:lsdException w:name="Medium Grid 3 Accent 6" w:uiPriority="69"/>
-    <w:lsdException w:name="Dark List Accent 6" w:uiPriority="70"/>
-    <w:lsdException w:name="Colorful Shading Accent 6" w:uiPriority="71"/>
-    <w:lsdException w:name="Colorful List Accent 6" w:uiPriority="72"/>
-    <w:lsdException w:name="Colorful Grid Accent 6" w:uiPriority="73"/>
-    <w:lsdException w:name="Subtle Emphasis" w:uiPriority="19" w:qFormat="1"/>
-    <w:lsdException w:name="Intense Emphasis" w:uiPriority="21" w:qFormat="1"/>
-    <w:lsdException w:name="Subtle Reference" w:uiPriority="31" w:qFormat="1"/>
-    <w:lsdException w:name="Intense Reference" w:uiPriority="32" w:qFormat="1"/>
-    <w:lsdException w:name="Book Title" w:uiPriority="33" w:qFormat="1"/>
-    <w:lsdException w:name="Bibliography" w:semiHidden="1" w:uiPriority="37" w:unhideWhenUsed="1"/>
-    <w:lsdException w:name="TOC Heading" w:semiHidden="1" w:uiPriority="39" w:unhideWhenUsed="1" w:qFormat="1"/>
-    <w:lsdException w:name="Plain Table 1" w:uiPriority="41"/>
-    <w:lsdException w:name="Plain Table 2" w:uiPriority="42"/>
-    <w:lsdException w:name="Plain Table 3" w:uiPriority="43"/>
-    <w:lsdException w:name="Plain Table 4" w:uiPriority="44"/>
-    <w:lsdException w:name="Plain Table 5" w:uiPriority="45"/>
-    <w:lsdException w:name="Grid Table Light" w:uiPriority="40"/>
-    <w:lsdException w:name="Grid Table 1 Light" w:uiPriority="46"/>
-    <w:lsdException w:name="Grid Table 2" w:uiPriority="47"/>
-    <w:lsdException w:name="Grid Table 3" w:uiPriority="48"/>
-    <w:lsdException w:name="Grid Table 4" w:uiPriority="49"/>
-    <w:lsdException w:name="Grid Table 5 Dark" w:uiPriority="50"/>
-    <w:lsdException w:name="Grid Table 6 Colorful" w:uiPriority="51"/>
-    <w:lsdException w:name="Grid Table 7 Colorful" w:uiPriority="52"/>
-    <w:lsdException w:name="Grid Table 1 Light Accent 1" w:uiPriority="46"/>
-    <w:lsdException w:name="Grid Table 2 Accent 1" w:uiPriority="47"/>
-    <w:lsdException w:name="Grid Table 3 Accent 1" w:uiPriority="48"/>
-    <w:lsdException w:name="Grid Table 4 Accent 1" w:uiPriority="49"/>
-    <w:lsdException w:name="Grid Table 5 Dark Accent 1" w:uiPriority="50"/>
-    <w:lsdException w:name="Grid Table 6 Colorful Accent 1" w:uiPriority="51"/>
-    <w:lsdException w:name="Grid Table 7 Colorful Accent 1" w:uiPriority="52"/>
-    <w:lsdException w:name="Grid Table 1 Light Accent 2" w:uiPriority="46"/>
-    <w:lsdException w:name="Grid Table 2 Accent 2" w:uiPriority="47"/>
-    <w:lsdException w:name="Grid Table 3 Accent 2" w:uiPriority="48"/>
-    <w:lsdException w:name="Grid Table 4 Accent 2" w:uiPriority="49"/>
-    <w:lsdException w:name="Grid Table 5 Dark Accent 2" w:uiPriority="50"/>
-    <w:lsdException w:name="Grid Table 6 Colorful Accent 2" w:uiPriority="51"/>
-    <w:lsdException w:name="Grid Table 7 Colorful Accent 2" w:uiPriority="52"/>
-    <w:lsdException w:name="Grid Table 1 Light Accent 3" w:uiPriority="46"/>
-    <w:lsdException w:name="Grid Table 2 Accent 3" w:uiPriority="47"/>
-    <w:lsdException w:name="Grid Table 3 Accent 3" w:uiPriority="48"/>
-    <w:lsdException w:name="Grid Table 4 Accent 3" w:uiPriority="49"/>
-    <w:lsdException w:name="Grid Table 5 Dark Accent 3" w:uiPriority="50"/>
-    <w:lsdException w:name="Grid Table 6 Colorful Accent 3" w:uiPriority="51"/>
-    <w:lsdException w:name="Grid Table 7 Colorful Accent 3" w:uiPriority="52"/>
-    <w:lsdException w:name="Grid Table 1 Light Accent 4" w:uiPriority="46"/>
-    <w:lsdException w:name="Grid Table 2 Accent 4" w:uiPriority="47"/>
-    <w:lsdException w:name="Grid Table 3 Accent 4" w:uiPriority="48"/>
-    <w:lsdException w:name="Grid Table 4 Accent 4" w:uiPriority="49"/>
-    <w:lsdException w:name="Grid Table 5 Dark Accent 4" w:uiPriority="50"/>
-    <w:lsdException w:name="Grid Table 6 Colorful Accent 4" w:uiPriority="51"/>
-    <w:lsdException w:name="Grid Table 7 Colorful Accent 4" w:uiPriority="52"/>
-    <w:lsdException w:name="Grid Table 1 Light Accent 5" w:uiPriority="46"/>
-    <w:lsdException w:name="Grid Table 2 Accent 5" w:uiPriority="47"/>
-    <w:lsdException w:name="Grid Table 3 Accent 5" w:uiPriority="48"/>
-    <w:lsdException w:name="Grid Table 4 Accent 5" w:uiPriority="49"/>
-    <w:lsdException w:name="Grid Table 5 Dark Accent 5" w:uiPriority="50"/>
-    <w:lsdException w:name="Grid Table 6 Colorful Accent 5" w:uiPriority="51"/>
-    <w:lsdException w:name="Grid Table 7 Colorful Accent 5" w:uiPriority="52"/>
-    <w:lsdException w:name="Grid Table 1 Light Accent 6" w:uiPriority="46"/>
-    <w:lsdException w:name="Grid Table 2 Accent 6" w:uiPriority="47"/>
-    <w:lsdException w:name="Grid Table 3 Accent 6" w:uiPriority="48"/>
-    <w:lsdException w:name="Grid Table 4 Accent 6" w:uiPriority="49"/>
-    <w:lsdException w:name="Grid Table 5 Dark Accent 6" w:uiPriority="50"/>
-    <w:lsdException w:name="Grid Table 6 Colorful Accent 6" w:uiPriority="51"/>
-    <w:lsdException w:name="Grid Table 7 Colorful Accent 6" w:uiPriority="52"/>
-    <w:lsdException w:name="List Table 1 Light" w:uiPriority="46"/>
-    <w:lsdException w:name="List Table 2" w:uiPriority="47"/>
-    <w:lsdException w:name="List Table 3" w:uiPriority="48"/>
-    <w:lsdException w:name="List Table 4" w:uiPriority="49"/>
-    <w:lsdException w:name="List Table 5 Dark" w:uiPriority="50"/>
-    <w:lsdException w:name="List Table 6 Colorful" w:uiPriority="51"/>
-    <w:lsdException w:name="List Table 7 Colorful" w:uiPriority="52"/>
-    <w:lsdException w:name="List Table 1 Light Accent 1" w:uiPriority="46"/>
-    <w:lsdException w:name="List Table 2 Accent 1" w:uiPriority="47"/>
-    <w:lsdException w:name="List Table 3 Accent 1" w:uiPriority="48"/>
-    <w:lsdException w:name="List Table 4 Accent 1" w:uiPriority="49"/>
-    <w:lsdException w:name="List Table 5 Dark Accent 1" w:uiPriority="50"/>
-    <w:lsdException w:name="List Table 6 Colorful Accent 1" w:uiPriority="51"/>
-    <w:lsdException w:name="List Table 7 Colorful Accent 1" w:uiPriority="52"/>
-    <w:lsdException w:name="List Table 1 Light Accent 2" w:uiPriority="46"/>
-    <w:lsdException w:name="List Table 2 Accent 2" w:uiPriority="47"/>
-    <w:lsdException w:name="List Table 3 Accent 2" w:uiPriority="48"/>
-    <w:lsdException w:name="List Table 4 Accent 2" w:uiPriority="49"/>
-    <w:lsdException w:name="List Table 5 Dark Accent 2" w:uiPriority="50"/>
-    <w:lsdException w:name="List Table 6 Colorful Accent 2" w:uiPriority="51"/>
-    <w:lsdException w:name="List Table 7 Colorful Accent 2" w:uiPriority="52"/>
-    <w:lsdException w:name="List Table 1 Light Accent 3" w:uiPriority="46"/>
-    <w:lsdException w:name="List Table 2 Accent 3" w:uiPriority="47"/>
-    <w:lsdException w:name="List Table 3 Accent 3" w:uiPriority="48"/>
-    <w:lsdException w:name="List Table 4 Accent 3" w:uiPriority="49"/>
-    <w:lsdException w:name="List Table 5 Dark Accent 3" w:uiPriority="50"/>
-    <w:lsdException w:name="List Table 6 Colorful Accent 3" w:uiPriority="51"/>
-    <w:lsdException w:name="List Table 7 Colorful Accent 3" w:uiPriority="52"/>
-    <w:lsdException w:name="List Table 1 Light Accent 4" w:uiPriority="46"/>
-    <w:lsdException w:name="List Table 2 Accent 4" w:uiPriority="47"/>
-    <w:lsdException w:name="List Table 3 Accent 4" w:uiPriority="48"/>
-    <w:lsdException w:name="List Table 4 Accent 4" w:uiPriority="49"/>
-    <w:lsdException w:name="List Table 5 Dark Accent 4" w:uiPriority="50"/>
-    <w:lsdException w:name="List Table 6 Colorful Accent 4" w:uiPriority="51"/>
-    <w:lsdException w:name="List Table 7 Colorful Accent 4" w:uiPriority="52"/>
-    <w:lsdException w:name="List Table 1 Light Accent 5" w:uiPriority="46"/>
-    <w:lsdException w:name="List Table 2 Accent 5" w:uiPriority="47"/>
-    <w:lsdException w:name="List Table 3 Accent 5" w:uiPriority="48"/>
-    <w:lsdException w:name="List Table 4 Accent 5" w:uiPriority="49"/>
-    <w:lsdException w:name="List Table 5 Dark Accent 5" w:uiPriority="50"/>
-    <w:lsdException w:name="List Table 6 Colorful Accent 5" w:uiPriority="51"/>
-    <w:lsdException w:name="List Table 7 Colorful Accent 5" w:uiPriority="52"/>
-    <w:lsdException w:name="List Table 1 Light Accent 6" w:uiPriority="46"/>
-    <w:lsdException w:name="List Table 2 Accent 6" w:uiPriority="47"/>
-    <w:lsdException w:name="List Table 3 Accent 6" w:uiPriority="48"/>
-    <w:lsdException w:name="List Table 4 Accent 6" w:uiPriority="49"/>
-    <w:lsdException w:name="List Table 5 Dark Accent 6" w:uiPriority="50"/>
-    <w:lsdException w:name="List Table 6 Colorful Accent 6" w:uiPriority="51"/>
-    <w:lsdException w:name="List Table 7 Colorful Accent 6" w:uiPriority="52"/>
-    <w:lsdException w:name="Mention" w:semiHidden="1" w:unhideWhenUsed="1"/>
-    <w:lsdException w:name="Smart Hyperlink" w:semiHidden="1" w:unhideWhenUsed="1"/>
-    <w:lsdException w:name="Hashtag" w:semiHidden="1" w:unhideWhenUsed="1"/>
-    <w:lsdException w:name="Unresolved Mention" w:semiHidden="1" w:unhideWhenUsed="1"/>
-    <w:lsdException w:name="Smart Link" w:semiHidden="1" w:unhideWhenUsed="1"/>
+  <w:latentStyles w:defLockedState="0" w:defUIPriority="99" w:defSemiHidden="1" w:defUnhideWhenUsed="1" w:defQFormat="0" w:count="267">
+    <w:lsdException w:name="Normal" w:semiHidden="0" w:uiPriority="0" w:unhideWhenUsed="0" w:qFormat="1"/>
+    <w:lsdException w:name="heading 1" w:semiHidden="0" w:uiPriority="9" w:unhideWhenUsed="0" w:qFormat="1"/>
+    <w:lsdException w:name="heading 2" w:uiPriority="9" w:qFormat="1"/>
+    <w:lsdException w:name="heading 3" w:uiPriority="9" w:qFormat="1"/>
+    <w:lsdException w:name="heading 4" w:uiPriority="9" w:qFormat="1"/>
+    <w:lsdException w:name="heading 5" w:uiPriority="9" w:qFormat="1"/>
+    <w:lsdException w:name="heading 6" w:uiPriority="9" w:qFormat="1"/>
+    <w:lsdException w:name="heading 7" w:uiPriority="9" w:qFormat="1"/>
+    <w:lsdException w:name="heading 8" w:uiPriority="9" w:qFormat="1"/>
+    <w:lsdException w:name="heading 9" w:uiPriority="9" w:qFormat="1"/>
+    <w:lsdException w:name="toc 1" w:uiPriority="39"/>
+    <w:lsdException w:name="toc 2" w:uiPriority="39"/>
+    <w:lsdException w:name="toc 3" w:uiPriority="39"/>
+    <w:lsdException w:name="toc 4" w:uiPriority="39"/>
+    <w:lsdException w:name="toc 5" w:uiPriority="39"/>
+    <w:lsdException w:name="toc 6" w:uiPriority="39"/>
+    <w:lsdException w:name="toc 7" w:uiPriority="39"/>
+    <w:lsdException w:name="toc 8" w:uiPriority="39"/>
+    <w:lsdException w:name="toc 9" w:uiPriority="39"/>
+    <w:lsdException w:name="caption" w:uiPriority="35" w:qFormat="1"/>
+    <w:lsdException w:name="Title" w:semiHidden="0" w:uiPriority="10" w:unhideWhenUsed="0" w:qFormat="1"/>
+    <w:lsdException w:name="Default Paragraph Font" w:uiPriority="1"/>
+    <w:lsdException w:name="Subtitle" w:semiHidden="0" w:uiPriority="11" w:unhideWhenUsed="0" w:qFormat="1"/>
+    <w:lsdException w:name="Strong" w:semiHidden="0" w:uiPriority="22" w:unhideWhenUsed="0" w:qFormat="1"/>
+    <w:lsdException w:name="Emphasis" w:semiHidden="0" w:uiPriority="20" w:unhideWhenUsed="0" w:qFormat="1"/>
+    <w:lsdException w:name="Table Grid" w:uiPriority="59"/>
+    <w:lsdException w:name="Placeholder Text" w:unhideWhenUsed="0"/>
+    <w:lsdException w:name="No Spacing" w:semiHidden="0" w:uiPriority="1" w:unhideWhenUsed="0" w:qFormat="1"/>
+    <w:lsdException w:name="Light Shading" w:semiHidden="0" w:uiPriority="60" w:unhideWhenUsed="0"/>
+    <w:lsdException w:name="Light List" w:semiHidden="0" w:uiPriority="61" w:unhideWhenUsed="0"/>
+    <w:lsdException w:name="Light Grid" w:semiHidden="0" w:uiPriority="62" w:unhideWhenUsed="0"/>
+    <w:lsdException w:name="Medium Shading 1" w:semiHidden="0" w:uiPriority="63" w:unhideWhenUsed="0"/>
+    <w:lsdException w:name="Medium Shading 2" w:semiHidden="0" w:uiPriority="64" w:unhideWhenUsed="0"/>
+    <w:lsdException w:name="Medium List 1" w:semiHidden="0" w:uiPriority="65" w:unhideWhenUsed="0"/>
+    <w:lsdException w:name="Medium List 2" w:semiHidden="0" w:uiPriority="66" w:unhideWhenUsed="0"/>
+    <w:lsdException w:name="Medium Grid 1" w:semiHidden="0" w:uiPriority="67" w:unhideWhenUsed="0"/>
+    <w:lsdException w:name="Medium Grid 2" w:semiHidden="0" w:uiPriority="68" w:unhideWhenUsed="0"/>
+    <w:lsdException w:name="Medium Grid 3" w:semiHidden="0" w:uiPriority="69" w:unhideWhenUsed="0"/>
+    <w:lsdException w:name="Dark List" w:semiHidden="0" w:uiPriority="70" w:unhideWhenUsed="0"/>
+    <w:lsdException w:name="Colorful Shading" w:semiHidden="0" w:uiPriority="71" w:unhideWhenUsed="0"/>
+    <w:lsdException w:name="Colorful List" w:semiHidden="0" w:uiPriority="72" w:unhideWhenUsed="0"/>
+    <w:lsdException w:name="Colorful Grid" w:semiHidden="0" w:uiPriority="73" w:unhideWhenUsed="0"/>
+    <w:lsdException w:name="Light Shading Accent 1" w:semiHidden="0" w:uiPriority="60" w:unhideWhenUsed="0"/>
+    <w:lsdException w:name="Light List Accent 1" w:semiHidden="0" w:uiPriority="61" w:unhideWhenUsed="0"/>
+    <w:lsdException w:name="Light Grid Accent 1" w:semiHidden="0" w:uiPriority="62" w:unhideWhenUsed="0"/>
+    <w:lsdException w:name="Medium Shading 1 Accent 1" w:semiHidden="0" w:uiPriority="63" w:unhideWhenUsed="0"/>
+    <w:lsdException w:name="Medium Shading 2 Accent 1" w:semiHidden="0" w:uiPriority="64" w:unhideWhenUsed="0"/>
+    <w:lsdException w:name="Medium List 1 Accent 1" w:semiHidden="0" w:uiPriority="65" w:unhideWhenUsed="0"/>
+    <w:lsdException w:name="Revision" w:unhideWhenUsed="0"/>
+    <w:lsdException w:name="List Paragraph" w:semiHidden="0" w:uiPriority="34" w:unhideWhenUsed="0" w:qFormat="1"/>
+    <w:lsdException w:name="Quote" w:semiHidden="0" w:uiPriority="29" w:unhideWhenUsed="0" w:qFormat="1"/>
+    <w:lsdException w:name="Intense Quote" w:semiHidden="0" w:uiPriority="30" w:unhideWhenUsed="0" w:qFormat="1"/>
+    <w:lsdException w:name="Medium List 2 Accent 1" w:semiHidden="0" w:uiPriority="66" w:unhideWhenUsed="0"/>
+    <w:lsdException w:name="Medium Grid 1 Accent 1" w:semiHidden="0" w:uiPriority="67" w:unhideWhenUsed="0"/>
+    <w:lsdException w:name="Medium Grid 2 Accent 1" w:semiHidden="0" w:uiPriority="68" w:unhideWhenUsed="0"/>
+    <w:lsdException w:name="Medium Grid 3 Accent 1" w:semiHidden="0" w:uiPriority="69" w:unhideWhenUsed="0"/>
+    <w:lsdException w:name="Dark List Accent 1" w:semiHidden="0" w:uiPriority="70" w:unhideWhenUsed="0"/>
+    <w:lsdException w:name="Colorful Shading Accent 1" w:semiHidden="0" w:uiPriority="71" w:unhideWhenUsed="0"/>
+    <w:lsdException w:name="Colorful List Accent 1" w:semiHidden="0" w:uiPriority="72" w:unhideWhenUsed="0"/>
+    <w:lsdException w:name="Colorful Grid Accent 1" w:semiHidden="0" w:uiPriority="73" w:unhideWhenUsed="0"/>
+    <w:lsdException w:name="Light Shading Accent 2" w:semiHidden="0" w:uiPriority="60" w:unhideWhenUsed="0"/>
+    <w:lsdException w:name="Light List Accent 2" w:semiHidden="0" w:uiPriority="61" w:unhideWhenUsed="0"/>
+    <w:lsdException w:name="Light Grid Accent 2" w:semiHidden="0" w:uiPriority="62" w:unhideWhenUsed="0"/>
+    <w:lsdException w:name="Medium Shading 1 Accent 2" w:semiHidden="0" w:uiPriority="63" w:unhideWhenUsed="0"/>
+    <w:lsdException w:name="Medium Shading 2 Accent 2" w:semiHidden="0" w:uiPriority="64" w:unhideWhenUsed="0"/>
+    <w:lsdException w:name="Medium List 1 Accent 2" w:semiHidden="0" w:uiPriority="65" w:unhideWhenUsed="0"/>
+    <w:lsdException w:name="Medium List 2 Accent 2" w:semiHidden="0" w:uiPriority="66" w:unhideWhenUsed="0"/>
+    <w:lsdException w:name="Medium Grid 1 Accent 2" w:semiHidden="0" w:uiPriority="67" w:unhideWhenUsed="0"/>
+    <w:lsdException w:name="Medium Grid 2 Accent 2" w:semiHidden="0" w:uiPriority="68" w:unhideWhenUsed="0"/>
+    <w:lsdException w:name="Medium Grid 3 Accent 2" w:semiHidden="0" w:uiPriority="69" w:unhideWhenUsed="0"/>
+    <w:lsdException w:name="Dark List Accent 2" w:semiHidden="0" w:uiPriority="70" w:unhideWhenUsed="0"/>
+    <w:lsdException w:name="Colorful Shading Accent 2" w:semiHidden="0" w:uiPriority="71" w:unhideWhenUsed="0"/>
+    <w:lsdException w:name="Colorful List Accent 2" w:semiHidden="0" w:uiPriority="72" w:unhideWhenUsed="0"/>
+    <w:lsdException w:name="Colorful Grid Accent 2" w:semiHidden="0" w:uiPriority="73" w:unhideWhenUsed="0"/>
+    <w:lsdException w:name="Light Shading Accent 3" w:semiHidden="0" w:uiPriority="60" w:unhideWhenUsed="0"/>
+    <w:lsdException w:name="Light List Accent 3" w:semiHidden="0" w:uiPriority="61" w:unhideWhenUsed="0"/>
+    <w:lsdException w:name="Light Grid Accent 3" w:semiHidden="0" w:uiPriority="62" w:unhideWhenUsed="0"/>
+    <w:lsdException w:name="Medium Shading 1 Accent 3" w:semiHidden="0" w:uiPriority="63" w:unhideWhenUsed="0"/>
+    <w:lsdException w:name="Medium Shading 2 Accent 3" w:semiHidden="0" w:uiPriority="64" w:unhideWhenUsed="0"/>
+    <w:lsdException w:name="Medium List 1 Accent 3" w:semiHidden="0" w:uiPriority="65" w:unhideWhenUsed="0"/>
+    <w:lsdException w:name="Medium List 2 Accent 3" w:semiHidden="0" w:uiPriority="66" w:unhideWhenUsed="0"/>
+    <w:lsdException w:name="Medium Grid 1 Accent 3" w:semiHidden="0" w:uiPriority="67" w:unhideWhenUsed="0"/>
+    <w:lsdException w:name="Medium Grid 2 Accent 3" w:semiHidden="0" w:uiPriority="68" w:unhideWhenUsed="0"/>
+    <w:lsdException w:name="Medium Grid 3 Accent 3" w:semiHidden="0" w:uiPriority="69" w:unhideWhenUsed="0"/>
+    <w:lsdException w:name="Dark List Accent 3" w:semiHidden="0" w:uiPriority="70" w:unhideWhenUsed="0"/>
+    <w:lsdException w:name="Colorful Shading Accent 3" w:semiHidden="0" w:uiPriority="71" w:unhideWhenUsed="0"/>
+    <w:lsdException w:name="Colorful List Accent 3" w:semiHidden="0" w:uiPriority="72" w:unhideWhenUsed="0"/>
+    <w:lsdException w:name="Colorful Grid Accent 3" w:semiHidden="0" w:uiPriority="73" w:unhideWhenUsed="0"/>
+    <w:lsdException w:name="Light Shading Accent 4" w:semiHidden="0" w:uiPriority="60" w:unhideWhenUsed="0"/>
+    <w:lsdException w:name="Light List Accent 4" w:semiHidden="0" w:uiPriority="61" w:unhideWhenUsed="0"/>
+    <w:lsdException w:name="Light Grid Accent 4" w:semiHidden="0" w:uiPriority="62" w:unhideWhenUsed="0"/>
+    <w:lsdException w:name="Medium Shading 1 Accent 4" w:semiHidden="0" w:uiPriority="63" w:unhideWhenUsed="0"/>
+    <w:lsdException w:name="Medium Shading 2 Accent 4" w:semiHidden="0" w:uiPriority="64" w:unhideWhenUsed="0"/>
+    <w:lsdException w:name="Medium List 1 Accent 4" w:semiHidden="0" w:uiPriority="65" w:unhideWhenUsed="0"/>
+    <w:lsdException w:name="Medium List 2 Accent 4" w:semiHidden="0" w:uiPriority="66" w:unhideWhenUsed="0"/>
+    <w:lsdException w:name="Medium Grid 1 Accent 4" w:semiHidden="0" w:uiPriority="67" w:unhideWhenUsed="0"/>
+    <w:lsdException w:name="Medium Grid 2 Accent 4" w:semiHidden="0" w:uiPriority="68" w:unhideWhenUsed="0"/>
+    <w:lsdException w:name="Medium Grid 3 Accent 4" w:semiHidden="0" w:uiPriority="69" w:unhideWhenUsed="0"/>
+    <w:lsdException w:name="Dark List Accent 4" w:semiHidden="0" w:uiPriority="70" w:unhideWhenUsed="0"/>
+    <w:lsdException w:name="Colorful Shading Accent 4" w:semiHidden="0" w:uiPriority="71" w:unhideWhenUsed="0"/>
+    <w:lsdException w:name="Colorful List Accent 4" w:semiHidden="0" w:uiPriority="72" w:unhideWhenUsed="0"/>
+    <w:lsdException w:name="Colorful Grid Accent 4" w:semiHidden="0" w:uiPriority="73" w:unhideWhenUsed="0"/>
+    <w:lsdException w:name="Light Shading Accent 5" w:semiHidden="0" w:uiPriority="60" w:unhideWhenUsed="0"/>
+    <w:lsdException w:name="Light List Accent 5" w:semiHidden="0" w:uiPriority="61" w:unhideWhenUsed="0"/>
+    <w:lsdException w:name="Light Grid Accent 5" w:semiHidden="0" w:uiPriority="62" w:unhideWhenUsed="0"/>
+    <w:lsdException w:name="Medium Shading 1 Accent 5" w:semiHidden="0" w:uiPriority="63" w:unhideWhenUsed="0"/>
+    <w:lsdException w:name="Medium Shading 2 Accent 5" w:semiHidden="0" w:uiPriority="64" w:unhideWhenUsed="0"/>
+    <w:lsdException w:name="Medium List 1 Accent 5" w:semiHidden="0" w:uiPriority="65" w:unhideWhenUsed="0"/>
+    <w:lsdException w:name="Medium List 2 Accent 5" w:semiHidden="0" w:uiPriority="66" w:unhideWhenUsed="0"/>
+    <w:lsdException w:name="Medium Grid 1 Accent 5" w:semiHidden="0" w:uiPriority="67" w:unhideWhenUsed="0"/>
+    <w:lsdException w:name="Medium Grid 2 Accent 5" w:semiHidden="0" w:uiPriority="68" w:unhideWhenUsed="0"/>
+    <w:lsdException w:name="Medium Grid 3 Accent 5" w:semiHidden="0" w:uiPriority="69" w:unhideWhenUsed="0"/>
+    <w:lsdException w:name="Dark List Accent 5" w:semiHidden="0" w:uiPriority="70" w:unhideWhenUsed="0"/>
+    <w:lsdException w:name="Colorful Shading Accent 5" w:semiHidden="0" w:uiPriority="71" w:unhideWhenUsed="0"/>
+    <w:lsdException w:name="Colorful List Accent 5" w:semiHidden="0" w:uiPriority="72" w:unhideWhenUsed="0"/>
+    <w:lsdException w:name="Colorful Grid Accent 5" w:semiHidden="0" w:uiPriority="73" w:unhideWhenUsed="0"/>
+    <w:lsdException w:name="Light Shading Accent 6" w:semiHidden="0" w:uiPriority="60" w:unhideWhenUsed="0"/>
+    <w:lsdException w:name="Light List Accent 6" w:semiHidden="0" w:uiPriority="61" w:unhideWhenUsed="0"/>
+    <w:lsdException w:name="Light Grid Accent 6" w:semiHidden="0" w:uiPriority="62" w:unhideWhenUsed="0"/>
+    <w:lsdException w:name="Medium Shading 1 Accent 6" w:semiHidden="0" w:uiPriority="63" w:unhideWhenUsed="0"/>
+    <w:lsdException w:name="Medium Shading 2 Accent 6" w:semiHidden="0" w:uiPriority="64" w:unhideWhenUsed="0"/>
+    <w:lsdException w:name="Medium List 1 Accent 6" w:semiHidden="0" w:uiPriority="65" w:unhideWhenUsed="0"/>
+    <w:lsdException w:name="Medium List 2 Accent 6" w:semiHidden="0" w:uiPriority="66" w:unhideWhenUsed="0"/>
+    <w:lsdException w:name="Medium Grid 1 Accent 6" w:semiHidden="0" w:uiPriority="67" w:unhideWhenUsed="0"/>
+    <w:lsdException w:name="Medium Grid 2 Accent 6" w:semiHidden="0" w:uiPriority="68" w:unhideWhenUsed="0"/>
+    <w:lsdException w:name="Medium Grid 3 Accent 6" w:semiHidden="0" w:uiPriority="69" w:unhideWhenUsed="0"/>
+    <w:lsdException w:name="Dark List Accent 6" w:semiHidden="0" w:uiPriority="70" w:unhideWhenUsed="0"/>
+    <w:lsdException w:name="Colorful Shading Accent 6" w:semiHidden="0" w:uiPriority="71" w:unhideWhenUsed="0"/>
+    <w:lsdException w:name="Colorful List Accent 6" w:semiHidden="0" w:uiPriority="72" w:unhideWhenUsed="0"/>
+    <w:lsdException w:name="Colorful Grid Accent 6" w:semiHidden="0" w:uiPriority="73" w:unhideWhenUsed="0"/>
+    <w:lsdException w:name="Subtle Emphasis" w:semiHidden="0" w:uiPriority="19" w:unhideWhenUsed="0" w:qFormat="1"/>
+    <w:lsdException w:name="Intense Emphasis" w:semiHidden="0" w:uiPriority="21" w:unhideWhenUsed="0" w:qFormat="1"/>
+    <w:lsdException w:name="Subtle Reference" w:semiHidden="0" w:uiPriority="31" w:unhideWhenUsed="0" w:qFormat="1"/>
+    <w:lsdException w:name="Intense Reference" w:semiHidden="0" w:uiPriority="32" w:unhideWhenUsed="0" w:qFormat="1"/>
+    <w:lsdException w:name="Book Title" w:semiHidden="0" w:uiPriority="33" w:unhideWhenUsed="0" w:qFormat="1"/>
+    <w:lsdException w:name="Bibliography" w:uiPriority="37"/>
+    <w:lsdException w:name="TOC Heading" w:uiPriority="39" w:qFormat="1"/>
   </w:latentStyles>
   <w:style w:type="paragraph" w:default="1" w:styleId="Normal">
     <w:name w:val="Normal"/>
     <w:qFormat/>
-    <w:rsid w:val="00AD512D"/>
+    <w:rsid w:val="00CB3B69"/>
   </w:style>
   <w:style w:type="paragraph" w:styleId="Heading1">
     <w:name w:val="heading 1"/>
@@ -6868,6 +6758,7 @@
     <w:uiPriority w:val="99"/>
     <w:semiHidden/>
     <w:unhideWhenUsed/>
+    <w:qFormat/>
     <w:tblPr>
       <w:tblInd w:w="0" w:type="dxa"/>
       <w:tblCellMar>
@@ -7314,7 +7205,7 @@
 </file>
 
 <file path=customXml/itemProps1.xml><?xml version="1.0" encoding="utf-8"?>
-<ds:datastoreItem xmlns:ds="http://schemas.openxmlformats.org/officeDocument/2006/customXml" ds:itemID="{1DCD1D7E-ECE3-4F9B-A6AB-B7B61C04B5C9}">
+<ds:datastoreItem xmlns:ds="http://schemas.openxmlformats.org/officeDocument/2006/customXml" ds:itemID="{4DCF8B9C-F007-4A0A-B0F2-EB2B34D27E0E}">
   <ds:schemaRefs>
     <ds:schemaRef ds:uri="http://schemas.openxmlformats.org/officeDocument/2006/bibliography"/>
   </ds:schemaRefs>

</xml_diff>